<commit_message>
Fix cognitive walkthrough assignemnt n3
Sistemato il cognitive relativamente ai nuovi task
</commit_message>
<xml_diff>
--- a/Assignment3/IUM Assignment3.docx
+++ b/Assignment3/IUM Assignment3.docx
@@ -82,7 +82,7 @@
                     <pic:cNvPicPr/>
                   </pic:nvPicPr>
                   <pic:blipFill>
-                    <a:blip r:embed="rId6">
+                    <a:blip r:embed="rId8">
                       <a:lum bright="80000" contrast="-70000"/>
                     </a:blip>
                     <a:srcRect/>
@@ -2045,12 +2045,50 @@
     </w:p>
     <w:p>
       <w:pPr>
+        <w:autoSpaceDE w:val="0"/>
+        <w:autoSpaceDN w:val="0"/>
+        <w:adjustRightInd w:val="0"/>
+        <w:spacing w:after="0" w:line="240" w:lineRule="auto"/>
+        <w:jc w:val="both"/>
+        <w:rPr>
+          <w:rFonts w:cstheme="minorHAnsi"/>
+          <w:b/>
+          <w:sz w:val="26"/>
+          <w:szCs w:val="26"/>
+        </w:rPr>
+      </w:pPr>
+    </w:p>
+    <w:p>
+      <w:pPr>
+        <w:autoSpaceDE w:val="0"/>
+        <w:autoSpaceDN w:val="0"/>
+        <w:adjustRightInd w:val="0"/>
+        <w:spacing w:after="0" w:line="240" w:lineRule="auto"/>
+        <w:jc w:val="both"/>
+        <w:rPr>
+          <w:rFonts w:cstheme="minorHAnsi"/>
+          <w:b/>
+          <w:sz w:val="26"/>
+          <w:szCs w:val="26"/>
+        </w:rPr>
+      </w:pPr>
+      <w:r>
+        <w:rPr>
+          <w:rFonts w:cstheme="minorHAnsi"/>
+          <w:b/>
+          <w:sz w:val="26"/>
+          <w:szCs w:val="26"/>
+        </w:rPr>
+        <w:t>Scelta paper sketches.</w:t>
+      </w:r>
+    </w:p>
+    <w:p>
+      <w:pPr>
         <w:pStyle w:val="Citazioneintensa"/>
       </w:pPr>
       <w:bookmarkStart w:id="1" w:name="_Ref531764287"/>
       <w:bookmarkStart w:id="2" w:name="_Toc115705"/>
       <w:r>
-        <w:lastRenderedPageBreak/>
         <w:t>Paper sketch finali</w:t>
       </w:r>
       <w:bookmarkEnd w:id="1"/>
@@ -2121,43 +2159,49 @@
           <w:szCs w:val="24"/>
         </w:rPr>
       </w:pPr>
-    </w:p>
-    <w:p>
-      <w:pPr>
-        <w:pStyle w:val="Citazioneintensa"/>
-      </w:pPr>
-      <w:bookmarkStart w:id="3" w:name="_Ref531764304"/>
-      <w:bookmarkStart w:id="4" w:name="_Toc115706"/>
-      <w:r>
-        <w:t xml:space="preserve">Prototipo in </w:t>
-      </w:r>
-      <w:proofErr w:type="spellStart"/>
-      <w:r>
-        <w:t>Powerpoint</w:t>
-      </w:r>
-      <w:bookmarkEnd w:id="3"/>
-      <w:bookmarkEnd w:id="4"/>
-      <w:proofErr w:type="spellEnd"/>
-      <w:r>
-        <w:t xml:space="preserve"> </w:t>
-      </w:r>
-    </w:p>
-    <w:p>
-      <w:pPr>
-        <w:jc w:val="both"/>
+      <w:r>
         <w:rPr>
           <w:rFonts w:ascii="Georgia" w:hAnsi="Georgia" w:cstheme="minorHAnsi"/>
           <w:sz w:val="24"/>
           <w:szCs w:val="24"/>
         </w:rPr>
-      </w:pPr>
-      <w:r>
+        <w:t>//Problemi riscontrati.</w:t>
+      </w:r>
+    </w:p>
+    <w:p>
+      <w:pPr>
+        <w:jc w:val="both"/>
         <w:rPr>
           <w:rFonts w:ascii="Georgia" w:hAnsi="Georgia" w:cstheme="minorHAnsi"/>
           <w:sz w:val="24"/>
           <w:szCs w:val="24"/>
         </w:rPr>
-        <w:t>Il prototipo finale con layout e colori sul quale ci baseremo per l’implementazione è stato realizzato in PowerPoint, allegato alla consegna.</w:t>
+      </w:pPr>
+    </w:p>
+    <w:p>
+      <w:pPr>
+        <w:pStyle w:val="Citazioneintensa"/>
+      </w:pPr>
+      <w:bookmarkStart w:id="3" w:name="_Ref531764304"/>
+      <w:bookmarkStart w:id="4" w:name="_Toc115706"/>
+      <w:r>
+        <w:t xml:space="preserve">Prototipo </w:t>
+      </w:r>
+      <w:r>
+        <w:t>con</w:t>
+      </w:r>
+      <w:r>
+        <w:t xml:space="preserve"> </w:t>
+      </w:r>
+      <w:bookmarkEnd w:id="3"/>
+      <w:bookmarkEnd w:id="4"/>
+      <w:proofErr w:type="spellStart"/>
+      <w:r>
+        <w:t>balsamiq</w:t>
+      </w:r>
+      <w:proofErr w:type="spellEnd"/>
+      <w:r>
+        <w:t xml:space="preserve"> </w:t>
       </w:r>
     </w:p>
     <w:p>
@@ -2169,6 +2213,58 @@
           <w:szCs w:val="24"/>
         </w:rPr>
       </w:pPr>
+      <w:r>
+        <w:rPr>
+          <w:rFonts w:ascii="Georgia" w:hAnsi="Georgia" w:cstheme="minorHAnsi"/>
+          <w:sz w:val="24"/>
+          <w:szCs w:val="24"/>
+        </w:rPr>
+        <w:t xml:space="preserve">Il prototipo finale con layout e colori sul quale ci baseremo per l’implementazione è stato realizzato </w:t>
+      </w:r>
+      <w:r>
+        <w:rPr>
+          <w:rFonts w:ascii="Georgia" w:hAnsi="Georgia" w:cstheme="minorHAnsi"/>
+          <w:sz w:val="24"/>
+          <w:szCs w:val="24"/>
+        </w:rPr>
+        <w:t>con</w:t>
+      </w:r>
+      <w:r>
+        <w:rPr>
+          <w:rFonts w:ascii="Georgia" w:hAnsi="Georgia" w:cstheme="minorHAnsi"/>
+          <w:sz w:val="24"/>
+          <w:szCs w:val="24"/>
+        </w:rPr>
+        <w:t xml:space="preserve"> </w:t>
+      </w:r>
+      <w:proofErr w:type="spellStart"/>
+      <w:r>
+        <w:rPr>
+          <w:rFonts w:ascii="Georgia" w:hAnsi="Georgia" w:cstheme="minorHAnsi"/>
+          <w:sz w:val="24"/>
+          <w:szCs w:val="24"/>
+        </w:rPr>
+        <w:t>balsamiq</w:t>
+      </w:r>
+      <w:proofErr w:type="spellEnd"/>
+      <w:r>
+        <w:rPr>
+          <w:rFonts w:ascii="Georgia" w:hAnsi="Georgia" w:cstheme="minorHAnsi"/>
+          <w:sz w:val="24"/>
+          <w:szCs w:val="24"/>
+        </w:rPr>
+        <w:t>, allegato alla consegna.</w:t>
+      </w:r>
+    </w:p>
+    <w:p>
+      <w:pPr>
+        <w:jc w:val="both"/>
+        <w:rPr>
+          <w:rFonts w:ascii="Georgia" w:hAnsi="Georgia" w:cstheme="minorHAnsi"/>
+          <w:sz w:val="24"/>
+          <w:szCs w:val="24"/>
+        </w:rPr>
+      </w:pPr>
     </w:p>
     <w:p>
       <w:pPr>
@@ -2195,6 +2291,36 @@
           <w:rFonts w:ascii="Georgia" w:hAnsi="Georgia" w:cs="Calibri"/>
         </w:rPr>
         <w:t>Facendo riferimento al sito abbiamo considerato diversi design pattern che potenzialmente useremo per il nostro sistema, per ognuno di essi è allegata una breve descrizione.</w:t>
+      </w:r>
+    </w:p>
+    <w:p>
+      <w:pPr>
+        <w:pStyle w:val="Standard"/>
+        <w:jc w:val="both"/>
+        <w:rPr>
+          <w:rFonts w:ascii="Georgia" w:hAnsi="Georgia" w:cs="Calibri"/>
+        </w:rPr>
+      </w:pPr>
+    </w:p>
+    <w:p>
+      <w:pPr>
+        <w:pStyle w:val="Standard"/>
+        <w:jc w:val="both"/>
+        <w:rPr>
+          <w:rFonts w:ascii="Georgia" w:hAnsi="Georgia" w:cs="Calibri"/>
+          <w:b/>
+          <w:i/>
+          <w:u w:val="single"/>
+        </w:rPr>
+      </w:pPr>
+      <w:r>
+        <w:rPr>
+          <w:rFonts w:ascii="Georgia" w:hAnsi="Georgia" w:cs="Calibri"/>
+          <w:b/>
+          <w:i/>
+          <w:u w:val="single"/>
+        </w:rPr>
+        <w:t>//Mostrare nella presentazione dove li abbiamo usati.</w:t>
       </w:r>
     </w:p>
     <w:p>
@@ -2294,22 +2420,6 @@
     <w:p>
       <w:pPr>
         <w:pStyle w:val="Standard"/>
-        <w:rPr>
-          <w:rFonts w:ascii="Georgia" w:hAnsi="Georgia"/>
-        </w:rPr>
-      </w:pPr>
-    </w:p>
-    <w:p>
-      <w:pPr>
-        <w:pStyle w:val="Standard"/>
-        <w:rPr>
-          <w:rFonts w:ascii="Georgia" w:hAnsi="Georgia"/>
-        </w:rPr>
-      </w:pPr>
-    </w:p>
-    <w:p>
-      <w:pPr>
-        <w:pStyle w:val="Standard"/>
         <w:numPr>
           <w:ilvl w:val="0"/>
           <w:numId w:val="6"/>
@@ -2319,7 +2429,7 @@
           <w:rFonts w:ascii="Georgia" w:hAnsi="Georgia"/>
         </w:rPr>
       </w:pPr>
-      <w:hyperlink r:id="rId7" w:history="1">
+      <w:hyperlink r:id="rId9" w:history="1">
         <w:proofErr w:type="spellStart"/>
         <w:r>
           <w:rPr>
@@ -2371,22 +2481,6 @@
     <w:p>
       <w:pPr>
         <w:pStyle w:val="Standard"/>
-        <w:rPr>
-          <w:rFonts w:ascii="Georgia" w:hAnsi="Georgia"/>
-        </w:rPr>
-      </w:pPr>
-    </w:p>
-    <w:p>
-      <w:pPr>
-        <w:pStyle w:val="Standard"/>
-        <w:rPr>
-          <w:rFonts w:ascii="Georgia" w:hAnsi="Georgia"/>
-        </w:rPr>
-      </w:pPr>
-    </w:p>
-    <w:p>
-      <w:pPr>
-        <w:pStyle w:val="Standard"/>
         <w:numPr>
           <w:ilvl w:val="0"/>
           <w:numId w:val="6"/>
@@ -2443,22 +2537,6 @@
     <w:p>
       <w:pPr>
         <w:pStyle w:val="Standard"/>
-        <w:rPr>
-          <w:rFonts w:ascii="Georgia" w:hAnsi="Georgia"/>
-        </w:rPr>
-      </w:pPr>
-    </w:p>
-    <w:p>
-      <w:pPr>
-        <w:pStyle w:val="Standard"/>
-        <w:rPr>
-          <w:rFonts w:ascii="Georgia" w:hAnsi="Georgia"/>
-        </w:rPr>
-      </w:pPr>
-    </w:p>
-    <w:p>
-      <w:pPr>
-        <w:pStyle w:val="Standard"/>
         <w:numPr>
           <w:ilvl w:val="0"/>
           <w:numId w:val="6"/>
@@ -2483,14 +2561,6 @@
         </w:rPr>
         <w:t>pattern utilizzato per raggiungere in qualsiasi momento la pagina principale del sito.</w:t>
       </w:r>
-    </w:p>
-    <w:p>
-      <w:pPr>
-        <w:pStyle w:val="Standard"/>
-        <w:rPr>
-          <w:rFonts w:ascii="Georgia" w:hAnsi="Georgia"/>
-        </w:rPr>
-      </w:pPr>
     </w:p>
     <w:p>
       <w:pPr>
@@ -2519,7 +2589,7 @@
           <w:szCs w:val="24"/>
         </w:rPr>
       </w:pPr>
-      <w:hyperlink r:id="rId8" w:history="1">
+      <w:hyperlink r:id="rId10" w:history="1">
         <w:proofErr w:type="spellStart"/>
         <w:r>
           <w:rPr>
@@ -2585,26 +2655,6 @@
     <w:p>
       <w:pPr>
         <w:pStyle w:val="Standard"/>
-        <w:jc w:val="both"/>
-        <w:rPr>
-          <w:rFonts w:ascii="Georgia" w:hAnsi="Georgia" w:cs="Calibri"/>
-          <w:color w:val="000000"/>
-        </w:rPr>
-      </w:pPr>
-    </w:p>
-    <w:p>
-      <w:pPr>
-        <w:pStyle w:val="Standard"/>
-        <w:jc w:val="both"/>
-        <w:rPr>
-          <w:rFonts w:ascii="Georgia" w:hAnsi="Georgia" w:cs="Calibri"/>
-          <w:color w:val="000000"/>
-        </w:rPr>
-      </w:pPr>
-    </w:p>
-    <w:p>
-      <w:pPr>
-        <w:pStyle w:val="Standard"/>
         <w:numPr>
           <w:ilvl w:val="0"/>
           <w:numId w:val="6"/>
@@ -2667,26 +2717,6 @@
     <w:p>
       <w:pPr>
         <w:pStyle w:val="Standard"/>
-        <w:jc w:val="both"/>
-        <w:rPr>
-          <w:rFonts w:ascii="Georgia" w:hAnsi="Georgia" w:cs="Calibri"/>
-          <w:color w:val="000000"/>
-        </w:rPr>
-      </w:pPr>
-    </w:p>
-    <w:p>
-      <w:pPr>
-        <w:pStyle w:val="Standard"/>
-        <w:jc w:val="both"/>
-        <w:rPr>
-          <w:rFonts w:ascii="Georgia" w:hAnsi="Georgia" w:cs="Calibri"/>
-          <w:color w:val="000000"/>
-        </w:rPr>
-      </w:pPr>
-    </w:p>
-    <w:p>
-      <w:pPr>
-        <w:pStyle w:val="Standard"/>
         <w:numPr>
           <w:ilvl w:val="0"/>
           <w:numId w:val="6"/>
@@ -2784,26 +2814,6 @@
     <w:p>
       <w:pPr>
         <w:pStyle w:val="Standard"/>
-        <w:jc w:val="both"/>
-        <w:rPr>
-          <w:rFonts w:ascii="Georgia" w:hAnsi="Georgia" w:cs="Calibri"/>
-          <w:color w:val="000000"/>
-        </w:rPr>
-      </w:pPr>
-    </w:p>
-    <w:p>
-      <w:pPr>
-        <w:pStyle w:val="Standard"/>
-        <w:jc w:val="both"/>
-        <w:rPr>
-          <w:rFonts w:ascii="Georgia" w:hAnsi="Georgia" w:cs="Calibri"/>
-          <w:color w:val="000000"/>
-        </w:rPr>
-      </w:pPr>
-    </w:p>
-    <w:p>
-      <w:pPr>
-        <w:pStyle w:val="Standard"/>
         <w:numPr>
           <w:ilvl w:val="0"/>
           <w:numId w:val="6"/>
@@ -2823,6 +2833,7 @@
           <w:bCs/>
           <w:color w:val="000000"/>
         </w:rPr>
+        <w:lastRenderedPageBreak/>
         <w:t>Article</w:t>
       </w:r>
       <w:proofErr w:type="spellEnd"/>
@@ -2876,26 +2887,6 @@
         </w:rPr>
         <w:t>reare/modificare un proprio articolo per poi pubblicarlo sul sito.</w:t>
       </w:r>
-    </w:p>
-    <w:p>
-      <w:pPr>
-        <w:pStyle w:val="Standard"/>
-        <w:jc w:val="both"/>
-        <w:rPr>
-          <w:rFonts w:ascii="Georgia" w:hAnsi="Georgia" w:cs="Calibri"/>
-          <w:color w:val="000000"/>
-        </w:rPr>
-      </w:pPr>
-    </w:p>
-    <w:p>
-      <w:pPr>
-        <w:pStyle w:val="Standard"/>
-        <w:jc w:val="both"/>
-        <w:rPr>
-          <w:rFonts w:ascii="Georgia" w:hAnsi="Georgia" w:cs="Calibri"/>
-          <w:color w:val="000000"/>
-        </w:rPr>
-      </w:pPr>
     </w:p>
     <w:p>
       <w:pPr>
@@ -3017,7 +3008,13 @@
         <w:rPr>
           <w:rFonts w:ascii="Georgia" w:hAnsi="Georgia" w:cs="Calibri"/>
         </w:rPr>
-        <w:t xml:space="preserve">Come tecnica di valutazione del design abbiamo scelto il Cognitive </w:t>
+        <w:t>Come tecnica di valutazione del design abbiamo scelto il Cognitive</w:t>
+      </w:r>
+      <w:r>
+        <w:rPr>
+          <w:rFonts w:ascii="Georgia" w:hAnsi="Georgia" w:cs="Calibri"/>
+        </w:rPr>
+        <w:t xml:space="preserve"> </w:t>
       </w:r>
       <w:proofErr w:type="spellStart"/>
       <w:r>
@@ -3237,7 +3234,13 @@
         <w:rPr>
           <w:rFonts w:ascii="Georgia" w:hAnsi="Georgia" w:cs="Calibri"/>
         </w:rPr>
-        <w:t>: Bullismo page</w:t>
+        <w:t xml:space="preserve">: </w:t>
+      </w:r>
+      <w:r>
+        <w:rPr>
+          <w:rFonts w:ascii="Georgia" w:hAnsi="Georgia" w:cs="Calibri"/>
+        </w:rPr>
+        <w:t>Consultare informazioni sul bullismo</w:t>
       </w:r>
     </w:p>
     <w:p>
@@ -3450,165 +3453,157 @@
         <w:rPr>
           <w:rFonts w:ascii="Georgia" w:hAnsi="Georgia" w:cs="Calibri"/>
         </w:rPr>
+        <w:t xml:space="preserve">Si, il feedback ottenuto è chiaro, infatti una volta selezionata la voce “Bullismo” l’interfaccia mostrerà tutte le informazioni sul Bullismo con relativo titolo in alto nella pagina che richiama la voce premuta nel </w:t>
+      </w:r>
+      <w:proofErr w:type="spellStart"/>
+      <w:r>
+        <w:rPr>
+          <w:rFonts w:ascii="Georgia" w:hAnsi="Georgia" w:cs="Calibri"/>
+        </w:rPr>
+        <w:t>menu’</w:t>
+      </w:r>
+      <w:proofErr w:type="spellEnd"/>
+      <w:r>
+        <w:rPr>
+          <w:rFonts w:ascii="Georgia" w:hAnsi="Georgia" w:cs="Calibri"/>
+        </w:rPr>
+        <w:t>.</w:t>
+      </w:r>
+    </w:p>
+    <w:p>
+      <w:pPr>
+        <w:pStyle w:val="Standard"/>
+        <w:jc w:val="both"/>
+        <w:rPr>
+          <w:rFonts w:ascii="Georgia" w:hAnsi="Georgia" w:cs="Calibri"/>
+        </w:rPr>
+      </w:pPr>
+    </w:p>
+    <w:p>
+      <w:pPr>
+        <w:pStyle w:val="Standard"/>
+        <w:jc w:val="both"/>
+        <w:rPr>
+          <w:rFonts w:ascii="Georgia" w:hAnsi="Georgia" w:cs="Calibri"/>
+        </w:rPr>
+      </w:pPr>
+    </w:p>
+    <w:p>
+      <w:pPr>
+        <w:pStyle w:val="Standard"/>
+        <w:jc w:val="both"/>
+        <w:rPr>
+          <w:rFonts w:ascii="Georgia" w:hAnsi="Georgia" w:cs="Calibri"/>
+        </w:rPr>
+      </w:pPr>
+    </w:p>
+    <w:p>
+      <w:pPr>
+        <w:pStyle w:val="Standard"/>
+        <w:jc w:val="both"/>
+        <w:rPr>
+          <w:rFonts w:ascii="Georgia" w:hAnsi="Georgia" w:cs="Calibri"/>
+        </w:rPr>
+      </w:pPr>
+      <w:r>
+        <w:rPr>
+          <w:rFonts w:ascii="Georgia" w:hAnsi="Georgia" w:cs="Calibri"/>
+          <w:b/>
+        </w:rPr>
+        <w:t>Task</w:t>
+      </w:r>
+      <w:r>
+        <w:rPr>
+          <w:rFonts w:ascii="Georgia" w:hAnsi="Georgia" w:cs="Calibri"/>
+        </w:rPr>
+        <w:t xml:space="preserve">: </w:t>
+      </w:r>
+      <w:r>
+        <w:rPr>
+          <w:rFonts w:ascii="Georgia" w:hAnsi="Georgia" w:cs="Calibri"/>
+        </w:rPr>
+        <w:t>Consultare informazioni sul cyberbullismo</w:t>
+      </w:r>
+    </w:p>
+    <w:p>
+      <w:pPr>
+        <w:pStyle w:val="Standard"/>
+        <w:jc w:val="both"/>
+        <w:rPr>
+          <w:rFonts w:ascii="Georgia" w:hAnsi="Georgia"/>
+        </w:rPr>
+      </w:pPr>
+      <w:r>
+        <w:rPr>
+          <w:rFonts w:ascii="Georgia" w:hAnsi="Georgia" w:cs="Calibri"/>
+          <w:b/>
+        </w:rPr>
+        <w:t>Azione:</w:t>
+      </w:r>
+      <w:r>
+        <w:rPr>
+          <w:rFonts w:ascii="Georgia" w:hAnsi="Georgia" w:cs="Calibri"/>
+        </w:rPr>
+        <w:t xml:space="preserve"> Premere la voce “</w:t>
+      </w:r>
+      <w:proofErr w:type="spellStart"/>
+      <w:r>
+        <w:rPr>
+          <w:rFonts w:ascii="Georgia" w:hAnsi="Georgia" w:cs="Calibri"/>
+        </w:rPr>
+        <w:t>CyberBullismo</w:t>
+      </w:r>
+      <w:proofErr w:type="spellEnd"/>
+      <w:r>
+        <w:rPr>
+          <w:rFonts w:ascii="Georgia" w:hAnsi="Georgia" w:cs="Calibri"/>
+        </w:rPr>
+        <w:t>” dal menù</w:t>
+      </w:r>
+    </w:p>
+    <w:p>
+      <w:pPr>
+        <w:pStyle w:val="Standard"/>
+        <w:jc w:val="both"/>
+        <w:rPr>
+          <w:rFonts w:ascii="Georgia" w:hAnsi="Georgia"/>
+        </w:rPr>
+      </w:pPr>
+      <w:r>
+        <w:rPr>
+          <w:rFonts w:ascii="Georgia" w:hAnsi="Georgia" w:cs="Calibri"/>
+          <w:b/>
+        </w:rPr>
+        <w:t>Domanda 1</w:t>
+      </w:r>
+      <w:r>
+        <w:rPr>
+          <w:rFonts w:ascii="Georgia" w:hAnsi="Georgia" w:cs="Calibri"/>
+        </w:rPr>
+        <w:t xml:space="preserve">: </w:t>
+      </w:r>
+      <w:r>
+        <w:rPr>
+          <w:rFonts w:ascii="Georgia" w:hAnsi="Georgia" w:cs="Calibri"/>
+          <w:b/>
+        </w:rPr>
+        <w:t>L’utente tenterà di produrre l’effetto che produce l’azione?</w:t>
+      </w:r>
+    </w:p>
+    <w:p>
+      <w:pPr>
+        <w:pStyle w:val="Standard"/>
+        <w:jc w:val="both"/>
+        <w:rPr>
+          <w:rFonts w:ascii="Georgia" w:hAnsi="Georgia"/>
+        </w:rPr>
+      </w:pPr>
+      <w:r>
+        <w:rPr>
+          <w:rFonts w:ascii="Georgia" w:hAnsi="Georgia" w:cs="Calibri"/>
+          <w:iCs/>
+        </w:rPr>
         <w:lastRenderedPageBreak/>
-        <w:t xml:space="preserve">Si, il feedback ottenuto è chiaro, infatti una volta selezionata la voce “Bullismo” l’interfaccia mostrerà tutte le informazioni sul Bullismo con relativo titolo in alto nella pagina che richiama la voce premuta nel </w:t>
-      </w:r>
-      <w:proofErr w:type="spellStart"/>
-      <w:r>
-        <w:rPr>
-          <w:rFonts w:ascii="Georgia" w:hAnsi="Georgia" w:cs="Calibri"/>
-        </w:rPr>
-        <w:t>menu’</w:t>
-      </w:r>
-      <w:proofErr w:type="spellEnd"/>
-      <w:r>
-        <w:rPr>
-          <w:rFonts w:ascii="Georgia" w:hAnsi="Georgia" w:cs="Calibri"/>
-        </w:rPr>
-        <w:t>.</w:t>
-      </w:r>
-    </w:p>
-    <w:p>
-      <w:pPr>
-        <w:pStyle w:val="Standard"/>
-        <w:jc w:val="both"/>
-        <w:rPr>
-          <w:rFonts w:ascii="Georgia" w:hAnsi="Georgia" w:cs="Calibri"/>
-        </w:rPr>
-      </w:pPr>
-    </w:p>
-    <w:p>
-      <w:pPr>
-        <w:pStyle w:val="Standard"/>
-        <w:jc w:val="both"/>
-        <w:rPr>
-          <w:rFonts w:ascii="Georgia" w:hAnsi="Georgia" w:cs="Calibri"/>
-        </w:rPr>
-      </w:pPr>
-    </w:p>
-    <w:p>
-      <w:pPr>
-        <w:pStyle w:val="Standard"/>
-        <w:jc w:val="both"/>
-        <w:rPr>
-          <w:rFonts w:ascii="Georgia" w:hAnsi="Georgia" w:cs="Calibri"/>
-        </w:rPr>
-      </w:pPr>
-    </w:p>
-    <w:p>
-      <w:pPr>
-        <w:pStyle w:val="Standard"/>
-        <w:jc w:val="both"/>
-        <w:rPr>
-          <w:rFonts w:ascii="Georgia" w:hAnsi="Georgia" w:cs="Calibri"/>
-        </w:rPr>
-      </w:pPr>
-      <w:r>
-        <w:rPr>
-          <w:rFonts w:ascii="Georgia" w:hAnsi="Georgia" w:cs="Calibri"/>
-          <w:b/>
-        </w:rPr>
-        <w:t>Task</w:t>
-      </w:r>
-      <w:r>
-        <w:rPr>
-          <w:rFonts w:ascii="Georgia" w:hAnsi="Georgia" w:cs="Calibri"/>
-        </w:rPr>
-        <w:t xml:space="preserve">: </w:t>
-      </w:r>
-      <w:proofErr w:type="spellStart"/>
-      <w:r>
-        <w:rPr>
-          <w:rFonts w:ascii="Georgia" w:hAnsi="Georgia" w:cs="Calibri"/>
-        </w:rPr>
-        <w:t>CyberBullismo</w:t>
-      </w:r>
-      <w:proofErr w:type="spellEnd"/>
-      <w:r>
-        <w:rPr>
-          <w:rFonts w:ascii="Georgia" w:hAnsi="Georgia" w:cs="Calibri"/>
-        </w:rPr>
-        <w:t xml:space="preserve"> page</w:t>
-      </w:r>
-    </w:p>
-    <w:p>
-      <w:pPr>
-        <w:pStyle w:val="Standard"/>
-        <w:jc w:val="both"/>
-        <w:rPr>
-          <w:rFonts w:ascii="Georgia" w:hAnsi="Georgia"/>
-        </w:rPr>
-      </w:pPr>
-      <w:r>
-        <w:rPr>
-          <w:rFonts w:ascii="Georgia" w:hAnsi="Georgia" w:cs="Calibri"/>
-          <w:b/>
-        </w:rPr>
-        <w:t>Azione:</w:t>
-      </w:r>
-      <w:r>
-        <w:rPr>
-          <w:rFonts w:ascii="Georgia" w:hAnsi="Georgia" w:cs="Calibri"/>
-        </w:rPr>
-        <w:t xml:space="preserve"> Premere la voce “</w:t>
-      </w:r>
-      <w:proofErr w:type="spellStart"/>
-      <w:r>
-        <w:rPr>
-          <w:rFonts w:ascii="Georgia" w:hAnsi="Georgia" w:cs="Calibri"/>
-        </w:rPr>
-        <w:t>CyberBullismo</w:t>
-      </w:r>
-      <w:proofErr w:type="spellEnd"/>
-      <w:r>
-        <w:rPr>
-          <w:rFonts w:ascii="Georgia" w:hAnsi="Georgia" w:cs="Calibri"/>
-        </w:rPr>
-        <w:t>” dal menù</w:t>
-      </w:r>
-    </w:p>
-    <w:p>
-      <w:pPr>
-        <w:pStyle w:val="Standard"/>
-        <w:jc w:val="both"/>
-        <w:rPr>
-          <w:rFonts w:ascii="Georgia" w:hAnsi="Georgia"/>
-        </w:rPr>
-      </w:pPr>
-      <w:r>
-        <w:rPr>
-          <w:rFonts w:ascii="Georgia" w:hAnsi="Georgia" w:cs="Calibri"/>
-          <w:b/>
-        </w:rPr>
-        <w:t>Domanda 1</w:t>
-      </w:r>
-      <w:r>
-        <w:rPr>
-          <w:rFonts w:ascii="Georgia" w:hAnsi="Georgia" w:cs="Calibri"/>
-        </w:rPr>
-        <w:t xml:space="preserve">: </w:t>
-      </w:r>
-      <w:r>
-        <w:rPr>
-          <w:rFonts w:ascii="Georgia" w:hAnsi="Georgia" w:cs="Calibri"/>
-          <w:b/>
-        </w:rPr>
-        <w:t>L’utente tenterà di produrre l’effetto che produce l’azione?</w:t>
-      </w:r>
-    </w:p>
-    <w:p>
-      <w:pPr>
-        <w:pStyle w:val="Standard"/>
-        <w:jc w:val="both"/>
-        <w:rPr>
-          <w:rFonts w:ascii="Georgia" w:hAnsi="Georgia"/>
-        </w:rPr>
-      </w:pPr>
-      <w:r>
-        <w:rPr>
-          <w:rFonts w:ascii="Georgia" w:hAnsi="Georgia" w:cs="Calibri"/>
-          <w:iCs/>
-        </w:rPr>
         <w:t>Si, L’interfaccia è chiara all'utente, l'azione da eseguire risponde alle aspettative</w:t>
       </w:r>
       <w:r>
@@ -3783,93 +3778,117 @@
         <w:rPr>
           <w:rFonts w:ascii="Georgia" w:hAnsi="Georgia" w:cs="Calibri"/>
         </w:rPr>
-        <w:t xml:space="preserve"> con relativo titolo in alto nella pagina che richiama la voce premuta nel </w:t>
+        <w:t xml:space="preserve"> con relativo titolo in alto nella pagina che richiama la voce premuta nel men</w:t>
+      </w:r>
+      <w:r>
+        <w:rPr>
+          <w:rFonts w:ascii="Georgia" w:hAnsi="Georgia" w:cs="Calibri"/>
+        </w:rPr>
+        <w:t>ù</w:t>
+      </w:r>
+      <w:r>
+        <w:rPr>
+          <w:rFonts w:ascii="Georgia" w:hAnsi="Georgia" w:cs="Calibri"/>
+        </w:rPr>
+        <w:t>.</w:t>
+      </w:r>
+    </w:p>
+    <w:p>
+      <w:pPr>
+        <w:pStyle w:val="Standard"/>
+        <w:jc w:val="both"/>
+        <w:rPr>
+          <w:rFonts w:ascii="Georgia" w:hAnsi="Georgia" w:cs="Calibri"/>
+        </w:rPr>
+      </w:pPr>
+    </w:p>
+    <w:p>
+      <w:pPr>
+        <w:pStyle w:val="Standard"/>
+        <w:jc w:val="both"/>
+        <w:rPr>
+          <w:rFonts w:ascii="Georgia" w:hAnsi="Georgia" w:cs="Calibri"/>
+        </w:rPr>
+      </w:pPr>
+    </w:p>
+    <w:p>
+      <w:pPr>
+        <w:pStyle w:val="Standard"/>
+        <w:jc w:val="both"/>
+        <w:rPr>
+          <w:rFonts w:ascii="Georgia" w:hAnsi="Georgia" w:cs="Calibri"/>
+        </w:rPr>
+      </w:pPr>
+    </w:p>
+    <w:p>
+      <w:pPr>
+        <w:pStyle w:val="Standard"/>
+        <w:jc w:val="both"/>
+        <w:rPr>
+          <w:rFonts w:ascii="Georgia" w:hAnsi="Georgia" w:cs="Calibri"/>
+        </w:rPr>
+      </w:pPr>
+      <w:r>
+        <w:rPr>
+          <w:rFonts w:ascii="Georgia" w:hAnsi="Georgia" w:cs="Calibri"/>
+          <w:b/>
+        </w:rPr>
+        <w:t>Task</w:t>
+      </w:r>
+      <w:r>
+        <w:rPr>
+          <w:rFonts w:ascii="Georgia" w:hAnsi="Georgia" w:cs="Calibri"/>
+        </w:rPr>
+        <w:t xml:space="preserve">: </w:t>
+      </w:r>
+      <w:r>
+        <w:rPr>
+          <w:rFonts w:ascii="Georgia" w:hAnsi="Georgia" w:cs="Calibri"/>
+        </w:rPr>
+        <w:t>Condividere la propria esperienza</w:t>
+      </w:r>
+    </w:p>
+    <w:p>
+      <w:pPr>
+        <w:pStyle w:val="Standard"/>
+        <w:jc w:val="both"/>
+        <w:rPr>
+          <w:rFonts w:ascii="Georgia" w:hAnsi="Georgia"/>
+        </w:rPr>
+      </w:pPr>
+      <w:r>
+        <w:rPr>
+          <w:rFonts w:ascii="Georgia" w:hAnsi="Georgia" w:cs="Calibri"/>
+          <w:b/>
+        </w:rPr>
+        <w:t>Azione:</w:t>
+      </w:r>
+      <w:r>
+        <w:rPr>
+          <w:rFonts w:ascii="Georgia" w:hAnsi="Georgia" w:cs="Calibri"/>
+        </w:rPr>
+        <w:t xml:space="preserve"> Premere la voce “</w:t>
+      </w:r>
+      <w:r>
+        <w:rPr>
+          <w:rFonts w:ascii="Georgia" w:hAnsi="Georgia" w:cs="Calibri"/>
+        </w:rPr>
+        <w:t>Forum</w:t>
+      </w:r>
+      <w:r>
+        <w:rPr>
+          <w:rFonts w:ascii="Georgia" w:hAnsi="Georgia" w:cs="Calibri"/>
+        </w:rPr>
+        <w:t xml:space="preserve">” dal </w:t>
       </w:r>
       <w:proofErr w:type="spellStart"/>
       <w:r>
         <w:rPr>
           <w:rFonts w:ascii="Georgia" w:hAnsi="Georgia" w:cs="Calibri"/>
         </w:rPr>
-        <w:t>menu’</w:t>
+        <w:t>menù</w:t>
       </w:r>
       <w:proofErr w:type="spellEnd"/>
-      <w:r>
-        <w:rPr>
-          <w:rFonts w:ascii="Georgia" w:hAnsi="Georgia" w:cs="Calibri"/>
-        </w:rPr>
-        <w:t>.</w:t>
-      </w:r>
-    </w:p>
-    <w:p>
-      <w:pPr>
-        <w:pStyle w:val="Standard"/>
-        <w:jc w:val="both"/>
-        <w:rPr>
-          <w:rFonts w:ascii="Georgia" w:hAnsi="Georgia" w:cs="Calibri"/>
-        </w:rPr>
-      </w:pPr>
-    </w:p>
-    <w:p>
-      <w:pPr>
-        <w:pStyle w:val="Standard"/>
-        <w:jc w:val="both"/>
-        <w:rPr>
-          <w:rFonts w:ascii="Georgia" w:hAnsi="Georgia" w:cs="Calibri"/>
-        </w:rPr>
-      </w:pPr>
-    </w:p>
-    <w:p>
-      <w:pPr>
-        <w:pStyle w:val="Standard"/>
-        <w:jc w:val="both"/>
-        <w:rPr>
-          <w:rFonts w:ascii="Georgia" w:hAnsi="Georgia" w:cs="Calibri"/>
-        </w:rPr>
-      </w:pPr>
-    </w:p>
-    <w:p>
-      <w:pPr>
-        <w:pStyle w:val="Standard"/>
-        <w:jc w:val="both"/>
-        <w:rPr>
-          <w:rFonts w:ascii="Georgia" w:hAnsi="Georgia" w:cs="Calibri"/>
-        </w:rPr>
-      </w:pPr>
-      <w:r>
-        <w:rPr>
-          <w:rFonts w:ascii="Georgia" w:hAnsi="Georgia" w:cs="Calibri"/>
-          <w:b/>
-        </w:rPr>
-        <w:t>Task</w:t>
-      </w:r>
-      <w:r>
-        <w:rPr>
-          <w:rFonts w:ascii="Georgia" w:hAnsi="Georgia" w:cs="Calibri"/>
-        </w:rPr>
-        <w:t>: Chiedi Aiuto page</w:t>
-      </w:r>
-    </w:p>
-    <w:p>
-      <w:pPr>
-        <w:pStyle w:val="Standard"/>
-        <w:jc w:val="both"/>
-        <w:rPr>
-          <w:rFonts w:ascii="Georgia" w:hAnsi="Georgia"/>
-        </w:rPr>
-      </w:pPr>
-      <w:r>
-        <w:rPr>
-          <w:rFonts w:ascii="Georgia" w:hAnsi="Georgia" w:cs="Calibri"/>
-          <w:b/>
-        </w:rPr>
-        <w:t>Azione:</w:t>
-      </w:r>
-      <w:r>
-        <w:rPr>
-          <w:rFonts w:ascii="Georgia" w:hAnsi="Georgia" w:cs="Calibri"/>
-        </w:rPr>
-        <w:t xml:space="preserve"> Premere la voce “Chiedi aiuto” dal menù</w:t>
-      </w:r>
     </w:p>
     <w:p>
       <w:pPr>
@@ -3960,7 +3979,19 @@
         <w:rPr>
           <w:rFonts w:ascii="Georgia" w:hAnsi="Georgia" w:cs="Calibri"/>
         </w:rPr>
-        <w:t>La voce “Chiedi aiuto” è visibile sul menù.</w:t>
+        <w:t>La voce “</w:t>
+      </w:r>
+      <w:r>
+        <w:rPr>
+          <w:rFonts w:ascii="Georgia" w:hAnsi="Georgia" w:cs="Calibri"/>
+        </w:rPr>
+        <w:t>Forum</w:t>
+      </w:r>
+      <w:r>
+        <w:rPr>
+          <w:rFonts w:ascii="Georgia" w:hAnsi="Georgia" w:cs="Calibri"/>
+        </w:rPr>
+        <w:t>” è visibile sul menù.</w:t>
       </w:r>
     </w:p>
     <w:p>
@@ -4045,101 +4076,153 @@
         <w:rPr>
           <w:rFonts w:ascii="Georgia" w:hAnsi="Georgia" w:cs="Calibri"/>
         </w:rPr>
-        <w:t>Si, il feedback ottenuto è chiaro, infatti una volta selezionata la voce “Chiedi aiuto” l’interfaccia mostrerà tutti gli articoli scritti e con una voce presente nella pagina in forma di bottone con un teso chiaro che esplicita la funzione di poter scrivere una propria storia, l’utente avrà la possibilità di scrivere la propria storia.</w:t>
-      </w:r>
-    </w:p>
-    <w:p>
-      <w:pPr>
-        <w:pStyle w:val="Standard"/>
-        <w:jc w:val="both"/>
-        <w:rPr>
-          <w:rFonts w:ascii="Georgia" w:hAnsi="Georgia" w:cs="Calibri"/>
-        </w:rPr>
-      </w:pPr>
-    </w:p>
-    <w:p>
-      <w:pPr>
-        <w:pStyle w:val="Standard"/>
-        <w:jc w:val="both"/>
-        <w:rPr>
-          <w:rFonts w:ascii="Georgia" w:hAnsi="Georgia" w:cs="Calibri"/>
-        </w:rPr>
-      </w:pPr>
-    </w:p>
-    <w:p>
-      <w:pPr>
-        <w:pStyle w:val="Standard"/>
-        <w:jc w:val="both"/>
-        <w:rPr>
-          <w:rFonts w:ascii="Georgia" w:hAnsi="Georgia" w:cs="Calibri"/>
-        </w:rPr>
-      </w:pPr>
-    </w:p>
-    <w:p>
-      <w:pPr>
-        <w:pStyle w:val="Standard"/>
-        <w:jc w:val="both"/>
-        <w:rPr>
-          <w:rFonts w:ascii="Georgia" w:hAnsi="Georgia" w:cs="Calibri"/>
-        </w:rPr>
-      </w:pPr>
-    </w:p>
-    <w:p>
-      <w:pPr>
-        <w:pStyle w:val="Standard"/>
-        <w:jc w:val="both"/>
-        <w:rPr>
-          <w:rFonts w:ascii="Georgia" w:hAnsi="Georgia" w:cs="Calibri"/>
-        </w:rPr>
-      </w:pPr>
-      <w:r>
-        <w:rPr>
-          <w:rFonts w:ascii="Georgia" w:hAnsi="Georgia" w:cs="Calibri"/>
-          <w:b/>
-        </w:rPr>
-        <w:t xml:space="preserve">Task: </w:t>
-      </w:r>
-      <w:r>
-        <w:rPr>
-          <w:rFonts w:ascii="Georgia" w:hAnsi="Georgia" w:cs="Calibri"/>
-        </w:rPr>
-        <w:t>ricerca</w:t>
-      </w:r>
-    </w:p>
-    <w:p>
-      <w:pPr>
-        <w:pStyle w:val="Standard"/>
-        <w:jc w:val="both"/>
-        <w:rPr>
-          <w:rFonts w:ascii="Georgia" w:hAnsi="Georgia"/>
-        </w:rPr>
-      </w:pPr>
-      <w:r>
-        <w:rPr>
-          <w:rFonts w:ascii="Georgia" w:hAnsi="Georgia" w:cs="Calibri"/>
-          <w:b/>
-        </w:rPr>
-        <w:t xml:space="preserve">Azione: </w:t>
-      </w:r>
-      <w:r>
-        <w:rPr>
-          <w:rFonts w:ascii="Georgia" w:hAnsi="Georgia" w:cs="Calibri"/>
-        </w:rPr>
-        <w:t xml:space="preserve">seleziona la barra di ricerca in alto nella </w:t>
-      </w:r>
-      <w:proofErr w:type="gramStart"/>
-      <w:r>
-        <w:rPr>
-          <w:rFonts w:ascii="Georgia" w:hAnsi="Georgia" w:cs="Calibri"/>
-        </w:rPr>
-        <w:t>pagina ,</w:t>
-      </w:r>
-      <w:proofErr w:type="gramEnd"/>
-      <w:r>
-        <w:rPr>
-          <w:rFonts w:ascii="Georgia" w:hAnsi="Georgia" w:cs="Calibri"/>
-        </w:rPr>
-        <w:t xml:space="preserve"> e inizia a digitare parole chiavi per trovare un dato articolo.</w:t>
+        <w:t>Si, il feedback ottenuto è chiaro, infatti una volta selezionata la voce “</w:t>
+      </w:r>
+      <w:r>
+        <w:rPr>
+          <w:rFonts w:ascii="Georgia" w:hAnsi="Georgia" w:cs="Calibri"/>
+        </w:rPr>
+        <w:t>Forum</w:t>
+      </w:r>
+      <w:r>
+        <w:rPr>
+          <w:rFonts w:ascii="Georgia" w:hAnsi="Georgia" w:cs="Calibri"/>
+        </w:rPr>
+        <w:t xml:space="preserve">” l’interfaccia mostrerà tutti </w:t>
+      </w:r>
+      <w:r>
+        <w:rPr>
+          <w:rFonts w:ascii="Georgia" w:hAnsi="Georgia" w:cs="Calibri"/>
+        </w:rPr>
+        <w:t>le</w:t>
+      </w:r>
+      <w:r>
+        <w:rPr>
+          <w:rFonts w:ascii="Georgia" w:hAnsi="Georgia" w:cs="Calibri"/>
+        </w:rPr>
+        <w:t xml:space="preserve"> </w:t>
+      </w:r>
+      <w:r>
+        <w:rPr>
+          <w:rFonts w:ascii="Georgia" w:hAnsi="Georgia" w:cs="Calibri"/>
+        </w:rPr>
+        <w:t xml:space="preserve">storie </w:t>
+      </w:r>
+      <w:r>
+        <w:rPr>
+          <w:rFonts w:ascii="Georgia" w:hAnsi="Georgia" w:cs="Calibri"/>
+        </w:rPr>
+        <w:t>scritt</w:t>
+      </w:r>
+      <w:r>
+        <w:rPr>
+          <w:rFonts w:ascii="Georgia" w:hAnsi="Georgia" w:cs="Calibri"/>
+        </w:rPr>
+        <w:t>e</w:t>
+      </w:r>
+      <w:r>
+        <w:rPr>
+          <w:rFonts w:ascii="Georgia" w:hAnsi="Georgia" w:cs="Calibri"/>
+        </w:rPr>
+        <w:t xml:space="preserve"> e con una voce presente nella pagina in forma di bottone con un teso chiaro che esplicita la funzione di poter scrivere una propria storia, l’utente avrà la possibilità di scrivere la propria storia.</w:t>
+      </w:r>
+    </w:p>
+    <w:p>
+      <w:pPr>
+        <w:pStyle w:val="Standard"/>
+        <w:jc w:val="both"/>
+        <w:rPr>
+          <w:rFonts w:ascii="Georgia" w:hAnsi="Georgia" w:cs="Calibri"/>
+        </w:rPr>
+      </w:pPr>
+    </w:p>
+    <w:p>
+      <w:pPr>
+        <w:pStyle w:val="Standard"/>
+        <w:jc w:val="both"/>
+        <w:rPr>
+          <w:rFonts w:ascii="Georgia" w:hAnsi="Georgia" w:cs="Calibri"/>
+        </w:rPr>
+      </w:pPr>
+    </w:p>
+    <w:p>
+      <w:pPr>
+        <w:pStyle w:val="Standard"/>
+        <w:jc w:val="both"/>
+        <w:rPr>
+          <w:rFonts w:ascii="Georgia" w:hAnsi="Georgia" w:cs="Calibri"/>
+        </w:rPr>
+      </w:pPr>
+    </w:p>
+    <w:p>
+      <w:pPr>
+        <w:pStyle w:val="Standard"/>
+        <w:jc w:val="both"/>
+        <w:rPr>
+          <w:rFonts w:ascii="Georgia" w:hAnsi="Georgia" w:cs="Calibri"/>
+        </w:rPr>
+      </w:pPr>
+    </w:p>
+    <w:p>
+      <w:pPr>
+        <w:pStyle w:val="Standard"/>
+        <w:jc w:val="both"/>
+        <w:rPr>
+          <w:rFonts w:ascii="Georgia" w:hAnsi="Georgia" w:cs="Calibri"/>
+        </w:rPr>
+      </w:pPr>
+      <w:r>
+        <w:rPr>
+          <w:rFonts w:ascii="Georgia" w:hAnsi="Georgia" w:cs="Calibri"/>
+          <w:b/>
+        </w:rPr>
+        <w:t>Task</w:t>
+      </w:r>
+      <w:r>
+        <w:rPr>
+          <w:rFonts w:ascii="Georgia" w:hAnsi="Georgia" w:cs="Calibri"/>
+        </w:rPr>
+        <w:t xml:space="preserve">: </w:t>
+      </w:r>
+      <w:r>
+        <w:rPr>
+          <w:rFonts w:ascii="Georgia" w:hAnsi="Georgia" w:cs="Calibri"/>
+        </w:rPr>
+        <w:t>Imparare metodi di prevenzione</w:t>
+      </w:r>
+    </w:p>
+    <w:p>
+      <w:pPr>
+        <w:pStyle w:val="Standard"/>
+        <w:jc w:val="both"/>
+        <w:rPr>
+          <w:rFonts w:ascii="Georgia" w:hAnsi="Georgia"/>
+        </w:rPr>
+      </w:pPr>
+      <w:r>
+        <w:rPr>
+          <w:rFonts w:ascii="Georgia" w:hAnsi="Georgia" w:cs="Calibri"/>
+          <w:b/>
+        </w:rPr>
+        <w:t>Azione:</w:t>
+      </w:r>
+      <w:r>
+        <w:rPr>
+          <w:rFonts w:ascii="Georgia" w:hAnsi="Georgia" w:cs="Calibri"/>
+        </w:rPr>
+        <w:t xml:space="preserve"> Premere la voce “</w:t>
+      </w:r>
+      <w:r>
+        <w:rPr>
+          <w:rFonts w:ascii="Georgia" w:hAnsi="Georgia" w:cs="Calibri"/>
+        </w:rPr>
+        <w:t>Prevenzione</w:t>
+      </w:r>
+      <w:r>
+        <w:rPr>
+          <w:rFonts w:ascii="Georgia" w:hAnsi="Georgia" w:cs="Calibri"/>
+        </w:rPr>
+        <w:t>” dal menù</w:t>
       </w:r>
     </w:p>
     <w:p>
@@ -4209,60 +4292,199 @@
           <w:b/>
           <w:iCs/>
         </w:rPr>
+        <w:t xml:space="preserve">Domanda 2: </w:t>
+      </w:r>
+      <w:r>
+        <w:rPr>
+          <w:rFonts w:ascii="Georgia" w:hAnsi="Georgia" w:cs="Calibri"/>
+          <w:b/>
+        </w:rPr>
+        <w:t>L’utente noterà che è disponibile sull’interfaccia la corretta azione da eseguire per raggiungere l’obiettivo del compito?</w:t>
+      </w:r>
+    </w:p>
+    <w:p>
+      <w:pPr>
+        <w:pStyle w:val="Standard"/>
+        <w:jc w:val="both"/>
+        <w:rPr>
+          <w:rFonts w:ascii="Georgia" w:hAnsi="Georgia" w:cs="Calibri"/>
+        </w:rPr>
+      </w:pPr>
+      <w:r>
+        <w:rPr>
+          <w:rFonts w:ascii="Georgia" w:hAnsi="Georgia" w:cs="Calibri"/>
+        </w:rPr>
+        <w:t>La voce “</w:t>
+      </w:r>
+      <w:r>
+        <w:rPr>
+          <w:rFonts w:ascii="Georgia" w:hAnsi="Georgia" w:cs="Calibri"/>
+        </w:rPr>
+        <w:t>Prevenzione</w:t>
+      </w:r>
+      <w:r>
+        <w:rPr>
+          <w:rFonts w:ascii="Georgia" w:hAnsi="Georgia" w:cs="Calibri"/>
+        </w:rPr>
+        <w:t>” è visibile sul menù.</w:t>
+      </w:r>
+    </w:p>
+    <w:p>
+      <w:pPr>
+        <w:pStyle w:val="Standard"/>
+        <w:jc w:val="both"/>
+        <w:rPr>
+          <w:rFonts w:ascii="Georgia" w:hAnsi="Georgia"/>
+        </w:rPr>
+      </w:pPr>
+      <w:r>
+        <w:rPr>
+          <w:rFonts w:ascii="Georgia" w:hAnsi="Georgia" w:cs="Calibri"/>
+          <w:b/>
+        </w:rPr>
+        <w:t>Domanda 3</w:t>
+      </w:r>
+      <w:r>
+        <w:rPr>
+          <w:rFonts w:ascii="Georgia" w:hAnsi="Georgia" w:cs="Calibri"/>
+        </w:rPr>
+        <w:t xml:space="preserve">: </w:t>
+      </w:r>
+      <w:r>
+        <w:rPr>
+          <w:rFonts w:ascii="Georgia" w:hAnsi="Georgia" w:cs="Calibri"/>
+          <w:b/>
+        </w:rPr>
+        <w:t>Se l’utente troverà l’azione corretta sull’interfaccia, saprà che è quella giusta per ottenere l’effetto che sta tentando di produrre?</w:t>
+      </w:r>
+    </w:p>
+    <w:p>
+      <w:pPr>
+        <w:pStyle w:val="Standard"/>
+        <w:jc w:val="both"/>
+        <w:rPr>
+          <w:rFonts w:ascii="Georgia" w:hAnsi="Georgia" w:cs="Calibri"/>
+          <w:iCs/>
+        </w:rPr>
+      </w:pPr>
+      <w:r>
+        <w:rPr>
+          <w:rFonts w:ascii="Georgia" w:hAnsi="Georgia" w:cs="Calibri"/>
+          <w:iCs/>
+        </w:rPr>
+        <w:t>Si, l’utente capirà che l’azione è corretta dato che non ci sono altri pulsanti uguali a quello selezionato e l’azione produrrà un risultato che informa l’utente.</w:t>
+      </w:r>
+    </w:p>
+    <w:p>
+      <w:pPr>
+        <w:pStyle w:val="Standard"/>
+        <w:jc w:val="both"/>
+        <w:rPr>
+          <w:rFonts w:ascii="Georgia" w:hAnsi="Georgia"/>
+        </w:rPr>
+      </w:pPr>
+      <w:r>
+        <w:rPr>
+          <w:rFonts w:ascii="Georgia" w:hAnsi="Georgia" w:cs="Calibri"/>
+          <w:b/>
+          <w:iCs/>
+        </w:rPr>
+        <w:t xml:space="preserve">Domanda 4: </w:t>
+      </w:r>
+      <w:r>
+        <w:rPr>
+          <w:rFonts w:ascii="Georgia" w:hAnsi="Georgia" w:cs="Calibri"/>
+          <w:b/>
+        </w:rPr>
+        <w:t>Una volta eseguita l’azione, l’utente comprenderà il feedback che ottiene? Assocerà il risultato dell’azione con il conseguimento dell’obiettivo?</w:t>
+      </w:r>
+    </w:p>
+    <w:p>
+      <w:pPr>
+        <w:pStyle w:val="Standard"/>
+        <w:jc w:val="both"/>
+        <w:rPr>
+          <w:rFonts w:ascii="Georgia" w:hAnsi="Georgia" w:cs="Calibri"/>
+        </w:rPr>
+      </w:pPr>
+      <w:r>
+        <w:rPr>
+          <w:rFonts w:ascii="Georgia" w:hAnsi="Georgia" w:cs="Calibri"/>
+        </w:rPr>
         <w:lastRenderedPageBreak/>
-        <w:t xml:space="preserve">Domanda 2: </w:t>
-      </w:r>
-      <w:r>
-        <w:rPr>
-          <w:rFonts w:ascii="Georgia" w:hAnsi="Georgia" w:cs="Calibri"/>
-          <w:b/>
-        </w:rPr>
-        <w:t>L’utente noterà che è disponibile sull’interfaccia la corretta azione da eseguire per raggiungere l’obiettivo del compito?</w:t>
-      </w:r>
-    </w:p>
-    <w:p>
-      <w:pPr>
-        <w:pStyle w:val="Standard"/>
-        <w:jc w:val="both"/>
-        <w:rPr>
-          <w:rFonts w:ascii="Georgia" w:hAnsi="Georgia" w:cs="Calibri"/>
-        </w:rPr>
-      </w:pPr>
-      <w:r>
-        <w:rPr>
-          <w:rFonts w:ascii="Georgia" w:hAnsi="Georgia" w:cs="Calibri"/>
-        </w:rPr>
-        <w:t xml:space="preserve">La </w:t>
+        <w:t>Si, il feedback ottenuto è chiaro, infatti una volta selezionata la voce “</w:t>
+      </w:r>
+      <w:r>
+        <w:rPr>
+          <w:rFonts w:ascii="Georgia" w:hAnsi="Georgia" w:cs="Calibri"/>
+        </w:rPr>
+        <w:t>Prevenzione</w:t>
+      </w:r>
+      <w:r>
+        <w:rPr>
+          <w:rFonts w:ascii="Georgia" w:hAnsi="Georgia" w:cs="Calibri"/>
+        </w:rPr>
+        <w:t>” l’interfaccia mostrerà tutte le informazioni su</w:t>
+      </w:r>
+      <w:r>
+        <w:rPr>
+          <w:rFonts w:ascii="Georgia" w:hAnsi="Georgia" w:cs="Calibri"/>
+        </w:rPr>
+        <w:t xml:space="preserve">lla prevenzione </w:t>
+      </w:r>
+      <w:r>
+        <w:rPr>
+          <w:rFonts w:ascii="Georgia" w:hAnsi="Georgia" w:cs="Calibri"/>
+        </w:rPr>
+        <w:t xml:space="preserve">con relativo titolo in alto nella pagina che richiama la voce premuta nel </w:t>
       </w:r>
       <w:proofErr w:type="spellStart"/>
       <w:r>
         <w:rPr>
           <w:rFonts w:ascii="Georgia" w:hAnsi="Georgia" w:cs="Calibri"/>
         </w:rPr>
-        <w:t>Search</w:t>
+        <w:t>menu’</w:t>
       </w:r>
       <w:proofErr w:type="spellEnd"/>
       <w:r>
         <w:rPr>
           <w:rFonts w:ascii="Georgia" w:hAnsi="Georgia" w:cs="Calibri"/>
         </w:rPr>
-        <w:t xml:space="preserve"> bar è presente in ogni pagina eccetto registrazione login e profilo utente.</w:t>
-      </w:r>
-    </w:p>
-    <w:p>
-      <w:pPr>
-        <w:pStyle w:val="Standard"/>
-        <w:jc w:val="both"/>
-        <w:rPr>
-          <w:rFonts w:ascii="Georgia" w:hAnsi="Georgia"/>
-        </w:rPr>
-      </w:pPr>
-      <w:r>
-        <w:rPr>
-          <w:rFonts w:ascii="Georgia" w:hAnsi="Georgia" w:cs="Calibri"/>
-          <w:b/>
-        </w:rPr>
-        <w:t>Domanda 3</w:t>
+        <w:t>.</w:t>
+      </w:r>
+    </w:p>
+    <w:p>
+      <w:pPr>
+        <w:pStyle w:val="Standard"/>
+        <w:jc w:val="both"/>
+        <w:rPr>
+          <w:rFonts w:ascii="Georgia" w:hAnsi="Georgia" w:cs="Calibri"/>
+        </w:rPr>
+      </w:pPr>
+    </w:p>
+    <w:p>
+      <w:pPr>
+        <w:pStyle w:val="Standard"/>
+        <w:jc w:val="both"/>
+        <w:rPr>
+          <w:rFonts w:ascii="Georgia" w:hAnsi="Georgia" w:cs="Calibri"/>
+        </w:rPr>
+      </w:pPr>
+    </w:p>
+    <w:p>
+      <w:pPr>
+        <w:pStyle w:val="Standard"/>
+        <w:jc w:val="both"/>
+        <w:rPr>
+          <w:rFonts w:ascii="Georgia" w:hAnsi="Georgia" w:cs="Calibri"/>
+        </w:rPr>
+      </w:pPr>
+      <w:r>
+        <w:rPr>
+          <w:rFonts w:ascii="Georgia" w:hAnsi="Georgia" w:cs="Calibri"/>
+          <w:b/>
+        </w:rPr>
+        <w:t>Task</w:t>
       </w:r>
       <w:r>
         <w:rPr>
@@ -4273,159 +4495,48 @@
       <w:r>
         <w:rPr>
           <w:rFonts w:ascii="Georgia" w:hAnsi="Georgia" w:cs="Calibri"/>
-          <w:b/>
-        </w:rPr>
-        <w:t>Se l’utente troverà l’azione corretta sull’interfaccia, saprà che è quella giusta per ottenere l’effetto che sta tentando di produrre?</w:t>
-      </w:r>
-    </w:p>
-    <w:p>
-      <w:pPr>
-        <w:pStyle w:val="Standard"/>
-        <w:jc w:val="both"/>
-        <w:rPr>
-          <w:rFonts w:ascii="Georgia" w:hAnsi="Georgia" w:cs="Calibri"/>
-          <w:iCs/>
-        </w:rPr>
-      </w:pPr>
-      <w:r>
-        <w:rPr>
-          <w:rFonts w:ascii="Georgia" w:hAnsi="Georgia" w:cs="Calibri"/>
-          <w:iCs/>
-        </w:rPr>
-        <w:t>Si, l’utente capirà che l’azione è corretta dato che non ci sono altri pulsanti uguali a quello selezionato e l’azione produrrà un risultato che informa l’utente.</w:t>
-      </w:r>
-    </w:p>
-    <w:p>
-      <w:pPr>
-        <w:pStyle w:val="Standard"/>
-        <w:jc w:val="both"/>
-        <w:rPr>
-          <w:rFonts w:ascii="Georgia" w:hAnsi="Georgia"/>
-        </w:rPr>
-      </w:pPr>
-      <w:r>
-        <w:rPr>
-          <w:rFonts w:ascii="Georgia" w:hAnsi="Georgia" w:cs="Calibri"/>
-          <w:b/>
-          <w:iCs/>
-        </w:rPr>
-        <w:t xml:space="preserve">Domanda 4: </w:t>
-      </w:r>
-      <w:r>
-        <w:rPr>
-          <w:rFonts w:ascii="Georgia" w:hAnsi="Georgia" w:cs="Calibri"/>
-          <w:b/>
-        </w:rPr>
-        <w:t>Una volta eseguita l’azione, l’utente comprenderà il feedback che ottiene? Assocerà il risultato dell’azione con il conseguimento dell’obiettivo?</w:t>
-      </w:r>
-    </w:p>
-    <w:p>
-      <w:pPr>
-        <w:pStyle w:val="Standard"/>
-        <w:jc w:val="both"/>
-        <w:rPr>
-          <w:rFonts w:ascii="Georgia" w:hAnsi="Georgia" w:cs="Calibri"/>
-        </w:rPr>
-      </w:pPr>
-      <w:r>
-        <w:rPr>
-          <w:rFonts w:ascii="Georgia" w:hAnsi="Georgia" w:cs="Calibri"/>
-        </w:rPr>
-        <w:t xml:space="preserve">Si, il feedback ottenuto è chiaro, infatti una volta premuto il tasto invio o una volta </w:t>
-      </w:r>
-      <w:proofErr w:type="spellStart"/>
-      <w:r>
-        <w:rPr>
-          <w:rFonts w:ascii="Georgia" w:hAnsi="Georgia" w:cs="Calibri"/>
-        </w:rPr>
-        <w:t>còiccato</w:t>
-      </w:r>
-      <w:proofErr w:type="spellEnd"/>
-      <w:r>
-        <w:rPr>
-          <w:rFonts w:ascii="Georgia" w:hAnsi="Georgia" w:cs="Calibri"/>
-        </w:rPr>
-        <w:t xml:space="preserve"> il pulsante ricerca, l’interfaccia mostrerà tutte le informazioni sull’articolo relativo alle parole chiave inserite.</w:t>
-      </w:r>
-    </w:p>
-    <w:p>
-      <w:pPr>
-        <w:pStyle w:val="Standard"/>
-        <w:jc w:val="both"/>
-        <w:rPr>
-          <w:rFonts w:ascii="Georgia" w:hAnsi="Georgia" w:cs="Calibri"/>
-        </w:rPr>
-      </w:pPr>
-    </w:p>
-    <w:p>
-      <w:pPr>
-        <w:pStyle w:val="Standard"/>
-        <w:jc w:val="both"/>
-        <w:rPr>
-          <w:rFonts w:ascii="Georgia" w:hAnsi="Georgia" w:cs="Calibri"/>
-        </w:rPr>
-      </w:pPr>
-    </w:p>
-    <w:p>
-      <w:pPr>
-        <w:pStyle w:val="Standard"/>
-        <w:jc w:val="both"/>
-        <w:rPr>
-          <w:rFonts w:ascii="Georgia" w:hAnsi="Georgia" w:cs="Calibri"/>
-        </w:rPr>
-      </w:pPr>
-    </w:p>
-    <w:p>
-      <w:pPr>
-        <w:pStyle w:val="Standard"/>
-        <w:jc w:val="both"/>
-        <w:rPr>
-          <w:rFonts w:ascii="Georgia" w:hAnsi="Georgia" w:cs="Calibri"/>
-        </w:rPr>
-      </w:pPr>
-    </w:p>
-    <w:p>
-      <w:pPr>
-        <w:pStyle w:val="Standard"/>
-        <w:jc w:val="both"/>
-        <w:rPr>
-          <w:rFonts w:ascii="Georgia" w:hAnsi="Georgia" w:cs="Calibri"/>
-        </w:rPr>
-      </w:pPr>
-      <w:r>
-        <w:rPr>
-          <w:rFonts w:ascii="Georgia" w:hAnsi="Georgia" w:cs="Calibri"/>
-          <w:b/>
-        </w:rPr>
-        <w:t>Task</w:t>
-      </w:r>
-      <w:r>
-        <w:rPr>
-          <w:rFonts w:ascii="Georgia" w:hAnsi="Georgia" w:cs="Calibri"/>
-        </w:rPr>
-        <w:t>: Gestione articoli</w:t>
-      </w:r>
-    </w:p>
-    <w:p>
-      <w:pPr>
-        <w:pStyle w:val="Standard"/>
-        <w:jc w:val="both"/>
-        <w:rPr>
-          <w:rFonts w:ascii="Georgia" w:hAnsi="Georgia"/>
-        </w:rPr>
-      </w:pPr>
-      <w:r>
-        <w:rPr>
-          <w:rFonts w:ascii="Georgia" w:hAnsi="Georgia" w:cs="Calibri"/>
-          <w:b/>
-        </w:rPr>
-        <w:t xml:space="preserve">Azione A: </w:t>
-      </w:r>
-      <w:r>
-        <w:rPr>
-          <w:rFonts w:ascii="Georgia" w:hAnsi="Georgia" w:cs="Calibri"/>
-        </w:rPr>
-        <w:t>nella pagina “chiedi aiuto” l’utente clicca il bottone “scrivi la tua storia”</w:t>
+        </w:rPr>
+        <w:t>Richiedere aiuto</w:t>
+      </w:r>
+    </w:p>
+    <w:p>
+      <w:pPr>
+        <w:pStyle w:val="Standard"/>
+        <w:jc w:val="both"/>
+        <w:rPr>
+          <w:rFonts w:ascii="Georgia" w:hAnsi="Georgia"/>
+        </w:rPr>
+      </w:pPr>
+      <w:r>
+        <w:rPr>
+          <w:rFonts w:ascii="Georgia" w:hAnsi="Georgia" w:cs="Calibri"/>
+          <w:b/>
+        </w:rPr>
+        <w:t xml:space="preserve">Azione: </w:t>
+      </w:r>
+      <w:r>
+        <w:rPr>
+          <w:rFonts w:ascii="Georgia" w:hAnsi="Georgia" w:cs="Calibri"/>
+        </w:rPr>
+        <w:t>L</w:t>
+      </w:r>
+      <w:r>
+        <w:rPr>
+          <w:rFonts w:ascii="Georgia" w:hAnsi="Georgia" w:cs="Calibri"/>
+        </w:rPr>
+        <w:t>’utente clicca il bottone “</w:t>
+      </w:r>
+      <w:r>
+        <w:rPr>
+          <w:rFonts w:ascii="Georgia" w:hAnsi="Georgia" w:cs="Calibri"/>
+        </w:rPr>
+        <w:t>Aiuto</w:t>
+      </w:r>
+      <w:r>
+        <w:rPr>
+          <w:rFonts w:ascii="Georgia" w:hAnsi="Georgia" w:cs="Calibri"/>
+        </w:rPr>
+        <w:t>”</w:t>
       </w:r>
     </w:p>
     <w:p>
@@ -4517,7 +4628,31 @@
         <w:rPr>
           <w:rFonts w:ascii="Georgia" w:hAnsi="Georgia" w:cs="Calibri"/>
         </w:rPr>
-        <w:t>Il bottone “scrivi la rua storia” è visibile sulla pagina.</w:t>
+        <w:t>Il bottone “</w:t>
+      </w:r>
+      <w:r>
+        <w:rPr>
+          <w:rFonts w:ascii="Georgia" w:hAnsi="Georgia" w:cs="Calibri"/>
+        </w:rPr>
+        <w:t>Aiuto</w:t>
+      </w:r>
+      <w:r>
+        <w:rPr>
+          <w:rFonts w:ascii="Georgia" w:hAnsi="Georgia" w:cs="Calibri"/>
+        </w:rPr>
+        <w:t xml:space="preserve">” è visibile </w:t>
+      </w:r>
+      <w:r>
+        <w:rPr>
+          <w:rFonts w:ascii="Georgia" w:hAnsi="Georgia" w:cs="Calibri"/>
+        </w:rPr>
+        <w:t>nel menù</w:t>
+      </w:r>
+      <w:r>
+        <w:rPr>
+          <w:rFonts w:ascii="Georgia" w:hAnsi="Georgia" w:cs="Calibri"/>
+        </w:rPr>
+        <w:t>.</w:t>
       </w:r>
     </w:p>
     <w:p>
@@ -4602,87 +4737,267 @@
         <w:rPr>
           <w:rFonts w:ascii="Georgia" w:hAnsi="Georgia" w:cs="Calibri"/>
         </w:rPr>
-        <w:t xml:space="preserve">Si, il feedback ottenuto è chiaro, infatti una volta premuto il bottone “scrivi la tua storia” l’interfaccia mostrerà il </w:t>
+        <w:t>Si, il feedback ottenuto è chiaro, infatti una volta premuto il bottone “</w:t>
+      </w:r>
+      <w:r>
+        <w:rPr>
+          <w:rFonts w:ascii="Georgia" w:hAnsi="Georgia" w:cs="Calibri"/>
+        </w:rPr>
+        <w:t xml:space="preserve">Aiuto” </w:t>
+      </w:r>
+      <w:r>
+        <w:rPr>
+          <w:rFonts w:ascii="Georgia" w:hAnsi="Georgia" w:cs="Calibri"/>
+        </w:rPr>
+        <w:t>l’interfaccia mostrerà i</w:t>
+      </w:r>
+      <w:r>
+        <w:rPr>
+          <w:rFonts w:ascii="Georgia" w:hAnsi="Georgia" w:cs="Calibri"/>
+        </w:rPr>
+        <w:t xml:space="preserve"> contatti ai quali rivolgersi.</w:t>
+      </w:r>
+    </w:p>
+    <w:p>
+      <w:pPr>
+        <w:pStyle w:val="Standard"/>
+        <w:jc w:val="both"/>
+        <w:rPr>
+          <w:rFonts w:ascii="Georgia" w:hAnsi="Georgia" w:cs="Calibri"/>
+          <w:b/>
+        </w:rPr>
+      </w:pPr>
+    </w:p>
+    <w:p>
+      <w:pPr>
+        <w:pStyle w:val="Standard"/>
+        <w:jc w:val="both"/>
+        <w:rPr>
+          <w:rFonts w:ascii="Georgia" w:hAnsi="Georgia" w:cs="Calibri"/>
+          <w:b/>
+        </w:rPr>
+      </w:pPr>
+    </w:p>
+    <w:p>
+      <w:pPr>
+        <w:pStyle w:val="Standard"/>
+        <w:jc w:val="both"/>
+        <w:rPr>
+          <w:rFonts w:ascii="Georgia" w:hAnsi="Georgia"/>
+        </w:rPr>
+      </w:pPr>
+      <w:r>
+        <w:rPr>
+          <w:rFonts w:ascii="Georgia" w:hAnsi="Georgia" w:cs="Calibri"/>
+          <w:b/>
+        </w:rPr>
+        <w:t xml:space="preserve">Task: </w:t>
+      </w:r>
+      <w:r>
+        <w:rPr>
+          <w:rFonts w:ascii="Georgia" w:hAnsi="Georgia" w:cs="Calibri"/>
+        </w:rPr>
+        <w:t>Visualizzare situazione dei propri figli</w:t>
+      </w:r>
+    </w:p>
+    <w:p>
+      <w:pPr>
+        <w:pStyle w:val="Standard"/>
+        <w:jc w:val="both"/>
+        <w:rPr>
+          <w:rFonts w:ascii="Georgia" w:hAnsi="Georgia"/>
+        </w:rPr>
+      </w:pPr>
+      <w:r>
+        <w:rPr>
+          <w:rFonts w:ascii="Georgia" w:hAnsi="Georgia" w:cs="Calibri"/>
+          <w:b/>
+        </w:rPr>
+        <w:t>Azione:</w:t>
+      </w:r>
+      <w:r>
+        <w:rPr>
+          <w:rFonts w:ascii="Georgia" w:hAnsi="Georgia" w:cs="Calibri"/>
+        </w:rPr>
+        <w:t xml:space="preserve"> Premere </w:t>
+      </w:r>
+      <w:r>
+        <w:rPr>
+          <w:rFonts w:ascii="Georgia" w:hAnsi="Georgia" w:cs="Calibri"/>
+        </w:rPr>
+        <w:t xml:space="preserve">il bottone </w:t>
+      </w:r>
+      <w:r>
+        <w:rPr>
+          <w:rFonts w:ascii="Georgia" w:hAnsi="Georgia" w:cs="Calibri"/>
+        </w:rPr>
+        <w:t>“</w:t>
+      </w:r>
+      <w:r>
+        <w:rPr>
+          <w:rFonts w:ascii="Georgia" w:hAnsi="Georgia" w:cs="Calibri"/>
+        </w:rPr>
+        <w:t>Questionario genitori</w:t>
+      </w:r>
+      <w:r>
+        <w:rPr>
+          <w:rFonts w:ascii="Georgia" w:hAnsi="Georgia" w:cs="Calibri"/>
+        </w:rPr>
+        <w:t>” dal menù</w:t>
+      </w:r>
+    </w:p>
+    <w:p>
+      <w:pPr>
+        <w:pStyle w:val="Standard"/>
+        <w:jc w:val="both"/>
+        <w:rPr>
+          <w:rFonts w:ascii="Georgia" w:hAnsi="Georgia"/>
+        </w:rPr>
+      </w:pPr>
+      <w:r>
+        <w:rPr>
+          <w:rFonts w:ascii="Georgia" w:hAnsi="Georgia" w:cs="Calibri"/>
+          <w:b/>
+        </w:rPr>
+        <w:t>Domanda 1</w:t>
+      </w:r>
+      <w:r>
+        <w:rPr>
+          <w:rFonts w:ascii="Georgia" w:hAnsi="Georgia" w:cs="Calibri"/>
+        </w:rPr>
+        <w:t xml:space="preserve">: </w:t>
+      </w:r>
+      <w:r>
+        <w:rPr>
+          <w:rFonts w:ascii="Georgia" w:hAnsi="Georgia" w:cs="Calibri"/>
+          <w:b/>
+        </w:rPr>
+        <w:t>L’utente tenterà di produrre l’effetto che produce l’azione?</w:t>
+      </w:r>
+    </w:p>
+    <w:p>
+      <w:pPr>
+        <w:pStyle w:val="Standard"/>
+        <w:jc w:val="both"/>
+        <w:rPr>
+          <w:rFonts w:ascii="Georgia" w:hAnsi="Georgia"/>
+        </w:rPr>
+      </w:pPr>
+      <w:r>
+        <w:rPr>
+          <w:rFonts w:ascii="Georgia" w:hAnsi="Georgia" w:cs="Calibri"/>
+          <w:iCs/>
+        </w:rPr>
+        <w:t>No, l</w:t>
+      </w:r>
+      <w:r>
+        <w:rPr>
+          <w:rFonts w:ascii="Georgia" w:hAnsi="Georgia" w:cs="Calibri"/>
+          <w:iCs/>
+        </w:rPr>
+        <w:t xml:space="preserve">’interfaccia </w:t>
+      </w:r>
+      <w:r>
+        <w:rPr>
+          <w:rFonts w:ascii="Georgia" w:hAnsi="Georgia" w:cs="Calibri"/>
+          <w:iCs/>
+        </w:rPr>
+        <w:t xml:space="preserve">non </w:t>
+      </w:r>
+      <w:r>
+        <w:rPr>
+          <w:rFonts w:ascii="Georgia" w:hAnsi="Georgia" w:cs="Calibri"/>
+          <w:iCs/>
+        </w:rPr>
+        <w:t>è chiara all'utente</w:t>
+      </w:r>
+      <w:r>
+        <w:rPr>
+          <w:rFonts w:ascii="Georgia" w:hAnsi="Georgia" w:cs="Calibri"/>
+          <w:iCs/>
+        </w:rPr>
+        <w:t xml:space="preserve"> in quanto il nome del bottone non rende l’idea del risultato a cui porterà.</w:t>
+      </w:r>
+    </w:p>
+    <w:p>
+      <w:pPr>
+        <w:pStyle w:val="Standard"/>
+        <w:jc w:val="both"/>
+        <w:rPr>
+          <w:rFonts w:ascii="Georgia" w:hAnsi="Georgia"/>
+        </w:rPr>
+      </w:pPr>
+      <w:r>
+        <w:rPr>
+          <w:rFonts w:ascii="Georgia" w:hAnsi="Georgia" w:cs="Calibri"/>
+          <w:b/>
+          <w:iCs/>
+        </w:rPr>
+        <w:t xml:space="preserve">Domanda 2: </w:t>
+      </w:r>
+      <w:r>
+        <w:rPr>
+          <w:rFonts w:ascii="Georgia" w:hAnsi="Georgia" w:cs="Calibri"/>
+          <w:b/>
+        </w:rPr>
+        <w:t>L’utente noterà che è disponibile sull’interfaccia la corretta azione da eseguire per raggiungere l’obiettivo del compito?</w:t>
+      </w:r>
+    </w:p>
+    <w:p>
+      <w:pPr>
+        <w:pStyle w:val="Standard"/>
+        <w:jc w:val="both"/>
+        <w:rPr>
+          <w:rFonts w:ascii="Georgia" w:hAnsi="Georgia" w:cs="Calibri"/>
+        </w:rPr>
+      </w:pPr>
+      <w:r>
+        <w:rPr>
+          <w:rFonts w:ascii="Georgia" w:hAnsi="Georgia" w:cs="Calibri"/>
+        </w:rPr>
+        <w:t>La voce “</w:t>
+      </w:r>
+      <w:r>
+        <w:rPr>
+          <w:rFonts w:ascii="Georgia" w:hAnsi="Georgia" w:cs="Calibri"/>
+        </w:rPr>
+        <w:t>Questionario genitori</w:t>
+      </w:r>
+      <w:r>
+        <w:rPr>
+          <w:rFonts w:ascii="Georgia" w:hAnsi="Georgia" w:cs="Calibri"/>
+        </w:rPr>
+        <w:t xml:space="preserve">” è visibile sul </w:t>
       </w:r>
       <w:proofErr w:type="spellStart"/>
       <w:r>
         <w:rPr>
           <w:rFonts w:ascii="Georgia" w:hAnsi="Georgia" w:cs="Calibri"/>
         </w:rPr>
-        <w:t>form</w:t>
+        <w:t>menu’</w:t>
       </w:r>
       <w:proofErr w:type="spellEnd"/>
       <w:r>
         <w:rPr>
           <w:rFonts w:ascii="Georgia" w:hAnsi="Georgia" w:cs="Calibri"/>
         </w:rPr>
-        <w:t xml:space="preserve"> relativo per la scrittura corretta di una propria storia.</w:t>
-      </w:r>
-    </w:p>
-    <w:p>
-      <w:pPr>
-        <w:pStyle w:val="Standard"/>
-        <w:jc w:val="both"/>
-        <w:rPr>
-          <w:rFonts w:ascii="Georgia" w:hAnsi="Georgia" w:cs="Calibri"/>
-        </w:rPr>
-      </w:pPr>
-    </w:p>
-    <w:p>
-      <w:pPr>
-        <w:pStyle w:val="Standard"/>
-        <w:jc w:val="both"/>
-        <w:rPr>
-          <w:rFonts w:ascii="Georgia" w:hAnsi="Georgia" w:cs="Calibri"/>
-        </w:rPr>
-      </w:pPr>
-    </w:p>
-    <w:p>
-      <w:pPr>
-        <w:pStyle w:val="Standard"/>
-        <w:jc w:val="both"/>
-        <w:rPr>
-          <w:rFonts w:ascii="Georgia" w:hAnsi="Georgia" w:cs="Calibri"/>
-          <w:b/>
-        </w:rPr>
-      </w:pPr>
-    </w:p>
-    <w:p>
-      <w:pPr>
-        <w:pStyle w:val="Standard"/>
-        <w:jc w:val="both"/>
-        <w:rPr>
-          <w:rFonts w:ascii="Georgia" w:hAnsi="Georgia"/>
-        </w:rPr>
-      </w:pPr>
-      <w:r>
-        <w:rPr>
-          <w:rFonts w:ascii="Georgia" w:hAnsi="Georgia" w:cs="Calibri"/>
-          <w:b/>
-        </w:rPr>
-        <w:t xml:space="preserve">Azione B: </w:t>
-      </w:r>
-      <w:r>
-        <w:rPr>
-          <w:rFonts w:ascii="Georgia" w:hAnsi="Georgia" w:cs="Calibri"/>
-        </w:rPr>
-        <w:t>modifica della propria storia.</w:t>
-      </w:r>
-    </w:p>
-    <w:p>
-      <w:pPr>
-        <w:pStyle w:val="Standard"/>
-        <w:jc w:val="both"/>
-        <w:rPr>
-          <w:rFonts w:ascii="Georgia" w:hAnsi="Georgia"/>
-        </w:rPr>
-      </w:pPr>
-      <w:r>
-        <w:rPr>
-          <w:rFonts w:ascii="Georgia" w:hAnsi="Georgia" w:cs="Calibri"/>
-          <w:b/>
-        </w:rPr>
-        <w:t>Domanda 1</w:t>
+        <w:t>.</w:t>
+      </w:r>
+    </w:p>
+    <w:p>
+      <w:pPr>
+        <w:pStyle w:val="Standard"/>
+        <w:jc w:val="both"/>
+        <w:rPr>
+          <w:rFonts w:ascii="Georgia" w:hAnsi="Georgia"/>
+        </w:rPr>
+      </w:pPr>
+      <w:r>
+        <w:rPr>
+          <w:rFonts w:ascii="Georgia" w:hAnsi="Georgia" w:cs="Calibri"/>
+          <w:b/>
+        </w:rPr>
+        <w:t>Domanda 3</w:t>
       </w:r>
       <w:r>
         <w:rPr>
@@ -4695,160 +5010,47 @@
           <w:rFonts w:ascii="Georgia" w:hAnsi="Georgia" w:cs="Calibri"/>
           <w:b/>
         </w:rPr>
-        <w:t>L’utente tenterà di produrre l’effetto che produce l’azione?</w:t>
-      </w:r>
-    </w:p>
-    <w:p>
-      <w:pPr>
-        <w:pStyle w:val="Standard"/>
-        <w:jc w:val="both"/>
-        <w:rPr>
-          <w:rFonts w:ascii="Georgia" w:hAnsi="Georgia"/>
-        </w:rPr>
-      </w:pPr>
-      <w:r>
+        <w:t>Se l’utente troverà l’azione corretta sull’interfaccia, saprà che è quella giusta per ottenere l’effetto che sta tentando di produrre?</w:t>
+      </w:r>
+    </w:p>
+    <w:p>
+      <w:pPr>
+        <w:pStyle w:val="Standard"/>
+        <w:jc w:val="both"/>
         <w:rPr>
           <w:rFonts w:ascii="Georgia" w:hAnsi="Georgia" w:cs="Calibri"/>
           <w:iCs/>
         </w:rPr>
-        <w:t>Si, L’interfaccia è chiara all'utente, l'azione da eseguire risponde alle aspettative</w:t>
-      </w:r>
-      <w:r>
-        <w:rPr>
-          <w:rFonts w:ascii="Georgia" w:hAnsi="Georgia" w:cs="Calibri"/>
-          <w:i/>
+      </w:pPr>
+      <w:r>
+        <w:rPr>
+          <w:rFonts w:ascii="Georgia" w:hAnsi="Georgia" w:cs="Calibri"/>
           <w:iCs/>
         </w:rPr>
-        <w:t>.</w:t>
-      </w:r>
-    </w:p>
-    <w:p>
-      <w:pPr>
-        <w:pStyle w:val="Standard"/>
-        <w:jc w:val="both"/>
-        <w:rPr>
-          <w:rFonts w:ascii="Georgia" w:hAnsi="Georgia"/>
-        </w:rPr>
-      </w:pPr>
-      <w:r>
-        <w:rPr>
-          <w:rFonts w:ascii="Georgia" w:hAnsi="Georgia" w:cs="Calibri"/>
-          <w:b/>
+        <w:t>Si, l’utente capirà che l’azione è corretta dato che non ci sono altri pulsanti uguali a quello selezionato e l’azione</w:t>
+      </w:r>
+      <w:r>
+        <w:rPr>
+          <w:rFonts w:ascii="Georgia" w:hAnsi="Georgia" w:cs="Calibri"/>
           <w:iCs/>
         </w:rPr>
-        <w:t xml:space="preserve">Domanda 2: </w:t>
-      </w:r>
-      <w:r>
-        <w:rPr>
-          <w:rFonts w:ascii="Georgia" w:hAnsi="Georgia" w:cs="Calibri"/>
-          <w:b/>
-        </w:rPr>
-        <w:t>L’utente noterà che è disponibile sull’interfaccia la corretta azione da eseguire per raggiungere l’obiettivo del compito?</w:t>
-      </w:r>
-    </w:p>
-    <w:p>
-      <w:pPr>
-        <w:pStyle w:val="Standard"/>
-        <w:jc w:val="both"/>
-        <w:rPr>
-          <w:rFonts w:ascii="Georgia" w:hAnsi="Georgia" w:cs="Calibri"/>
-        </w:rPr>
-      </w:pPr>
-      <w:r>
-        <w:rPr>
-          <w:rFonts w:ascii="Georgia" w:hAnsi="Georgia" w:cs="Calibri"/>
-        </w:rPr>
-        <w:t xml:space="preserve">La voce “Modifica” è </w:t>
-      </w:r>
-      <w:proofErr w:type="spellStart"/>
-      <w:r>
-        <w:rPr>
-          <w:rFonts w:ascii="Georgia" w:hAnsi="Georgia" w:cs="Calibri"/>
-        </w:rPr>
-        <w:t>presemte</w:t>
-      </w:r>
-      <w:proofErr w:type="spellEnd"/>
-      <w:r>
-        <w:rPr>
-          <w:rFonts w:ascii="Georgia" w:hAnsi="Georgia" w:cs="Calibri"/>
-        </w:rPr>
-        <w:t xml:space="preserve"> nella </w:t>
-      </w:r>
-      <w:proofErr w:type="spellStart"/>
-      <w:r>
-        <w:rPr>
-          <w:rFonts w:ascii="Georgia" w:hAnsi="Georgia" w:cs="Calibri"/>
-        </w:rPr>
-        <w:t>pagima</w:t>
-      </w:r>
-      <w:proofErr w:type="spellEnd"/>
-      <w:r>
-        <w:rPr>
-          <w:rFonts w:ascii="Georgia" w:hAnsi="Georgia" w:cs="Calibri"/>
-        </w:rPr>
-        <w:t xml:space="preserve"> del proprio profilo sotto l’elenco delle storie scritte.</w:t>
-      </w:r>
-    </w:p>
-    <w:p>
-      <w:pPr>
-        <w:pStyle w:val="Standard"/>
-        <w:jc w:val="both"/>
-        <w:rPr>
-          <w:rFonts w:ascii="Georgia" w:hAnsi="Georgia"/>
-        </w:rPr>
-      </w:pPr>
-      <w:r>
-        <w:rPr>
-          <w:rFonts w:ascii="Georgia" w:hAnsi="Georgia" w:cs="Calibri"/>
-          <w:b/>
-        </w:rPr>
-        <w:t>Domanda 3</w:t>
-      </w:r>
-      <w:r>
-        <w:rPr>
-          <w:rFonts w:ascii="Georgia" w:hAnsi="Georgia" w:cs="Calibri"/>
-        </w:rPr>
-        <w:t xml:space="preserve">: </w:t>
-      </w:r>
-      <w:r>
-        <w:rPr>
-          <w:rFonts w:ascii="Georgia" w:hAnsi="Georgia" w:cs="Calibri"/>
-          <w:b/>
-        </w:rPr>
-        <w:t>Se l’utente troverà l’azione corretta sull’interfaccia, saprà che è quella giusta per ottenere l’effetto che sta tentando di produrre?</w:t>
-      </w:r>
-    </w:p>
-    <w:p>
-      <w:pPr>
-        <w:pStyle w:val="Standard"/>
-        <w:jc w:val="both"/>
-        <w:rPr>
-          <w:rFonts w:ascii="Georgia" w:hAnsi="Georgia" w:cs="Calibri"/>
+        <w:t xml:space="preserve"> porterà alla compilazione di un questionario utile per perseguire il suo obiettivo</w:t>
+      </w:r>
+    </w:p>
+    <w:p>
+      <w:pPr>
+        <w:pStyle w:val="Standard"/>
+        <w:jc w:val="both"/>
+        <w:rPr>
+          <w:rFonts w:ascii="Georgia" w:hAnsi="Georgia"/>
+        </w:rPr>
+      </w:pPr>
+      <w:r>
+        <w:rPr>
+          <w:rFonts w:ascii="Georgia" w:hAnsi="Georgia" w:cs="Calibri"/>
+          <w:b/>
           <w:iCs/>
         </w:rPr>
-      </w:pPr>
-      <w:r>
-        <w:rPr>
-          <w:rFonts w:ascii="Georgia" w:hAnsi="Georgia" w:cs="Calibri"/>
-          <w:iCs/>
-        </w:rPr>
-        <w:t>Si, l’utente capirà che l’azione è corretta dato che non ci sono altri pulsanti uguali a quello selezionato e l’azione produrrà un risultato che informa l’utente.</w:t>
-      </w:r>
-    </w:p>
-    <w:p>
-      <w:pPr>
-        <w:pStyle w:val="Standard"/>
-        <w:jc w:val="both"/>
-        <w:rPr>
-          <w:rFonts w:ascii="Georgia" w:hAnsi="Georgia"/>
-        </w:rPr>
-      </w:pPr>
-      <w:r>
-        <w:rPr>
-          <w:rFonts w:ascii="Georgia" w:hAnsi="Georgia" w:cs="Calibri"/>
-          <w:b/>
-          <w:iCs/>
-        </w:rPr>
         <w:t xml:space="preserve">Domanda 4: </w:t>
       </w:r>
       <w:r>
@@ -4856,292 +5058,6 @@
           <w:rFonts w:ascii="Georgia" w:hAnsi="Georgia" w:cs="Calibri"/>
           <w:b/>
         </w:rPr>
-        <w:t>Una volta eseguita l’azione, l’utente comprenderà il feedback che ottiene? Assocerà il risultato dell’azione con il conseguimento dell’obiettivo</w:t>
-      </w:r>
-    </w:p>
-    <w:p>
-      <w:pPr>
-        <w:pStyle w:val="Standard"/>
-        <w:jc w:val="both"/>
-        <w:rPr>
-          <w:rFonts w:ascii="Georgia" w:hAnsi="Georgia" w:cs="Calibri"/>
-        </w:rPr>
-      </w:pPr>
-      <w:r>
-        <w:rPr>
-          <w:rFonts w:ascii="Georgia" w:hAnsi="Georgia" w:cs="Calibri"/>
-        </w:rPr>
-        <w:t xml:space="preserve">Si, il feedback ottenuto è chiaro, infatti una volta selezionata la voce “modifica” l’utente avrà avanti a se il proprio articolo scritto e la </w:t>
-      </w:r>
-      <w:proofErr w:type="spellStart"/>
-      <w:proofErr w:type="gramStart"/>
-      <w:r>
-        <w:rPr>
-          <w:rFonts w:ascii="Georgia" w:hAnsi="Georgia" w:cs="Calibri"/>
-        </w:rPr>
-        <w:t>possobilità</w:t>
-      </w:r>
-      <w:proofErr w:type="spellEnd"/>
-      <w:r>
-        <w:rPr>
-          <w:rFonts w:ascii="Georgia" w:hAnsi="Georgia" w:cs="Calibri"/>
-        </w:rPr>
-        <w:t xml:space="preserve"> ,</w:t>
-      </w:r>
-      <w:proofErr w:type="gramEnd"/>
-      <w:r>
-        <w:rPr>
-          <w:rFonts w:ascii="Georgia" w:hAnsi="Georgia" w:cs="Calibri"/>
-        </w:rPr>
-        <w:t xml:space="preserve"> tramite </w:t>
-      </w:r>
-      <w:proofErr w:type="spellStart"/>
-      <w:r>
-        <w:rPr>
-          <w:rFonts w:ascii="Georgia" w:hAnsi="Georgia" w:cs="Calibri"/>
-        </w:rPr>
-        <w:t>form</w:t>
-      </w:r>
-      <w:proofErr w:type="spellEnd"/>
-      <w:r>
-        <w:rPr>
-          <w:rFonts w:ascii="Georgia" w:hAnsi="Georgia" w:cs="Calibri"/>
-        </w:rPr>
-        <w:t xml:space="preserve"> relativo, di modificare le varie parti.</w:t>
-      </w:r>
-    </w:p>
-    <w:p>
-      <w:pPr>
-        <w:pStyle w:val="Standard"/>
-        <w:jc w:val="both"/>
-        <w:rPr>
-          <w:rFonts w:ascii="Georgia" w:hAnsi="Georgia" w:cs="Calibri"/>
-        </w:rPr>
-      </w:pPr>
-    </w:p>
-    <w:p>
-      <w:pPr>
-        <w:pStyle w:val="Standard"/>
-        <w:jc w:val="both"/>
-        <w:rPr>
-          <w:rFonts w:ascii="Georgia" w:hAnsi="Georgia" w:cs="Calibri"/>
-        </w:rPr>
-      </w:pPr>
-    </w:p>
-    <w:p>
-      <w:pPr>
-        <w:pStyle w:val="Standard"/>
-        <w:jc w:val="both"/>
-        <w:rPr>
-          <w:rFonts w:ascii="Georgia" w:hAnsi="Georgia" w:cs="Calibri"/>
-        </w:rPr>
-      </w:pPr>
-    </w:p>
-    <w:p>
-      <w:pPr>
-        <w:pStyle w:val="Standard"/>
-        <w:jc w:val="both"/>
-        <w:rPr>
-          <w:rFonts w:ascii="Georgia" w:hAnsi="Georgia" w:cs="Calibri"/>
-          <w:b/>
-        </w:rPr>
-      </w:pPr>
-    </w:p>
-    <w:p>
-      <w:pPr>
-        <w:pStyle w:val="Standard"/>
-        <w:jc w:val="both"/>
-        <w:rPr>
-          <w:rFonts w:ascii="Georgia" w:hAnsi="Georgia"/>
-        </w:rPr>
-      </w:pPr>
-      <w:r>
-        <w:rPr>
-          <w:rFonts w:ascii="Georgia" w:hAnsi="Georgia" w:cs="Calibri"/>
-          <w:b/>
-        </w:rPr>
-        <w:t xml:space="preserve">Azione C: </w:t>
-      </w:r>
-      <w:r>
-        <w:rPr>
-          <w:rFonts w:ascii="Georgia" w:hAnsi="Georgia" w:cs="Calibri"/>
-        </w:rPr>
-        <w:t>cancellazione della propria storia</w:t>
-      </w:r>
-    </w:p>
-    <w:p>
-      <w:pPr>
-        <w:pStyle w:val="Standard"/>
-        <w:jc w:val="both"/>
-        <w:rPr>
-          <w:rFonts w:ascii="Georgia" w:hAnsi="Georgia"/>
-        </w:rPr>
-      </w:pPr>
-      <w:r>
-        <w:rPr>
-          <w:rFonts w:ascii="Georgia" w:hAnsi="Georgia" w:cs="Calibri"/>
-          <w:b/>
-        </w:rPr>
-        <w:t>Domanda 1</w:t>
-      </w:r>
-      <w:r>
-        <w:rPr>
-          <w:rFonts w:ascii="Georgia" w:hAnsi="Georgia" w:cs="Calibri"/>
-        </w:rPr>
-        <w:t xml:space="preserve">: </w:t>
-      </w:r>
-      <w:r>
-        <w:rPr>
-          <w:rFonts w:ascii="Georgia" w:hAnsi="Georgia" w:cs="Calibri"/>
-          <w:b/>
-        </w:rPr>
-        <w:t>L’utente tenterà di produrre l’effetto che produce l’azione?</w:t>
-      </w:r>
-    </w:p>
-    <w:p>
-      <w:pPr>
-        <w:pStyle w:val="Standard"/>
-        <w:jc w:val="both"/>
-        <w:rPr>
-          <w:rFonts w:ascii="Georgia" w:hAnsi="Georgia"/>
-        </w:rPr>
-      </w:pPr>
-      <w:r>
-        <w:rPr>
-          <w:rFonts w:ascii="Georgia" w:hAnsi="Georgia" w:cs="Calibri"/>
-          <w:iCs/>
-        </w:rPr>
-        <w:t>Si, L’interfaccia è chiara all'utente, l'azione da eseguire risponde alle aspettative</w:t>
-      </w:r>
-      <w:r>
-        <w:rPr>
-          <w:rFonts w:ascii="Georgia" w:hAnsi="Georgia" w:cs="Calibri"/>
-          <w:i/>
-          <w:iCs/>
-        </w:rPr>
-        <w:t>.</w:t>
-      </w:r>
-    </w:p>
-    <w:p>
-      <w:pPr>
-        <w:pStyle w:val="Standard"/>
-        <w:jc w:val="both"/>
-        <w:rPr>
-          <w:rFonts w:ascii="Georgia" w:hAnsi="Georgia"/>
-        </w:rPr>
-      </w:pPr>
-      <w:r>
-        <w:rPr>
-          <w:rFonts w:ascii="Georgia" w:hAnsi="Georgia" w:cs="Calibri"/>
-          <w:b/>
-          <w:iCs/>
-        </w:rPr>
-        <w:t xml:space="preserve">Domanda 2: </w:t>
-      </w:r>
-      <w:r>
-        <w:rPr>
-          <w:rFonts w:ascii="Georgia" w:hAnsi="Georgia" w:cs="Calibri"/>
-          <w:b/>
-        </w:rPr>
-        <w:t>L’utente noterà che è disponibile sull’interfaccia la corretta azione da eseguire per raggiungere l’obiettivo del compito?</w:t>
-      </w:r>
-    </w:p>
-    <w:p>
-      <w:pPr>
-        <w:pStyle w:val="Standard"/>
-        <w:jc w:val="both"/>
-        <w:rPr>
-          <w:rFonts w:ascii="Georgia" w:hAnsi="Georgia" w:cs="Calibri"/>
-        </w:rPr>
-      </w:pPr>
-      <w:r>
-        <w:rPr>
-          <w:rFonts w:ascii="Georgia" w:hAnsi="Georgia" w:cs="Calibri"/>
-        </w:rPr>
-        <w:t xml:space="preserve">Il bottone “cancella” storia è raggiungibile tramite il profilo </w:t>
-      </w:r>
-      <w:proofErr w:type="gramStart"/>
-      <w:r>
-        <w:rPr>
-          <w:rFonts w:ascii="Georgia" w:hAnsi="Georgia" w:cs="Calibri"/>
-        </w:rPr>
-        <w:t>utente ,sotto</w:t>
-      </w:r>
-      <w:proofErr w:type="gramEnd"/>
-      <w:r>
-        <w:rPr>
-          <w:rFonts w:ascii="Georgia" w:hAnsi="Georgia" w:cs="Calibri"/>
-        </w:rPr>
-        <w:t xml:space="preserve"> l’elenco delle proprie storie</w:t>
-      </w:r>
-    </w:p>
-    <w:p>
-      <w:pPr>
-        <w:pStyle w:val="Standard"/>
-        <w:jc w:val="both"/>
-        <w:rPr>
-          <w:rFonts w:ascii="Georgia" w:hAnsi="Georgia"/>
-        </w:rPr>
-      </w:pPr>
-      <w:r>
-        <w:rPr>
-          <w:rFonts w:ascii="Georgia" w:hAnsi="Georgia" w:cs="Calibri"/>
-          <w:b/>
-        </w:rPr>
-        <w:t>Domanda 3</w:t>
-      </w:r>
-      <w:r>
-        <w:rPr>
-          <w:rFonts w:ascii="Georgia" w:hAnsi="Georgia" w:cs="Calibri"/>
-        </w:rPr>
-        <w:t xml:space="preserve">: </w:t>
-      </w:r>
-      <w:r>
-        <w:rPr>
-          <w:rFonts w:ascii="Georgia" w:hAnsi="Georgia" w:cs="Calibri"/>
-          <w:b/>
-        </w:rPr>
-        <w:t>Se l’utente troverà l’azione corretta sull’interfaccia, saprà che è quella giusta per ottenere l’effetto che sta tentando di produrre?</w:t>
-      </w:r>
-    </w:p>
-    <w:p>
-      <w:pPr>
-        <w:pStyle w:val="Standard"/>
-        <w:jc w:val="both"/>
-        <w:rPr>
-          <w:rFonts w:ascii="Georgia" w:hAnsi="Georgia" w:cs="Calibri"/>
-          <w:iCs/>
-        </w:rPr>
-      </w:pPr>
-      <w:r>
-        <w:rPr>
-          <w:rFonts w:ascii="Georgia" w:hAnsi="Georgia" w:cs="Calibri"/>
-          <w:iCs/>
-        </w:rPr>
-        <w:t>Si, l’utente capirà che l’azione è corretta dato che non ci sono altri pulsanti uguali a quello selezionato e l’azione produrrà un risultato che informa l’utente.</w:t>
-      </w:r>
-    </w:p>
-    <w:p>
-      <w:pPr>
-        <w:pStyle w:val="Standard"/>
-        <w:jc w:val="both"/>
-        <w:rPr>
-          <w:rFonts w:ascii="Georgia" w:hAnsi="Georgia"/>
-        </w:rPr>
-      </w:pPr>
-      <w:r>
-        <w:rPr>
-          <w:rFonts w:ascii="Georgia" w:hAnsi="Georgia" w:cs="Calibri"/>
-          <w:b/>
-          <w:iCs/>
-        </w:rPr>
-        <w:t xml:space="preserve">Domanda 4: </w:t>
-      </w:r>
-      <w:r>
-        <w:rPr>
-          <w:rFonts w:ascii="Georgia" w:hAnsi="Georgia" w:cs="Calibri"/>
-          <w:b/>
-        </w:rPr>
         <w:t>Una volta eseguita l’azione, l’utente comprenderà il feedback che ottiene? Assocerà il risultato dell’azione con il conseguimento dell’obiettivo?</w:t>
       </w:r>
     </w:p>
@@ -5157,618 +5073,26 @@
         <w:rPr>
           <w:rFonts w:ascii="Georgia" w:hAnsi="Georgia" w:cs="Calibri"/>
         </w:rPr>
-        <w:t xml:space="preserve">Si, il feedback ottenuto è chiaro, infatti una volta cliccato il bottone “cancella” l’interfaccia mostrerà una finestra dalla quale è possibile confermare o annullare l’operazione; una volta confermata l’utente potrà vedere la </w:t>
-      </w:r>
-      <w:proofErr w:type="spellStart"/>
-      <w:r>
-        <w:rPr>
-          <w:rFonts w:ascii="Georgia" w:hAnsi="Georgia" w:cs="Calibri"/>
-        </w:rPr>
-        <w:t>comferma</w:t>
-      </w:r>
-      <w:proofErr w:type="spellEnd"/>
-      <w:r>
-        <w:rPr>
-          <w:rFonts w:ascii="Georgia" w:hAnsi="Georgia" w:cs="Calibri"/>
-        </w:rPr>
-        <w:t xml:space="preserve"> dell’avvenuta cancellazione grazie a una finestra dialogo che </w:t>
-      </w:r>
-      <w:proofErr w:type="spellStart"/>
-      <w:r>
-        <w:rPr>
-          <w:rFonts w:ascii="Georgia" w:hAnsi="Georgia" w:cs="Calibri"/>
-        </w:rPr>
-        <w:t>comfermerà</w:t>
-      </w:r>
-      <w:proofErr w:type="spellEnd"/>
-      <w:r>
-        <w:rPr>
-          <w:rFonts w:ascii="Georgia" w:hAnsi="Georgia" w:cs="Calibri"/>
-        </w:rPr>
-        <w:t xml:space="preserve"> l’avvenuta cancellazione.</w:t>
-      </w:r>
-    </w:p>
-    <w:p>
-      <w:pPr>
-        <w:pStyle w:val="Standard"/>
-        <w:jc w:val="both"/>
-        <w:rPr>
-          <w:rFonts w:ascii="Georgia" w:hAnsi="Georgia" w:cs="Calibri"/>
-        </w:rPr>
-      </w:pPr>
-    </w:p>
-    <w:p>
-      <w:pPr>
-        <w:pStyle w:val="Standard"/>
-        <w:jc w:val="both"/>
-        <w:rPr>
-          <w:rFonts w:ascii="Georgia" w:hAnsi="Georgia" w:cs="Calibri"/>
-          <w:b/>
-        </w:rPr>
-      </w:pPr>
-    </w:p>
-    <w:p>
-      <w:pPr>
-        <w:pStyle w:val="Standard"/>
-        <w:jc w:val="both"/>
-        <w:rPr>
-          <w:rFonts w:ascii="Georgia" w:hAnsi="Georgia" w:cs="Calibri"/>
-          <w:b/>
-        </w:rPr>
-      </w:pPr>
-    </w:p>
-    <w:p>
-      <w:pPr>
-        <w:pStyle w:val="Standard"/>
-        <w:jc w:val="both"/>
-        <w:rPr>
-          <w:rFonts w:ascii="Georgia" w:hAnsi="Georgia" w:cs="Calibri"/>
-          <w:b/>
-        </w:rPr>
-      </w:pPr>
-    </w:p>
-    <w:p>
-      <w:pPr>
-        <w:pStyle w:val="Standard"/>
-        <w:jc w:val="both"/>
-        <w:rPr>
-          <w:rFonts w:ascii="Georgia" w:hAnsi="Georgia" w:cs="Calibri"/>
-          <w:b/>
-        </w:rPr>
-      </w:pPr>
-    </w:p>
-    <w:p>
-      <w:pPr>
-        <w:pStyle w:val="Standard"/>
-        <w:jc w:val="both"/>
-        <w:rPr>
-          <w:rFonts w:ascii="Georgia" w:hAnsi="Georgia"/>
-        </w:rPr>
-      </w:pPr>
-      <w:r>
-        <w:rPr>
-          <w:rFonts w:ascii="Georgia" w:hAnsi="Georgia" w:cs="Calibri"/>
-          <w:b/>
-        </w:rPr>
-        <w:t>Task: Visualizza Profilo</w:t>
-      </w:r>
-    </w:p>
-    <w:p>
-      <w:pPr>
-        <w:pStyle w:val="Standard"/>
-        <w:jc w:val="both"/>
-        <w:rPr>
-          <w:rFonts w:ascii="Georgia" w:hAnsi="Georgia"/>
-        </w:rPr>
-      </w:pPr>
-      <w:r>
-        <w:rPr>
-          <w:rFonts w:ascii="Georgia" w:hAnsi="Georgia" w:cs="Calibri"/>
-          <w:b/>
-        </w:rPr>
-        <w:t>Azione:</w:t>
-      </w:r>
-      <w:r>
-        <w:rPr>
-          <w:rFonts w:ascii="Georgia" w:hAnsi="Georgia" w:cs="Calibri"/>
-        </w:rPr>
-        <w:t xml:space="preserve"> Premere la voce “Profilo” dal menù</w:t>
-      </w:r>
-    </w:p>
-    <w:p>
-      <w:pPr>
-        <w:pStyle w:val="Standard"/>
-        <w:jc w:val="both"/>
-        <w:rPr>
-          <w:rFonts w:ascii="Georgia" w:hAnsi="Georgia"/>
-        </w:rPr>
-      </w:pPr>
-      <w:r>
-        <w:rPr>
-          <w:rFonts w:ascii="Georgia" w:hAnsi="Georgia" w:cs="Calibri"/>
-          <w:b/>
-        </w:rPr>
-        <w:t>Domanda 1</w:t>
-      </w:r>
-      <w:r>
-        <w:rPr>
-          <w:rFonts w:ascii="Georgia" w:hAnsi="Georgia" w:cs="Calibri"/>
-        </w:rPr>
-        <w:t xml:space="preserve">: </w:t>
-      </w:r>
-      <w:r>
-        <w:rPr>
-          <w:rFonts w:ascii="Georgia" w:hAnsi="Georgia" w:cs="Calibri"/>
-          <w:b/>
-        </w:rPr>
-        <w:t>L’utente tenterà di produrre l’effetto che produce l’azione?</w:t>
-      </w:r>
-    </w:p>
-    <w:p>
-      <w:pPr>
-        <w:pStyle w:val="Standard"/>
-        <w:jc w:val="both"/>
-        <w:rPr>
-          <w:rFonts w:ascii="Georgia" w:hAnsi="Georgia"/>
-        </w:rPr>
-      </w:pPr>
-      <w:r>
-        <w:rPr>
-          <w:rFonts w:ascii="Georgia" w:hAnsi="Georgia" w:cs="Calibri"/>
-          <w:iCs/>
-        </w:rPr>
-        <w:t>Si, L’interfaccia è chiara all'utente, l'azione da eseguire risponde alle aspettative</w:t>
-      </w:r>
-      <w:r>
-        <w:rPr>
-          <w:rFonts w:ascii="Georgia" w:hAnsi="Georgia" w:cs="Calibri"/>
-          <w:i/>
-          <w:iCs/>
-        </w:rPr>
-        <w:t>.</w:t>
-      </w:r>
-    </w:p>
-    <w:p>
-      <w:pPr>
-        <w:pStyle w:val="Standard"/>
-        <w:jc w:val="both"/>
-        <w:rPr>
-          <w:rFonts w:ascii="Georgia" w:hAnsi="Georgia"/>
-        </w:rPr>
-      </w:pPr>
-      <w:r>
-        <w:rPr>
-          <w:rFonts w:ascii="Georgia" w:hAnsi="Georgia" w:cs="Calibri"/>
-          <w:b/>
-          <w:iCs/>
-        </w:rPr>
-        <w:t xml:space="preserve">Domanda 2: </w:t>
-      </w:r>
-      <w:r>
-        <w:rPr>
-          <w:rFonts w:ascii="Georgia" w:hAnsi="Georgia" w:cs="Calibri"/>
-          <w:b/>
-        </w:rPr>
-        <w:t>L’utente noterà che è disponibile sull’interfaccia la corretta azione da eseguire per raggiungere l’obiettivo del compito?</w:t>
-      </w:r>
-    </w:p>
-    <w:p>
-      <w:pPr>
-        <w:pStyle w:val="Standard"/>
-        <w:jc w:val="both"/>
-        <w:rPr>
-          <w:rFonts w:ascii="Georgia" w:hAnsi="Georgia" w:cs="Calibri"/>
-        </w:rPr>
-      </w:pPr>
-      <w:r>
-        <w:rPr>
-          <w:rFonts w:ascii="Georgia" w:hAnsi="Georgia" w:cs="Calibri"/>
-        </w:rPr>
-        <w:t xml:space="preserve">La voce “Profilo” è visibile sul </w:t>
-      </w:r>
-      <w:proofErr w:type="spellStart"/>
-      <w:r>
-        <w:rPr>
-          <w:rFonts w:ascii="Georgia" w:hAnsi="Georgia" w:cs="Calibri"/>
-        </w:rPr>
-        <w:t>nav</w:t>
-      </w:r>
-      <w:proofErr w:type="spellEnd"/>
-      <w:r>
-        <w:rPr>
-          <w:rFonts w:ascii="Georgia" w:hAnsi="Georgia" w:cs="Calibri"/>
-        </w:rPr>
-        <w:t xml:space="preserve"> </w:t>
-      </w:r>
-      <w:proofErr w:type="spellStart"/>
-      <w:r>
-        <w:rPr>
-          <w:rFonts w:ascii="Georgia" w:hAnsi="Georgia" w:cs="Calibri"/>
-        </w:rPr>
-        <w:t>menu’</w:t>
-      </w:r>
-      <w:proofErr w:type="spellEnd"/>
-      <w:r>
-        <w:rPr>
-          <w:rFonts w:ascii="Georgia" w:hAnsi="Georgia" w:cs="Calibri"/>
-        </w:rPr>
-        <w:t>.</w:t>
-      </w:r>
-    </w:p>
-    <w:p>
-      <w:pPr>
-        <w:pStyle w:val="Standard"/>
-        <w:jc w:val="both"/>
-        <w:rPr>
-          <w:rFonts w:ascii="Georgia" w:hAnsi="Georgia"/>
-        </w:rPr>
-      </w:pPr>
-      <w:r>
-        <w:rPr>
-          <w:rFonts w:ascii="Georgia" w:hAnsi="Georgia" w:cs="Calibri"/>
-          <w:b/>
-        </w:rPr>
-        <w:t>Domanda 3</w:t>
-      </w:r>
-      <w:r>
-        <w:rPr>
-          <w:rFonts w:ascii="Georgia" w:hAnsi="Georgia" w:cs="Calibri"/>
-        </w:rPr>
-        <w:t xml:space="preserve">: </w:t>
-      </w:r>
-      <w:r>
-        <w:rPr>
-          <w:rFonts w:ascii="Georgia" w:hAnsi="Georgia" w:cs="Calibri"/>
-          <w:b/>
-        </w:rPr>
-        <w:t>Se l’utente troverà l’azione corretta sull’interfaccia, saprà che è quella giusta per ottenere l’effetto che sta tentando di produrre?</w:t>
-      </w:r>
-    </w:p>
-    <w:p>
-      <w:pPr>
-        <w:pStyle w:val="Standard"/>
-        <w:jc w:val="both"/>
-        <w:rPr>
-          <w:rFonts w:ascii="Georgia" w:hAnsi="Georgia" w:cs="Calibri"/>
-          <w:iCs/>
-        </w:rPr>
-      </w:pPr>
-      <w:r>
-        <w:rPr>
-          <w:rFonts w:ascii="Georgia" w:hAnsi="Georgia" w:cs="Calibri"/>
-          <w:iCs/>
-        </w:rPr>
-        <w:t>Si, l’utente capirà che l’azione è corretta dato che non ci sono altri pulsanti uguali a quello selezionato e l’azione produrrà un risultato che informa l’utente.</w:t>
-      </w:r>
-    </w:p>
-    <w:p>
-      <w:pPr>
-        <w:pStyle w:val="Standard"/>
-        <w:jc w:val="both"/>
-        <w:rPr>
-          <w:rFonts w:ascii="Georgia" w:hAnsi="Georgia"/>
-        </w:rPr>
-      </w:pPr>
-      <w:r>
-        <w:rPr>
-          <w:rFonts w:ascii="Georgia" w:hAnsi="Georgia" w:cs="Calibri"/>
-          <w:b/>
-          <w:iCs/>
-        </w:rPr>
-        <w:t xml:space="preserve">Domanda 4: </w:t>
-      </w:r>
-      <w:r>
-        <w:rPr>
-          <w:rFonts w:ascii="Georgia" w:hAnsi="Georgia" w:cs="Calibri"/>
-          <w:b/>
-        </w:rPr>
-        <w:t>Una volta eseguita l’azione, l’utente comprenderà il feedback che ottiene? Assocerà il risultato dell’azione con il conseguimento dell’obiettivo?</w:t>
-      </w:r>
-    </w:p>
-    <w:p>
-      <w:pPr>
-        <w:pStyle w:val="Standard"/>
-        <w:jc w:val="both"/>
-        <w:rPr>
-          <w:rFonts w:ascii="Georgia" w:hAnsi="Georgia" w:cs="Calibri"/>
-        </w:rPr>
-      </w:pPr>
-      <w:r>
-        <w:rPr>
-          <w:rFonts w:ascii="Georgia" w:hAnsi="Georgia" w:cs="Calibri"/>
-        </w:rPr>
-        <w:t>Si, il feedback ottenuto è chiaro, infatti una volta selezionata la voce “Profilo” l’interfaccia mostrerà tutte le informazioni sul proprio profilo.</w:t>
-      </w:r>
-    </w:p>
-    <w:p>
-      <w:pPr>
-        <w:pStyle w:val="Standard"/>
-        <w:jc w:val="both"/>
-        <w:rPr>
-          <w:rFonts w:ascii="Georgia" w:hAnsi="Georgia" w:cs="Calibri"/>
-        </w:rPr>
-      </w:pPr>
-    </w:p>
-    <w:p>
-      <w:pPr>
-        <w:pStyle w:val="Standard"/>
-        <w:jc w:val="both"/>
-        <w:rPr>
-          <w:rFonts w:ascii="Georgia" w:hAnsi="Georgia" w:cs="Calibri"/>
-        </w:rPr>
-      </w:pPr>
-    </w:p>
-    <w:p>
-      <w:pPr>
-        <w:pStyle w:val="Standard"/>
-        <w:jc w:val="both"/>
-        <w:rPr>
-          <w:rFonts w:ascii="Georgia" w:hAnsi="Georgia" w:cs="Calibri"/>
-        </w:rPr>
-      </w:pPr>
-    </w:p>
-    <w:p>
-      <w:pPr>
-        <w:pStyle w:val="Standard"/>
-        <w:jc w:val="both"/>
-        <w:rPr>
-          <w:rFonts w:ascii="Georgia" w:hAnsi="Georgia" w:cs="Calibri"/>
-        </w:rPr>
-      </w:pPr>
-    </w:p>
-    <w:p>
-      <w:pPr>
-        <w:pStyle w:val="Standard"/>
-        <w:jc w:val="both"/>
-        <w:rPr>
-          <w:rFonts w:ascii="Georgia" w:hAnsi="Georgia" w:cs="Calibri"/>
-        </w:rPr>
-      </w:pPr>
-      <w:r>
-        <w:rPr>
-          <w:rFonts w:ascii="Georgia" w:hAnsi="Georgia" w:cs="Calibri"/>
-          <w:b/>
-        </w:rPr>
-        <w:t>Task</w:t>
-      </w:r>
-      <w:r>
-        <w:rPr>
-          <w:rFonts w:ascii="Georgia" w:hAnsi="Georgia" w:cs="Calibri"/>
-        </w:rPr>
-        <w:t>: Forum</w:t>
-      </w:r>
-    </w:p>
-    <w:p>
-      <w:pPr>
-        <w:pStyle w:val="Standard"/>
-        <w:jc w:val="both"/>
-        <w:rPr>
-          <w:rFonts w:ascii="Georgia" w:hAnsi="Georgia"/>
-        </w:rPr>
-      </w:pPr>
-      <w:r>
-        <w:rPr>
-          <w:rFonts w:ascii="Georgia" w:hAnsi="Georgia" w:cs="Calibri"/>
-          <w:b/>
-        </w:rPr>
-        <w:t>Azione:</w:t>
-      </w:r>
-      <w:r>
-        <w:rPr>
-          <w:rFonts w:ascii="Georgia" w:hAnsi="Georgia" w:cs="Calibri"/>
-        </w:rPr>
-        <w:t xml:space="preserve"> Premere la voce “Forum” dal menù</w:t>
-      </w:r>
-    </w:p>
-    <w:p>
-      <w:pPr>
-        <w:pStyle w:val="Standard"/>
-        <w:jc w:val="both"/>
-        <w:rPr>
-          <w:rFonts w:ascii="Georgia" w:hAnsi="Georgia"/>
-        </w:rPr>
-      </w:pPr>
-      <w:r>
-        <w:rPr>
-          <w:rFonts w:ascii="Georgia" w:hAnsi="Georgia" w:cs="Calibri"/>
-          <w:b/>
-        </w:rPr>
-        <w:t>Domanda 1</w:t>
-      </w:r>
-      <w:r>
-        <w:rPr>
-          <w:rFonts w:ascii="Georgia" w:hAnsi="Georgia" w:cs="Calibri"/>
-        </w:rPr>
-        <w:t xml:space="preserve">: </w:t>
-      </w:r>
-      <w:r>
-        <w:rPr>
-          <w:rFonts w:ascii="Georgia" w:hAnsi="Georgia" w:cs="Calibri"/>
-          <w:b/>
-        </w:rPr>
-        <w:t>L’utente tenterà di produrre l’effetto che produce l’azione?</w:t>
-      </w:r>
-    </w:p>
-    <w:p>
-      <w:pPr>
-        <w:pStyle w:val="Standard"/>
-        <w:jc w:val="both"/>
-        <w:rPr>
-          <w:rFonts w:ascii="Georgia" w:hAnsi="Georgia"/>
-        </w:rPr>
-      </w:pPr>
-      <w:r>
-        <w:rPr>
-          <w:rFonts w:ascii="Georgia" w:hAnsi="Georgia" w:cs="Calibri"/>
-          <w:iCs/>
-        </w:rPr>
-        <w:t>Si, L’interfaccia è chiara all'utente, l'azione da eseguire risponde alle aspettative</w:t>
-      </w:r>
-      <w:r>
-        <w:rPr>
-          <w:rFonts w:ascii="Georgia" w:hAnsi="Georgia" w:cs="Calibri"/>
-          <w:i/>
-          <w:iCs/>
-        </w:rPr>
-        <w:t>.</w:t>
-      </w:r>
-    </w:p>
-    <w:p>
-      <w:pPr>
-        <w:pStyle w:val="Standard"/>
-        <w:jc w:val="both"/>
-        <w:rPr>
-          <w:rFonts w:ascii="Georgia" w:hAnsi="Georgia"/>
-        </w:rPr>
-      </w:pPr>
-      <w:r>
-        <w:rPr>
-          <w:rFonts w:ascii="Georgia" w:hAnsi="Georgia" w:cs="Calibri"/>
-          <w:b/>
-          <w:iCs/>
-        </w:rPr>
-        <w:t xml:space="preserve">Domanda 2: </w:t>
-      </w:r>
-      <w:r>
-        <w:rPr>
-          <w:rFonts w:ascii="Georgia" w:hAnsi="Georgia" w:cs="Calibri"/>
-          <w:b/>
-        </w:rPr>
-        <w:t>L’utente noterà che è disponibile sull’interfaccia la corretta azione da eseguire per raggiungere l’obiettivo del compito?</w:t>
-      </w:r>
-    </w:p>
-    <w:p>
-      <w:pPr>
-        <w:pStyle w:val="Standard"/>
-        <w:jc w:val="both"/>
-        <w:rPr>
-          <w:rFonts w:ascii="Georgia" w:hAnsi="Georgia" w:cs="Calibri"/>
-        </w:rPr>
-      </w:pPr>
-      <w:r>
-        <w:rPr>
-          <w:rFonts w:ascii="Georgia" w:hAnsi="Georgia" w:cs="Calibri"/>
-        </w:rPr>
-        <w:t>La voce “Forum” è visibile sul menù.</w:t>
-      </w:r>
-    </w:p>
-    <w:p>
-      <w:pPr>
-        <w:pStyle w:val="Standard"/>
-        <w:jc w:val="both"/>
-        <w:rPr>
-          <w:rFonts w:ascii="Georgia" w:hAnsi="Georgia"/>
-        </w:rPr>
-      </w:pPr>
-      <w:r>
-        <w:rPr>
-          <w:rFonts w:ascii="Georgia" w:hAnsi="Georgia" w:cs="Calibri"/>
-          <w:b/>
-        </w:rPr>
-        <w:t>Domanda 3</w:t>
-      </w:r>
-      <w:r>
-        <w:rPr>
-          <w:rFonts w:ascii="Georgia" w:hAnsi="Georgia" w:cs="Calibri"/>
-        </w:rPr>
-        <w:t xml:space="preserve">: </w:t>
-      </w:r>
-      <w:r>
-        <w:rPr>
-          <w:rFonts w:ascii="Georgia" w:hAnsi="Georgia" w:cs="Calibri"/>
-          <w:b/>
-        </w:rPr>
-        <w:t>Se l’utente troverà l’azione corretta sull’interfaccia, saprà che è quella giusta per ottenere l’effetto che sta tentando di produrre?</w:t>
-      </w:r>
-    </w:p>
-    <w:p>
-      <w:pPr>
-        <w:pStyle w:val="Standard"/>
-        <w:jc w:val="both"/>
-        <w:rPr>
-          <w:rFonts w:ascii="Georgia" w:hAnsi="Georgia" w:cs="Calibri"/>
-          <w:iCs/>
-        </w:rPr>
-      </w:pPr>
-      <w:r>
-        <w:rPr>
-          <w:rFonts w:ascii="Georgia" w:hAnsi="Georgia" w:cs="Calibri"/>
-          <w:iCs/>
-        </w:rPr>
-        <w:lastRenderedPageBreak/>
-        <w:t>Si, l’utente capirà che l’azione è corretta dato che non ci sono altri pulsanti uguali a quello selezionato e l’azione produrrà un risultato che informa l’utente.</w:t>
-      </w:r>
-    </w:p>
-    <w:p>
-      <w:pPr>
-        <w:pStyle w:val="Standard"/>
-        <w:jc w:val="both"/>
-        <w:rPr>
-          <w:rFonts w:ascii="Georgia" w:hAnsi="Georgia"/>
-        </w:rPr>
-      </w:pPr>
-      <w:r>
-        <w:rPr>
-          <w:rFonts w:ascii="Georgia" w:hAnsi="Georgia" w:cs="Calibri"/>
-          <w:b/>
-          <w:iCs/>
-        </w:rPr>
-        <w:t xml:space="preserve">Domanda 4: </w:t>
-      </w:r>
-      <w:r>
-        <w:rPr>
-          <w:rFonts w:ascii="Georgia" w:hAnsi="Georgia" w:cs="Calibri"/>
-          <w:b/>
-        </w:rPr>
-        <w:t>Una volta eseguita l’azione, l’utente comprenderà il feedback che ottiene? Assocerà il risultato dell’azione con il conseguimento dell’obiettivo?</w:t>
-      </w:r>
-    </w:p>
-    <w:p>
-      <w:pPr>
-        <w:pStyle w:val="Standard"/>
-        <w:jc w:val="both"/>
-        <w:rPr>
-          <w:rFonts w:ascii="Georgia" w:hAnsi="Georgia" w:cs="Calibri"/>
-        </w:rPr>
-      </w:pPr>
-      <w:r>
-        <w:rPr>
-          <w:rFonts w:ascii="Georgia" w:hAnsi="Georgia" w:cs="Calibri"/>
-        </w:rPr>
-        <w:t xml:space="preserve">Si, il feedback ottenuto è chiaro, infatti una volta selezionata la voce “forum” l’utente sarà reindirizzato a una nuova </w:t>
-      </w:r>
-      <w:proofErr w:type="spellStart"/>
-      <w:r>
-        <w:rPr>
-          <w:rFonts w:ascii="Georgia" w:hAnsi="Georgia" w:cs="Calibri"/>
-        </w:rPr>
-        <w:t>pagima</w:t>
-      </w:r>
-      <w:proofErr w:type="spellEnd"/>
-      <w:r>
-        <w:rPr>
-          <w:rFonts w:ascii="Georgia" w:hAnsi="Georgia" w:cs="Calibri"/>
-        </w:rPr>
-        <w:t xml:space="preserve"> contenente l’interfaccia del forum.</w:t>
-      </w:r>
-    </w:p>
-    <w:p>
-      <w:pPr>
-        <w:pStyle w:val="Standard"/>
-        <w:jc w:val="both"/>
-        <w:rPr>
-          <w:rFonts w:ascii="Georgia" w:hAnsi="Georgia" w:cs="Calibri"/>
-        </w:rPr>
-      </w:pPr>
-    </w:p>
-    <w:p>
-      <w:pPr>
-        <w:pStyle w:val="Standard"/>
-        <w:jc w:val="both"/>
-        <w:rPr>
-          <w:rFonts w:ascii="Georgia" w:hAnsi="Georgia" w:cs="Calibri"/>
-        </w:rPr>
-      </w:pPr>
+        <w:t>Si, il feedback ottenuto è chiaro, infatti una volta selezionata la voce “</w:t>
+      </w:r>
+      <w:r>
+        <w:rPr>
+          <w:rFonts w:ascii="Georgia" w:hAnsi="Georgia" w:cs="Calibri"/>
+        </w:rPr>
+        <w:t>Questionario genitori</w:t>
+      </w:r>
+      <w:r>
+        <w:rPr>
+          <w:rFonts w:ascii="Georgia" w:hAnsi="Georgia" w:cs="Calibri"/>
+        </w:rPr>
+        <w:t>” l’interfaccia mostrerà</w:t>
+      </w:r>
+      <w:r>
+        <w:rPr>
+          <w:rFonts w:ascii="Georgia" w:hAnsi="Georgia" w:cs="Calibri"/>
+        </w:rPr>
+        <w:t xml:space="preserve"> il questionario.</w:t>
+      </w:r>
     </w:p>
     <w:p>
       <w:pPr>
@@ -5913,6 +5237,7 @@
         <w:rPr>
           <w:rFonts w:ascii="Georgia" w:hAnsi="Georgia" w:cs="Calibri"/>
         </w:rPr>
+        <w:lastRenderedPageBreak/>
         <w:t xml:space="preserve">- </w:t>
       </w:r>
       <w:r>
@@ -6259,7 +5584,6 @@
         <w:rPr>
           <w:rFonts w:ascii="Georgia" w:hAnsi="Georgia" w:cs="Calibri"/>
         </w:rPr>
-        <w:lastRenderedPageBreak/>
         <w:t xml:space="preserve">- </w:t>
       </w:r>
       <w:r>
@@ -6379,13 +5703,11 @@
         <w:pStyle w:val="Paragrafoelenco"/>
         <w:numPr>
           <w:ilvl w:val="0"/>
-          <w:numId w:val="14"/>
+          <w:numId w:val="16"/>
         </w:numPr>
         <w:suppressAutoHyphens/>
         <w:autoSpaceDN w:val="0"/>
         <w:spacing w:after="0" w:line="240" w:lineRule="auto"/>
-        <w:ind w:left="720"/>
-        <w:contextualSpacing w:val="0"/>
         <w:rPr>
           <w:rFonts w:ascii="Georgia" w:hAnsi="Georgia" w:cs="Calibri"/>
           <w:b/>
@@ -6427,13 +5749,72 @@
         <w:pStyle w:val="Paragrafoelenco"/>
         <w:numPr>
           <w:ilvl w:val="0"/>
-          <w:numId w:val="15"/>
+          <w:numId w:val="16"/>
+        </w:numPr>
+        <w:rPr>
+          <w:rFonts w:ascii="Georgia" w:hAnsi="Georgia" w:cs="Calibri"/>
+          <w:sz w:val="24"/>
+          <w:szCs w:val="24"/>
+        </w:rPr>
+      </w:pPr>
+      <w:r>
+        <w:rPr>
+          <w:rFonts w:ascii="Georgia" w:hAnsi="Georgia" w:cs="Calibri"/>
+          <w:b/>
+          <w:sz w:val="24"/>
+          <w:szCs w:val="24"/>
+        </w:rPr>
+        <w:t>Corrispondenza tra il mondo del sistema e quello reale</w:t>
+      </w:r>
+    </w:p>
+    <w:p>
+      <w:pPr>
+        <w:pStyle w:val="Paragrafoelenco"/>
+        <w:ind w:left="927"/>
+        <w:rPr>
+          <w:rFonts w:ascii="Georgia" w:hAnsi="Georgia" w:cs="Calibri"/>
+          <w:sz w:val="24"/>
+          <w:szCs w:val="24"/>
+        </w:rPr>
+      </w:pPr>
+      <w:r>
+        <w:rPr>
+          <w:rFonts w:ascii="Georgia" w:hAnsi="Georgia" w:cs="Calibri"/>
+          <w:sz w:val="24"/>
+          <w:szCs w:val="24"/>
+        </w:rPr>
+        <w:lastRenderedPageBreak/>
+        <w:t xml:space="preserve">Il sistema usa un linguaggio semplice e familiare all’utente. I link e i pulsanti hanno etichette appropriate (es. il carrello per l’acquisto, la mappa per la ricerca dei locali in zona </w:t>
+      </w:r>
+      <w:proofErr w:type="spellStart"/>
+      <w:r>
+        <w:rPr>
+          <w:rFonts w:ascii="Georgia" w:hAnsi="Georgia" w:cs="Calibri"/>
+          <w:sz w:val="24"/>
+          <w:szCs w:val="24"/>
+        </w:rPr>
+        <w:t>ecc</w:t>
+      </w:r>
+      <w:proofErr w:type="spellEnd"/>
+      <w:r>
+        <w:rPr>
+          <w:rFonts w:ascii="Georgia" w:hAnsi="Georgia" w:cs="Calibri"/>
+          <w:sz w:val="24"/>
+          <w:szCs w:val="24"/>
+        </w:rPr>
+        <w:t>).</w:t>
+      </w:r>
+    </w:p>
+    <w:p>
+      <w:pPr>
+        <w:pStyle w:val="Paragrafoelenco"/>
+        <w:numPr>
+          <w:ilvl w:val="0"/>
+          <w:numId w:val="16"/>
         </w:numPr>
         <w:suppressAutoHyphens/>
         <w:autoSpaceDN w:val="0"/>
         <w:spacing w:after="0" w:line="240" w:lineRule="auto"/>
-        <w:ind w:left="720"/>
-        <w:contextualSpacing w:val="0"/>
         <w:rPr>
           <w:rFonts w:ascii="Georgia" w:hAnsi="Georgia" w:cs="Calibri"/>
           <w:b/>
@@ -6448,7 +5829,7 @@
           <w:sz w:val="24"/>
           <w:szCs w:val="24"/>
         </w:rPr>
-        <w:t>Corrispondenza tra il mondo del sistema e quello reale</w:t>
+        <w:t>Controllo da parte dell’utente e sua libertà</w:t>
       </w:r>
     </w:p>
     <w:p>
@@ -6467,25 +5848,7 @@
           <w:sz w:val="24"/>
           <w:szCs w:val="24"/>
         </w:rPr>
-        <w:t xml:space="preserve">Il sistema usa un linguaggio semplice e familiare all’utente. I link e i pulsanti hanno etichette appropriate (es. il carrello per l’acquisto, la mappa per la ricerca dei locali in zona </w:t>
-      </w:r>
-      <w:proofErr w:type="spellStart"/>
-      <w:r>
-        <w:rPr>
-          <w:rFonts w:ascii="Georgia" w:hAnsi="Georgia" w:cs="Calibri"/>
-          <w:sz w:val="24"/>
-          <w:szCs w:val="24"/>
-        </w:rPr>
-        <w:t>ecc</w:t>
-      </w:r>
-      <w:proofErr w:type="spellEnd"/>
-      <w:r>
-        <w:rPr>
-          <w:rFonts w:ascii="Georgia" w:hAnsi="Georgia" w:cs="Calibri"/>
-          <w:sz w:val="24"/>
-          <w:szCs w:val="24"/>
-        </w:rPr>
-        <w:t>).</w:t>
+        <w:t>Le modifiche dello stato del sistema dipendono solo dalle azioni eseguite dall’utente. Esso non è soggetto a procedure costrittive ma è libero di muoversi nel sistema, l’apertura di pagine non inerenti al contesto è altamente improbabile, tuttavia il sistema non permette comandi rapidi, poiché le azioni possibili sono semplici e chiare.</w:t>
       </w:r>
     </w:p>
     <w:p>
@@ -6493,13 +5856,11 @@
         <w:pStyle w:val="Paragrafoelenco"/>
         <w:numPr>
           <w:ilvl w:val="0"/>
-          <w:numId w:val="15"/>
+          <w:numId w:val="16"/>
         </w:numPr>
         <w:suppressAutoHyphens/>
         <w:autoSpaceDN w:val="0"/>
         <w:spacing w:after="0" w:line="240" w:lineRule="auto"/>
-        <w:ind w:left="720"/>
-        <w:contextualSpacing w:val="0"/>
         <w:rPr>
           <w:rFonts w:ascii="Georgia" w:hAnsi="Georgia" w:cs="Calibri"/>
           <w:b/>
@@ -6514,7 +5875,7 @@
           <w:sz w:val="24"/>
           <w:szCs w:val="24"/>
         </w:rPr>
-        <w:t>Controllo da parte dell’utente e sua libertà</w:t>
+        <w:t>Consistenza e standard</w:t>
       </w:r>
     </w:p>
     <w:p>
@@ -6533,54 +5894,19 @@
           <w:sz w:val="24"/>
           <w:szCs w:val="24"/>
         </w:rPr>
-        <w:t>Le modifiche dello stato del sistema dipendono solo dalle azioni eseguite dall’utente. Esso non è soggetto a procedure costrittive ma è libero di muoversi nel sistema, l’apertura di pagine non inerenti al contesto è altamente improbabile, tuttavia il sistema non permette comandi rapidi, poiché le azioni possibili sono semplici e chiare.</w:t>
-      </w:r>
-    </w:p>
-    <w:p>
-      <w:pPr>
-        <w:pStyle w:val="Paragrafoelenco"/>
-        <w:ind w:left="927"/>
-        <w:rPr>
-          <w:rFonts w:ascii="Georgia" w:hAnsi="Georgia" w:cs="Calibri"/>
-          <w:sz w:val="24"/>
-          <w:szCs w:val="24"/>
-        </w:rPr>
-      </w:pPr>
-    </w:p>
-    <w:p>
-      <w:pPr>
-        <w:pStyle w:val="Paragrafoelenco"/>
-        <w:ind w:left="927"/>
-        <w:rPr>
-          <w:rFonts w:ascii="Georgia" w:hAnsi="Georgia" w:cs="Calibri"/>
-          <w:sz w:val="24"/>
-          <w:szCs w:val="24"/>
-        </w:rPr>
-      </w:pPr>
-    </w:p>
-    <w:p>
-      <w:pPr>
-        <w:pStyle w:val="Paragrafoelenco"/>
-        <w:ind w:left="927"/>
-        <w:rPr>
-          <w:rFonts w:ascii="Georgia" w:hAnsi="Georgia" w:cs="Calibri"/>
-          <w:sz w:val="24"/>
-          <w:szCs w:val="24"/>
-        </w:rPr>
-      </w:pPr>
+        <w:t>Le operazioni simili tra di loro sono effettuate sempre con lo stesso tipo di azioni, il sistema offre familiarità e riporta gli elementi più significativi in ogni pagina del sistema.</w:t>
+      </w:r>
     </w:p>
     <w:p>
       <w:pPr>
         <w:pStyle w:val="Paragrafoelenco"/>
         <w:numPr>
           <w:ilvl w:val="0"/>
-          <w:numId w:val="15"/>
+          <w:numId w:val="16"/>
         </w:numPr>
         <w:suppressAutoHyphens/>
         <w:autoSpaceDN w:val="0"/>
         <w:spacing w:after="0" w:line="240" w:lineRule="auto"/>
-        <w:ind w:left="720"/>
-        <w:contextualSpacing w:val="0"/>
         <w:rPr>
           <w:rFonts w:ascii="Georgia" w:hAnsi="Georgia" w:cs="Calibri"/>
           <w:b/>
@@ -6595,7 +5921,7 @@
           <w:sz w:val="24"/>
           <w:szCs w:val="24"/>
         </w:rPr>
-        <w:t>Consistenza e standard</w:t>
+        <w:t>Prevenzione degli errori</w:t>
       </w:r>
     </w:p>
     <w:p>
@@ -6614,7 +5940,7 @@
           <w:sz w:val="24"/>
           <w:szCs w:val="24"/>
         </w:rPr>
-        <w:t>Le operazioni simili tra di loro sono effettuate sempre con lo stesso tipo di azioni, il sistema offre familiarità e riporta gli elementi più significativi in ogni pagina del sistema.</w:t>
+        <w:t>Il sistema è stato progettato in modo da guidare l’utente in ogni task al fine che esso non cadi in situazioni critiche o in errore. In caso di quest’ultimo sono previste delle scorciatoie di uscita, inoltre sono forniti strumenti di supporto.</w:t>
       </w:r>
     </w:p>
     <w:p>
@@ -6622,12 +5948,11 @@
         <w:pStyle w:val="Paragrafoelenco"/>
         <w:numPr>
           <w:ilvl w:val="0"/>
-          <w:numId w:val="15"/>
+          <w:numId w:val="16"/>
         </w:numPr>
         <w:suppressAutoHyphens/>
         <w:autoSpaceDN w:val="0"/>
         <w:spacing w:after="0" w:line="240" w:lineRule="auto"/>
-        <w:ind w:left="720"/>
         <w:contextualSpacing w:val="0"/>
         <w:rPr>
           <w:rFonts w:ascii="Georgia" w:hAnsi="Georgia" w:cs="Calibri"/>
@@ -6643,7 +5968,7 @@
           <w:sz w:val="24"/>
           <w:szCs w:val="24"/>
         </w:rPr>
-        <w:t>Prevenzione degli errori</w:t>
+        <w:t>Riconoscimento piuttosto che ricordo</w:t>
       </w:r>
     </w:p>
     <w:p>
@@ -6662,7 +5987,7 @@
           <w:sz w:val="24"/>
           <w:szCs w:val="24"/>
         </w:rPr>
-        <w:t>Il sistema è stato progettato in modo da guidare l’utente in ogni task al fine che esso non cadi in situazioni critiche o in errore. In caso di quest’ultimo sono previste delle scorciatoie di uscita, inoltre sono forniti strumenti di supporto.</w:t>
+        <w:t>Il sistema è semplice e schematico, l’uso di esso è alla portata anche degli utenti meno esperti e garantisce un’interfaccia intuitiva.</w:t>
       </w:r>
     </w:p>
     <w:p>
@@ -6670,12 +5995,11 @@
         <w:pStyle w:val="Paragrafoelenco"/>
         <w:numPr>
           <w:ilvl w:val="0"/>
-          <w:numId w:val="15"/>
+          <w:numId w:val="16"/>
         </w:numPr>
         <w:suppressAutoHyphens/>
         <w:autoSpaceDN w:val="0"/>
         <w:spacing w:after="0" w:line="240" w:lineRule="auto"/>
-        <w:ind w:left="720"/>
         <w:contextualSpacing w:val="0"/>
         <w:rPr>
           <w:rFonts w:ascii="Georgia" w:hAnsi="Georgia" w:cs="Calibri"/>
@@ -6691,7 +6015,7 @@
           <w:sz w:val="24"/>
           <w:szCs w:val="24"/>
         </w:rPr>
-        <w:t>Riconoscimento piuttosto che ricordo</w:t>
+        <w:t>Flessibilità ed efficienza di utilizzo</w:t>
       </w:r>
     </w:p>
     <w:p>
@@ -6710,7 +6034,7 @@
           <w:sz w:val="24"/>
           <w:szCs w:val="24"/>
         </w:rPr>
-        <w:t>Il sistema è semplice e schematico, l’uso di esso è alla portata anche degli utenti meno esperti e garantisce un’interfaccia intuitiva.</w:t>
+        <w:t>Il sistema avvantaggia i meno esperti offrendo una navigazione gerarchica, per gli utenti più esperti non sono previste scorciatoie in quanto tutto è immediato e raggiungibile in pochi semplici passi.</w:t>
       </w:r>
     </w:p>
     <w:p>
@@ -6718,12 +6042,11 @@
         <w:pStyle w:val="Paragrafoelenco"/>
         <w:numPr>
           <w:ilvl w:val="0"/>
-          <w:numId w:val="15"/>
+          <w:numId w:val="16"/>
         </w:numPr>
         <w:suppressAutoHyphens/>
         <w:autoSpaceDN w:val="0"/>
         <w:spacing w:after="0" w:line="240" w:lineRule="auto"/>
-        <w:ind w:left="720"/>
         <w:contextualSpacing w:val="0"/>
         <w:rPr>
           <w:rFonts w:ascii="Georgia" w:hAnsi="Georgia" w:cs="Calibri"/>
@@ -6739,7 +6062,7 @@
           <w:sz w:val="24"/>
           <w:szCs w:val="24"/>
         </w:rPr>
-        <w:t>Flessibilità ed efficienza di utilizzo</w:t>
+        <w:t>Design estetico e minimalista</w:t>
       </w:r>
     </w:p>
     <w:p>
@@ -6758,7 +6081,7 @@
           <w:sz w:val="24"/>
           <w:szCs w:val="24"/>
         </w:rPr>
-        <w:t>Il sistema avvantaggia i meno esperti offrendo una navigazione gerarchica, per gli utenti più esperti non sono previste scorciatoie in quanto tutto è immediato e raggiungibile in pochi semplici passi.</w:t>
+        <w:t>Le pagine danno risalto ai contenuti informativi evitando elementi irrilevanti o raramente usati, non vengono usati elementi di distrazione bensì di guida che aiutano l’utente nel procedere delle sue azioni.</w:t>
       </w:r>
     </w:p>
     <w:p>
@@ -6766,12 +6089,11 @@
         <w:pStyle w:val="Paragrafoelenco"/>
         <w:numPr>
           <w:ilvl w:val="0"/>
-          <w:numId w:val="15"/>
+          <w:numId w:val="16"/>
         </w:numPr>
         <w:suppressAutoHyphens/>
         <w:autoSpaceDN w:val="0"/>
         <w:spacing w:after="0" w:line="240" w:lineRule="auto"/>
-        <w:ind w:left="720"/>
         <w:contextualSpacing w:val="0"/>
         <w:rPr>
           <w:rFonts w:ascii="Georgia" w:hAnsi="Georgia" w:cs="Calibri"/>
@@ -6787,7 +6109,7 @@
           <w:sz w:val="24"/>
           <w:szCs w:val="24"/>
         </w:rPr>
-        <w:t>Design estetico e minimalista</w:t>
+        <w:t>Aiutare gli utenti a riconoscere, diagnosticare e rimediare dagli errori</w:t>
       </w:r>
     </w:p>
     <w:p>
@@ -6806,8 +6128,7 @@
           <w:sz w:val="24"/>
           <w:szCs w:val="24"/>
         </w:rPr>
-        <w:lastRenderedPageBreak/>
-        <w:t>Le pagine danno risalto ai contenuti informativi evitando elementi irrilevanti o raramente usati, non vengono usati elementi di distrazione bensì di guida che aiutano l’utente nel procedere delle sue azioni.</w:t>
+        <w:t>Gli errori sono espressi in linguaggio comprensibile, sono evitati i codici che potrebbero creare confusione all’utente. I messaggi di errore sono chiari e precisi sul problema che si è riscontrato e offrono una soluzione immediata per porne rimedio.</w:t>
       </w:r>
     </w:p>
     <w:p>
@@ -6815,13 +6136,11 @@
         <w:pStyle w:val="Paragrafoelenco"/>
         <w:numPr>
           <w:ilvl w:val="0"/>
-          <w:numId w:val="15"/>
+          <w:numId w:val="16"/>
         </w:numPr>
         <w:suppressAutoHyphens/>
         <w:autoSpaceDN w:val="0"/>
         <w:spacing w:after="0" w:line="240" w:lineRule="auto"/>
-        <w:ind w:left="720"/>
-        <w:contextualSpacing w:val="0"/>
         <w:rPr>
           <w:rFonts w:ascii="Georgia" w:hAnsi="Georgia" w:cs="Calibri"/>
           <w:b/>
@@ -6829,6 +6148,8 @@
           <w:szCs w:val="24"/>
         </w:rPr>
       </w:pPr>
+      <w:bookmarkStart w:id="11" w:name="_GoBack"/>
+      <w:bookmarkEnd w:id="11"/>
       <w:r>
         <w:rPr>
           <w:rFonts w:ascii="Georgia" w:hAnsi="Georgia" w:cs="Calibri"/>
@@ -6836,55 +6157,22 @@
           <w:sz w:val="24"/>
           <w:szCs w:val="24"/>
         </w:rPr>
-        <w:t>Aiutare gli utenti a riconoscere, diagnosticare e rimediare dagli errori</w:t>
-      </w:r>
-    </w:p>
-    <w:p>
-      <w:pPr>
-        <w:pStyle w:val="Paragrafoelenco"/>
+        <w:t>Aiuto e documentazione</w:t>
+      </w:r>
+    </w:p>
+    <w:p>
+      <w:pPr>
+        <w:pStyle w:val="Standard"/>
         <w:ind w:left="927"/>
         <w:rPr>
           <w:rFonts w:ascii="Georgia" w:hAnsi="Georgia" w:cs="Calibri"/>
-          <w:sz w:val="24"/>
-          <w:szCs w:val="24"/>
-        </w:rPr>
-      </w:pPr>
-      <w:r>
-        <w:rPr>
-          <w:rFonts w:ascii="Georgia" w:hAnsi="Georgia" w:cs="Calibri"/>
-          <w:sz w:val="24"/>
-          <w:szCs w:val="24"/>
-        </w:rPr>
-        <w:t>Gli errori sono espressi in linguaggio comprensibile, sono evitati i codici che potrebbero creare confusione all’utente. I messaggi di errore sono chiari e precisi sul problema che si è riscontrato e offrono una soluzione immediata per porne rimedio.</w:t>
-      </w:r>
-    </w:p>
-    <w:p>
-      <w:pPr>
-        <w:pStyle w:val="Paragrafoelenco"/>
-        <w:numPr>
-          <w:ilvl w:val="0"/>
-          <w:numId w:val="15"/>
-        </w:numPr>
-        <w:suppressAutoHyphens/>
-        <w:autoSpaceDN w:val="0"/>
-        <w:spacing w:after="0" w:line="240" w:lineRule="auto"/>
-        <w:ind w:left="720"/>
-        <w:contextualSpacing w:val="0"/>
-        <w:rPr>
-          <w:rFonts w:ascii="Georgia" w:hAnsi="Georgia" w:cs="Calibri"/>
-          <w:b/>
-          <w:sz w:val="24"/>
-          <w:szCs w:val="24"/>
-        </w:rPr>
-      </w:pPr>
-      <w:r>
-        <w:rPr>
-          <w:rFonts w:ascii="Georgia" w:hAnsi="Georgia" w:cs="Calibri"/>
-          <w:b/>
-          <w:sz w:val="24"/>
-          <w:szCs w:val="24"/>
-        </w:rPr>
-        <w:t>Aiuto e documentazione</w:t>
+        </w:rPr>
+      </w:pPr>
+      <w:r>
+        <w:rPr>
+          <w:rFonts w:ascii="Georgia" w:hAnsi="Georgia" w:cs="Calibri"/>
+        </w:rPr>
+        <w:t>Nel sistema non è prevista della documentazione siccome le azioni non sono complesse.</w:t>
       </w:r>
     </w:p>
     <w:p>
@@ -6895,12 +6183,6 @@
           <w:rFonts w:ascii="Georgia" w:hAnsi="Georgia" w:cs="Calibri"/>
         </w:rPr>
       </w:pPr>
-      <w:r>
-        <w:rPr>
-          <w:rFonts w:ascii="Georgia" w:hAnsi="Georgia" w:cs="Calibri"/>
-        </w:rPr>
-        <w:t>Nel sistema non è prevista della documentazione siccome le azioni non sono complesse.</w:t>
-      </w:r>
     </w:p>
     <w:p>
       <w:pPr>
@@ -6959,274 +6241,19 @@
     <w:p>
       <w:pPr>
         <w:pStyle w:val="Standard"/>
+        <w:rPr>
+          <w:rFonts w:ascii="Georgia" w:hAnsi="Georgia" w:cs="Calibri"/>
+        </w:rPr>
+      </w:pPr>
+    </w:p>
+    <w:p>
+      <w:pPr>
+        <w:pStyle w:val="Standard"/>
         <w:ind w:left="927"/>
         <w:rPr>
           <w:rFonts w:ascii="Georgia" w:hAnsi="Georgia" w:cs="Calibri"/>
         </w:rPr>
       </w:pPr>
-    </w:p>
-    <w:p>
-      <w:pPr>
-        <w:pStyle w:val="Standard"/>
-        <w:ind w:left="927"/>
-        <w:rPr>
-          <w:rFonts w:ascii="Georgia" w:hAnsi="Georgia" w:cs="Calibri"/>
-        </w:rPr>
-      </w:pPr>
-    </w:p>
-    <w:p>
-      <w:pPr>
-        <w:pStyle w:val="Standard"/>
-        <w:ind w:left="927"/>
-        <w:rPr>
-          <w:rFonts w:ascii="Georgia" w:hAnsi="Georgia" w:cs="Calibri"/>
-        </w:rPr>
-      </w:pPr>
-    </w:p>
-    <w:p>
-      <w:pPr>
-        <w:pStyle w:val="Standard"/>
-        <w:ind w:left="927"/>
-        <w:rPr>
-          <w:rFonts w:ascii="Georgia" w:hAnsi="Georgia" w:cs="Calibri"/>
-        </w:rPr>
-      </w:pPr>
-    </w:p>
-    <w:p>
-      <w:pPr>
-        <w:pStyle w:val="Standard"/>
-        <w:ind w:left="927"/>
-        <w:rPr>
-          <w:rFonts w:ascii="Georgia" w:hAnsi="Georgia" w:cs="Calibri"/>
-        </w:rPr>
-      </w:pPr>
-    </w:p>
-    <w:p>
-      <w:pPr>
-        <w:pStyle w:val="Standard"/>
-        <w:ind w:left="927"/>
-        <w:rPr>
-          <w:rFonts w:ascii="Georgia" w:hAnsi="Georgia" w:cs="Calibri"/>
-        </w:rPr>
-      </w:pPr>
-    </w:p>
-    <w:p>
-      <w:pPr>
-        <w:pStyle w:val="Standard"/>
-        <w:ind w:left="927"/>
-        <w:rPr>
-          <w:rFonts w:ascii="Georgia" w:hAnsi="Georgia" w:cs="Calibri"/>
-        </w:rPr>
-      </w:pPr>
-    </w:p>
-    <w:p>
-      <w:pPr>
-        <w:pStyle w:val="Standard"/>
-        <w:ind w:left="927"/>
-        <w:rPr>
-          <w:rFonts w:ascii="Georgia" w:hAnsi="Georgia" w:cs="Calibri"/>
-        </w:rPr>
-      </w:pPr>
-    </w:p>
-    <w:p>
-      <w:pPr>
-        <w:pStyle w:val="Standard"/>
-        <w:ind w:left="927"/>
-        <w:rPr>
-          <w:rFonts w:ascii="Georgia" w:hAnsi="Georgia" w:cs="Calibri"/>
-        </w:rPr>
-      </w:pPr>
-    </w:p>
-    <w:p>
-      <w:pPr>
-        <w:pStyle w:val="Standard"/>
-        <w:ind w:left="927"/>
-        <w:rPr>
-          <w:rFonts w:ascii="Georgia" w:hAnsi="Georgia" w:cs="Calibri"/>
-        </w:rPr>
-      </w:pPr>
-    </w:p>
-    <w:p>
-      <w:pPr>
-        <w:pStyle w:val="Standard"/>
-        <w:ind w:left="927"/>
-        <w:rPr>
-          <w:rFonts w:ascii="Georgia" w:hAnsi="Georgia" w:cs="Calibri"/>
-        </w:rPr>
-      </w:pPr>
-    </w:p>
-    <w:p>
-      <w:pPr>
-        <w:pStyle w:val="Standard"/>
-        <w:ind w:left="927"/>
-        <w:rPr>
-          <w:rFonts w:ascii="Georgia" w:hAnsi="Georgia" w:cs="Calibri"/>
-        </w:rPr>
-      </w:pPr>
-    </w:p>
-    <w:p>
-      <w:pPr>
-        <w:pStyle w:val="Standard"/>
-        <w:ind w:left="927"/>
-        <w:rPr>
-          <w:rFonts w:ascii="Georgia" w:hAnsi="Georgia" w:cs="Calibri"/>
-        </w:rPr>
-      </w:pPr>
-    </w:p>
-    <w:p>
-      <w:pPr>
-        <w:pStyle w:val="Standard"/>
-        <w:ind w:left="927"/>
-        <w:rPr>
-          <w:rFonts w:ascii="Georgia" w:hAnsi="Georgia" w:cs="Calibri"/>
-        </w:rPr>
-      </w:pPr>
-    </w:p>
-    <w:p>
-      <w:pPr>
-        <w:pStyle w:val="Standard"/>
-        <w:ind w:left="927"/>
-        <w:rPr>
-          <w:rFonts w:ascii="Georgia" w:hAnsi="Georgia" w:cs="Calibri"/>
-        </w:rPr>
-      </w:pPr>
-    </w:p>
-    <w:p>
-      <w:pPr>
-        <w:pStyle w:val="Standard"/>
-        <w:ind w:left="927"/>
-        <w:rPr>
-          <w:rFonts w:ascii="Georgia" w:hAnsi="Georgia" w:cs="Calibri"/>
-        </w:rPr>
-      </w:pPr>
-    </w:p>
-    <w:p>
-      <w:pPr>
-        <w:pStyle w:val="Standard"/>
-        <w:ind w:left="927"/>
-        <w:rPr>
-          <w:rFonts w:ascii="Georgia" w:hAnsi="Georgia" w:cs="Calibri"/>
-        </w:rPr>
-      </w:pPr>
-    </w:p>
-    <w:p>
-      <w:pPr>
-        <w:pStyle w:val="Standard"/>
-        <w:ind w:left="927"/>
-        <w:rPr>
-          <w:rFonts w:ascii="Georgia" w:hAnsi="Georgia" w:cs="Calibri"/>
-        </w:rPr>
-      </w:pPr>
-    </w:p>
-    <w:p>
-      <w:pPr>
-        <w:pStyle w:val="Standard"/>
-        <w:ind w:left="927"/>
-        <w:rPr>
-          <w:rFonts w:ascii="Georgia" w:hAnsi="Georgia" w:cs="Calibri"/>
-        </w:rPr>
-      </w:pPr>
-    </w:p>
-    <w:p>
-      <w:pPr>
-        <w:pStyle w:val="Standard"/>
-        <w:ind w:left="927"/>
-        <w:rPr>
-          <w:rFonts w:ascii="Georgia" w:hAnsi="Georgia" w:cs="Calibri"/>
-        </w:rPr>
-      </w:pPr>
-    </w:p>
-    <w:p>
-      <w:pPr>
-        <w:pStyle w:val="Standard"/>
-        <w:ind w:left="927"/>
-        <w:rPr>
-          <w:rFonts w:ascii="Georgia" w:hAnsi="Georgia" w:cs="Calibri"/>
-        </w:rPr>
-      </w:pPr>
-    </w:p>
-    <w:p>
-      <w:pPr>
-        <w:pStyle w:val="Standard"/>
-        <w:ind w:left="927"/>
-        <w:rPr>
-          <w:rFonts w:ascii="Georgia" w:hAnsi="Georgia" w:cs="Calibri"/>
-        </w:rPr>
-      </w:pPr>
-    </w:p>
-    <w:p>
-      <w:pPr>
-        <w:pStyle w:val="Standard"/>
-        <w:ind w:left="927"/>
-        <w:rPr>
-          <w:rFonts w:ascii="Georgia" w:hAnsi="Georgia" w:cs="Calibri"/>
-        </w:rPr>
-      </w:pPr>
-    </w:p>
-    <w:p>
-      <w:pPr>
-        <w:pStyle w:val="Standard"/>
-        <w:ind w:left="927"/>
-        <w:rPr>
-          <w:rFonts w:ascii="Georgia" w:hAnsi="Georgia" w:cs="Calibri"/>
-        </w:rPr>
-      </w:pPr>
-    </w:p>
-    <w:p>
-      <w:pPr>
-        <w:pStyle w:val="Standard"/>
-        <w:ind w:left="927"/>
-        <w:rPr>
-          <w:rFonts w:ascii="Georgia" w:hAnsi="Georgia" w:cs="Calibri"/>
-        </w:rPr>
-      </w:pPr>
-    </w:p>
-    <w:p>
-      <w:pPr>
-        <w:pStyle w:val="Standard"/>
-        <w:ind w:left="927"/>
-        <w:rPr>
-          <w:rFonts w:ascii="Georgia" w:hAnsi="Georgia" w:cs="Calibri"/>
-        </w:rPr>
-      </w:pPr>
-    </w:p>
-    <w:p>
-      <w:pPr>
-        <w:pStyle w:val="Standard"/>
-        <w:ind w:left="927"/>
-        <w:rPr>
-          <w:rFonts w:ascii="Georgia" w:hAnsi="Georgia" w:cs="Calibri"/>
-        </w:rPr>
-      </w:pPr>
-    </w:p>
-    <w:p>
-      <w:pPr>
-        <w:pStyle w:val="Standard"/>
-        <w:ind w:left="927"/>
-        <w:rPr>
-          <w:rFonts w:ascii="Georgia" w:hAnsi="Georgia" w:cs="Calibri"/>
-        </w:rPr>
-      </w:pPr>
-    </w:p>
-    <w:p>
-      <w:pPr>
-        <w:pStyle w:val="Standard"/>
-        <w:ind w:left="927"/>
-        <w:rPr>
-          <w:rFonts w:ascii="Georgia" w:hAnsi="Georgia" w:cs="Calibri"/>
-        </w:rPr>
-      </w:pPr>
-    </w:p>
-    <w:p>
-      <w:pPr>
-        <w:pStyle w:val="Standard"/>
-        <w:ind w:left="927"/>
-        <w:rPr>
-          <w:rFonts w:ascii="Georgia" w:hAnsi="Georgia" w:cs="Calibri"/>
-        </w:rPr>
-      </w:pPr>
-      <w:bookmarkStart w:id="11" w:name="_GoBack"/>
-      <w:bookmarkEnd w:id="11"/>
     </w:p>
     <w:p>
       <w:pPr>
@@ -7235,7 +6262,6 @@
       <w:bookmarkStart w:id="12" w:name="_Ref531764324"/>
       <w:bookmarkStart w:id="13" w:name="_Toc115711"/>
       <w:r>
-        <w:lastRenderedPageBreak/>
         <w:t>Lista delle modifiche da effettuare prima di procedere all’implementazione, con relativa priorità.</w:t>
       </w:r>
       <w:bookmarkEnd w:id="12"/>
@@ -7524,68 +6550,6 @@
       </w:tr>
       <w:tr>
         <w:trPr>
-          <w:trHeight w:val="941"/>
-        </w:trPr>
-        <w:tc>
-          <w:tcPr>
-            <w:tcW w:w="9351" w:type="dxa"/>
-          </w:tcPr>
-          <w:p>
-            <w:pPr>
-              <w:rPr>
-                <w:rFonts w:cstheme="minorHAnsi"/>
-                <w:noProof/>
-                <w:sz w:val="26"/>
-                <w:szCs w:val="26"/>
-                <w:lang w:eastAsia="it-IT"/>
-              </w:rPr>
-            </w:pPr>
-            <w:r>
-              <w:rPr>
-                <w:rFonts w:cstheme="minorHAnsi"/>
-                <w:sz w:val="26"/>
-                <w:szCs w:val="26"/>
-              </w:rPr>
-              <w:t>Abbiamo pensato che alcuni utenti usino motori di ricerca poco noti, quindi abbiamo deciso di ovviare a questo problema sistemando il codice in modo che su tutti i motori di ricerca il sistema rimane invariato e facilmente accessibile dall’utente.</w:t>
-            </w:r>
-            <w:r>
-              <w:rPr>
-                <w:rFonts w:cstheme="minorHAnsi"/>
-                <w:noProof/>
-                <w:sz w:val="26"/>
-                <w:szCs w:val="26"/>
-                <w:lang w:eastAsia="it-IT"/>
-              </w:rPr>
-              <w:t xml:space="preserve"> </w:t>
-            </w:r>
-          </w:p>
-          <w:p>
-            <w:pPr>
-              <w:rPr>
-                <w:rFonts w:cstheme="minorHAnsi"/>
-                <w:sz w:val="26"/>
-                <w:szCs w:val="26"/>
-              </w:rPr>
-            </w:pPr>
-          </w:p>
-        </w:tc>
-        <w:tc>
-          <w:tcPr>
-            <w:tcW w:w="336" w:type="dxa"/>
-            <w:shd w:val="clear" w:color="auto" w:fill="FF0000"/>
-          </w:tcPr>
-          <w:p>
-            <w:pPr>
-              <w:rPr>
-                <w:rFonts w:cstheme="minorHAnsi"/>
-                <w:sz w:val="24"/>
-              </w:rPr>
-            </w:pPr>
-          </w:p>
-        </w:tc>
-      </w:tr>
-      <w:tr>
-        <w:trPr>
           <w:trHeight w:val="152"/>
         </w:trPr>
         <w:tc>
@@ -7631,56 +6595,6 @@
           <w:tcPr>
             <w:tcW w:w="336" w:type="dxa"/>
             <w:shd w:val="clear" w:color="auto" w:fill="FFFF00"/>
-          </w:tcPr>
-          <w:p>
-            <w:pPr>
-              <w:rPr>
-                <w:rFonts w:cstheme="minorHAnsi"/>
-                <w:sz w:val="24"/>
-              </w:rPr>
-            </w:pPr>
-          </w:p>
-        </w:tc>
-      </w:tr>
-      <w:tr>
-        <w:trPr>
-          <w:trHeight w:val="152"/>
-        </w:trPr>
-        <w:tc>
-          <w:tcPr>
-            <w:tcW w:w="9351" w:type="dxa"/>
-          </w:tcPr>
-          <w:p>
-            <w:pPr>
-              <w:rPr>
-                <w:rFonts w:cstheme="minorHAnsi"/>
-                <w:sz w:val="26"/>
-                <w:szCs w:val="26"/>
-              </w:rPr>
-            </w:pPr>
-            <w:r>
-              <w:rPr>
-                <w:rFonts w:cstheme="minorHAnsi"/>
-                <w:sz w:val="26"/>
-                <w:szCs w:val="26"/>
-              </w:rPr>
-              <w:t>Alcuni utenti ci hanno fatto presente che potrebbero accedere al sistema con il loro smartphone, di conseguenza abbiamo deciso di sviluppare il nostro sistema in modalità responsive garantendo una velocità di risposta ottimale anche per chi visita il sistema da dispositivi mobile.</w:t>
-            </w:r>
-          </w:p>
-          <w:p>
-            <w:pPr>
-              <w:rPr>
-                <w:rFonts w:cstheme="minorHAnsi"/>
-                <w:sz w:val="26"/>
-                <w:szCs w:val="26"/>
-              </w:rPr>
-            </w:pPr>
-          </w:p>
-        </w:tc>
-        <w:tc>
-          <w:tcPr>
-            <w:tcW w:w="336" w:type="dxa"/>
-            <w:shd w:val="clear" w:color="auto" w:fill="FF0000"/>
           </w:tcPr>
           <w:p>
             <w:pPr>
@@ -7930,10 +6844,75 @@
     </w:p>
     <w:p>
       <w:pPr>
+        <w:spacing w:after="0"/>
+        <w:rPr>
+          <w:rFonts w:cstheme="minorHAnsi"/>
+          <w:b/>
+          <w:sz w:val="28"/>
+          <w:szCs w:val="28"/>
+        </w:rPr>
+      </w:pPr>
+    </w:p>
+    <w:p>
+      <w:pPr>
+        <w:spacing w:after="0"/>
+        <w:rPr>
+          <w:rFonts w:cstheme="minorHAnsi"/>
+          <w:b/>
+          <w:sz w:val="28"/>
+          <w:szCs w:val="28"/>
+        </w:rPr>
+      </w:pPr>
+    </w:p>
+    <w:p>
+      <w:pPr>
+        <w:spacing w:after="0"/>
+        <w:rPr>
+          <w:rFonts w:cstheme="minorHAnsi"/>
+          <w:b/>
+          <w:sz w:val="28"/>
+          <w:szCs w:val="28"/>
+        </w:rPr>
+      </w:pPr>
+    </w:p>
+    <w:p>
+      <w:pPr>
+        <w:spacing w:after="0"/>
+        <w:rPr>
+          <w:rFonts w:cstheme="minorHAnsi"/>
+          <w:b/>
+          <w:sz w:val="28"/>
+          <w:szCs w:val="28"/>
+        </w:rPr>
+      </w:pPr>
+    </w:p>
+    <w:p>
+      <w:pPr>
+        <w:spacing w:after="0"/>
+        <w:rPr>
+          <w:rFonts w:cstheme="minorHAnsi"/>
+          <w:b/>
+          <w:sz w:val="28"/>
+          <w:szCs w:val="28"/>
+        </w:rPr>
+      </w:pPr>
+    </w:p>
+    <w:p>
+      <w:pPr>
+        <w:spacing w:after="0"/>
+        <w:rPr>
+          <w:rFonts w:cstheme="minorHAnsi"/>
+          <w:b/>
+          <w:sz w:val="28"/>
+          <w:szCs w:val="28"/>
+        </w:rPr>
+      </w:pPr>
+    </w:p>
+    <w:p>
+      <w:pPr>
         <w:pStyle w:val="Citazioneintensa"/>
       </w:pPr>
       <w:r>
-        <w:lastRenderedPageBreak/>
         <w:t xml:space="preserve"> </w:t>
       </w:r>
       <w:bookmarkStart w:id="14" w:name="_Ref531764331"/>
@@ -7943,244 +6922,6 @@
       </w:r>
       <w:bookmarkEnd w:id="14"/>
       <w:bookmarkEnd w:id="15"/>
-    </w:p>
-    <w:p>
-      <w:pPr>
-        <w:spacing w:after="0"/>
-        <w:rPr>
-          <w:rFonts w:ascii="Georgia" w:hAnsi="Georgia" w:cstheme="minorHAnsi"/>
-          <w:sz w:val="28"/>
-          <w:szCs w:val="28"/>
-        </w:rPr>
-      </w:pPr>
-    </w:p>
-    <w:p>
-      <w:pPr>
-        <w:pStyle w:val="Nessunaspaziatura"/>
-        <w:ind w:left="360"/>
-        <w:rPr>
-          <w:rFonts w:ascii="Georgia" w:hAnsi="Georgia"/>
-          <w:sz w:val="28"/>
-          <w:szCs w:val="28"/>
-        </w:rPr>
-      </w:pPr>
-      <w:r>
-        <w:rPr>
-          <w:rFonts w:ascii="Georgia" w:hAnsi="Georgia"/>
-          <w:sz w:val="28"/>
-          <w:szCs w:val="28"/>
-        </w:rPr>
-        <w:t xml:space="preserve">Corso Silvio </w:t>
-      </w:r>
-      <w:r>
-        <w:rPr>
-          <w:rFonts w:ascii="Georgia" w:hAnsi="Georgia"/>
-          <w:sz w:val="28"/>
-          <w:szCs w:val="28"/>
-        </w:rPr>
-        <w:tab/>
-      </w:r>
-      <w:r>
-        <w:rPr>
-          <w:rFonts w:ascii="Georgia" w:hAnsi="Georgia"/>
-          <w:sz w:val="28"/>
-          <w:szCs w:val="28"/>
-        </w:rPr>
-        <w:tab/>
-      </w:r>
-      <w:r>
-        <w:rPr>
-          <w:rFonts w:ascii="Georgia" w:hAnsi="Georgia"/>
-          <w:sz w:val="28"/>
-          <w:szCs w:val="28"/>
-        </w:rPr>
-        <w:tab/>
-      </w:r>
-      <w:r>
-        <w:rPr>
-          <w:rFonts w:ascii="Georgia" w:hAnsi="Georgia"/>
-          <w:sz w:val="28"/>
-          <w:szCs w:val="28"/>
-        </w:rPr>
-        <w:t>20%</w:t>
-      </w:r>
-    </w:p>
-    <w:p>
-      <w:pPr>
-        <w:pStyle w:val="Nessunaspaziatura"/>
-        <w:ind w:left="360"/>
-        <w:rPr>
-          <w:rFonts w:ascii="Georgia" w:hAnsi="Georgia"/>
-          <w:sz w:val="28"/>
-          <w:szCs w:val="28"/>
-        </w:rPr>
-      </w:pPr>
-      <w:r>
-        <w:rPr>
-          <w:rFonts w:ascii="Georgia" w:hAnsi="Georgia"/>
-          <w:sz w:val="28"/>
-          <w:szCs w:val="28"/>
-        </w:rPr>
-        <w:t xml:space="preserve">Fortunato Angelo </w:t>
-      </w:r>
-      <w:r>
-        <w:rPr>
-          <w:rFonts w:ascii="Georgia" w:hAnsi="Georgia"/>
-          <w:sz w:val="28"/>
-          <w:szCs w:val="28"/>
-        </w:rPr>
-        <w:tab/>
-      </w:r>
-      <w:r>
-        <w:rPr>
-          <w:rFonts w:ascii="Georgia" w:hAnsi="Georgia"/>
-          <w:sz w:val="28"/>
-          <w:szCs w:val="28"/>
-        </w:rPr>
-        <w:tab/>
-      </w:r>
-      <w:r>
-        <w:rPr>
-          <w:rFonts w:ascii="Georgia" w:hAnsi="Georgia"/>
-          <w:sz w:val="28"/>
-          <w:szCs w:val="28"/>
-        </w:rPr>
-        <w:t>20%</w:t>
-      </w:r>
-    </w:p>
-    <w:p>
-      <w:pPr>
-        <w:pStyle w:val="Nessunaspaziatura"/>
-        <w:ind w:left="360"/>
-        <w:rPr>
-          <w:rFonts w:ascii="Georgia" w:hAnsi="Georgia"/>
-          <w:sz w:val="28"/>
-          <w:szCs w:val="28"/>
-        </w:rPr>
-      </w:pPr>
-      <w:r>
-        <w:rPr>
-          <w:rFonts w:ascii="Georgia" w:hAnsi="Georgia"/>
-          <w:sz w:val="28"/>
-          <w:szCs w:val="28"/>
-        </w:rPr>
-        <w:t xml:space="preserve">Marino Raffaele </w:t>
-      </w:r>
-      <w:r>
-        <w:rPr>
-          <w:rFonts w:ascii="Georgia" w:hAnsi="Georgia"/>
-          <w:sz w:val="28"/>
-          <w:szCs w:val="28"/>
-        </w:rPr>
-        <w:tab/>
-      </w:r>
-      <w:r>
-        <w:rPr>
-          <w:rFonts w:ascii="Georgia" w:hAnsi="Georgia"/>
-          <w:sz w:val="28"/>
-          <w:szCs w:val="28"/>
-        </w:rPr>
-        <w:tab/>
-      </w:r>
-      <w:r>
-        <w:rPr>
-          <w:rFonts w:ascii="Georgia" w:hAnsi="Georgia"/>
-          <w:sz w:val="28"/>
-          <w:szCs w:val="28"/>
-        </w:rPr>
-        <w:t>20%</w:t>
-      </w:r>
-    </w:p>
-    <w:p>
-      <w:pPr>
-        <w:pStyle w:val="Nessunaspaziatura"/>
-        <w:ind w:left="360"/>
-        <w:rPr>
-          <w:rFonts w:ascii="Georgia" w:hAnsi="Georgia"/>
-          <w:sz w:val="28"/>
-          <w:szCs w:val="28"/>
-        </w:rPr>
-      </w:pPr>
-      <w:r>
-        <w:rPr>
-          <w:rFonts w:ascii="Georgia" w:hAnsi="Georgia"/>
-          <w:sz w:val="28"/>
-          <w:szCs w:val="28"/>
-        </w:rPr>
-        <w:t>Pastore</w:t>
-      </w:r>
-      <w:r>
-        <w:rPr>
-          <w:rFonts w:ascii="Georgia" w:hAnsi="Georgia"/>
-          <w:sz w:val="28"/>
-          <w:szCs w:val="28"/>
-        </w:rPr>
-        <w:t xml:space="preserve"> Matteo</w:t>
-      </w:r>
-      <w:r>
-        <w:rPr>
-          <w:rFonts w:ascii="Georgia" w:hAnsi="Georgia"/>
-          <w:sz w:val="28"/>
-          <w:szCs w:val="28"/>
-        </w:rPr>
-        <w:tab/>
-      </w:r>
-      <w:r>
-        <w:rPr>
-          <w:rFonts w:ascii="Georgia" w:hAnsi="Georgia"/>
-          <w:sz w:val="28"/>
-          <w:szCs w:val="28"/>
-        </w:rPr>
-        <w:tab/>
-        <w:t>20%</w:t>
-      </w:r>
-    </w:p>
-    <w:p>
-      <w:pPr>
-        <w:pStyle w:val="Nessunaspaziatura"/>
-        <w:ind w:left="360"/>
-        <w:rPr>
-          <w:rFonts w:ascii="Georgia" w:hAnsi="Georgia"/>
-          <w:sz w:val="28"/>
-          <w:szCs w:val="28"/>
-        </w:rPr>
-      </w:pPr>
-      <w:r>
-        <w:rPr>
-          <w:rFonts w:ascii="Georgia" w:hAnsi="Georgia"/>
-          <w:sz w:val="28"/>
-          <w:szCs w:val="28"/>
-        </w:rPr>
-        <w:t xml:space="preserve">Santoro Mario </w:t>
-      </w:r>
-      <w:r>
-        <w:rPr>
-          <w:rFonts w:ascii="Georgia" w:hAnsi="Georgia"/>
-          <w:sz w:val="28"/>
-          <w:szCs w:val="28"/>
-        </w:rPr>
-        <w:tab/>
-      </w:r>
-      <w:r>
-        <w:rPr>
-          <w:rFonts w:ascii="Georgia" w:hAnsi="Georgia"/>
-          <w:sz w:val="28"/>
-          <w:szCs w:val="28"/>
-        </w:rPr>
-        <w:tab/>
-        <w:t>20%</w:t>
-      </w:r>
-    </w:p>
-    <w:p>
-      <w:pPr>
-        <w:pStyle w:val="Nessunaspaziatura"/>
-        <w:ind w:left="360"/>
-        <w:rPr>
-          <w:rFonts w:ascii="Georgia" w:hAnsi="Georgia"/>
-          <w:sz w:val="28"/>
-          <w:szCs w:val="28"/>
-        </w:rPr>
-      </w:pPr>
     </w:p>
     <w:p>
       <w:pPr>
@@ -8213,6 +6954,7 @@
           <w:szCs w:val="28"/>
           <w:lang w:eastAsia="it-IT"/>
         </w:rPr>
+        <w:lastRenderedPageBreak/>
         <w:drawing>
           <wp:inline distT="0" distB="0" distL="0" distR="0" wp14:anchorId="3DBC9766" wp14:editId="0708EA44">
             <wp:extent cx="5486400" cy="3200400"/>
@@ -8221,7 +6963,7 @@
             <wp:cNvGraphicFramePr/>
             <a:graphic xmlns:a="http://schemas.openxmlformats.org/drawingml/2006/main">
               <a:graphicData uri="http://schemas.openxmlformats.org/drawingml/2006/chart">
-                <c:chart xmlns:c="http://schemas.openxmlformats.org/drawingml/2006/chart" xmlns:r="http://schemas.openxmlformats.org/officeDocument/2006/relationships" r:id="rId9"/>
+                <c:chart xmlns:c="http://schemas.openxmlformats.org/drawingml/2006/chart" xmlns:r="http://schemas.openxmlformats.org/officeDocument/2006/relationships" r:id="rId11"/>
               </a:graphicData>
             </a:graphic>
           </wp:inline>
@@ -8248,6 +6990,56 @@
     </w:sectPr>
   </w:body>
 </w:document>
+</file>
+
+<file path=word/endnotes.xml><?xml version="1.0" encoding="utf-8"?>
+<w:endnotes xmlns:wpc="http://schemas.microsoft.com/office/word/2010/wordprocessingCanvas" xmlns:cx="http://schemas.microsoft.com/office/drawing/2014/chartex" xmlns:cx1="http://schemas.microsoft.com/office/drawing/2015/9/8/chartex" xmlns:cx2="http://schemas.microsoft.com/office/drawing/2015/10/21/chartex" xmlns:cx3="http://schemas.microsoft.com/office/drawing/2016/5/9/chartex" xmlns:cx4="http://schemas.microsoft.com/office/drawing/2016/5/10/chartex" xmlns:cx5="http://schemas.microsoft.com/office/drawing/2016/5/11/chartex" xmlns:cx6="http://schemas.microsoft.com/office/drawing/2016/5/12/chartex" xmlns:cx7="http://schemas.microsoft.com/office/drawing/2016/5/13/chartex" xmlns:cx8="http://schemas.microsoft.com/office/drawing/2016/5/14/chartex" xmlns:mc="http://schemas.openxmlformats.org/markup-compatibility/2006" xmlns:aink="http://schemas.microsoft.com/office/drawing/2016/ink" xmlns:am3d="http://schemas.microsoft.com/office/drawing/2017/model3d" xmlns:o="urn:schemas-microsoft-com:office:office" xmlns:r="http://schemas.openxmlformats.org/officeDocument/2006/relationships" xmlns:m="http://schemas.openxmlformats.org/officeDocument/2006/math" xmlns:v="urn:schemas-microsoft-com:vml" xmlns:wp14="http://schemas.microsoft.com/office/word/2010/wordprocessingDrawing" xmlns:wp="http://schemas.openxmlformats.org/drawingml/2006/wordprocessingDrawing" xmlns:w10="urn:schemas-microsoft-com:office:word" xmlns:w="http://schemas.openxmlformats.org/wordprocessingml/2006/main" xmlns:w14="http://schemas.microsoft.com/office/word/2010/wordml" xmlns:w15="http://schemas.microsoft.com/office/word/2012/wordml" xmlns:w16cid="http://schemas.microsoft.com/office/word/2016/wordml/cid" xmlns:w16se="http://schemas.microsoft.com/office/word/2015/wordml/symex" xmlns:wpg="http://schemas.microsoft.com/office/word/2010/wordprocessingGroup" xmlns:wpi="http://schemas.microsoft.com/office/word/2010/wordprocessingInk" xmlns:wne="http://schemas.microsoft.com/office/word/2006/wordml" xmlns:wps="http://schemas.microsoft.com/office/word/2010/wordprocessingShape" mc:Ignorable="w14 w15 w16se w16cid wp14">
+  <w:endnote w:type="separator" w:id="-1">
+    <w:p>
+      <w:pPr>
+        <w:spacing w:after="0" w:line="240" w:lineRule="auto"/>
+      </w:pPr>
+      <w:r>
+        <w:separator/>
+      </w:r>
+    </w:p>
+  </w:endnote>
+  <w:endnote w:type="continuationSeparator" w:id="0">
+    <w:p>
+      <w:pPr>
+        <w:spacing w:after="0" w:line="240" w:lineRule="auto"/>
+      </w:pPr>
+      <w:r>
+        <w:continuationSeparator/>
+      </w:r>
+    </w:p>
+  </w:endnote>
+</w:endnotes>
+</file>
+
+<file path=word/footnotes.xml><?xml version="1.0" encoding="utf-8"?>
+<w:footnotes xmlns:wpc="http://schemas.microsoft.com/office/word/2010/wordprocessingCanvas" xmlns:cx="http://schemas.microsoft.com/office/drawing/2014/chartex" xmlns:cx1="http://schemas.microsoft.com/office/drawing/2015/9/8/chartex" xmlns:cx2="http://schemas.microsoft.com/office/drawing/2015/10/21/chartex" xmlns:cx3="http://schemas.microsoft.com/office/drawing/2016/5/9/chartex" xmlns:cx4="http://schemas.microsoft.com/office/drawing/2016/5/10/chartex" xmlns:cx5="http://schemas.microsoft.com/office/drawing/2016/5/11/chartex" xmlns:cx6="http://schemas.microsoft.com/office/drawing/2016/5/12/chartex" xmlns:cx7="http://schemas.microsoft.com/office/drawing/2016/5/13/chartex" xmlns:cx8="http://schemas.microsoft.com/office/drawing/2016/5/14/chartex" xmlns:mc="http://schemas.openxmlformats.org/markup-compatibility/2006" xmlns:aink="http://schemas.microsoft.com/office/drawing/2016/ink" xmlns:am3d="http://schemas.microsoft.com/office/drawing/2017/model3d" xmlns:o="urn:schemas-microsoft-com:office:office" xmlns:r="http://schemas.openxmlformats.org/officeDocument/2006/relationships" xmlns:m="http://schemas.openxmlformats.org/officeDocument/2006/math" xmlns:v="urn:schemas-microsoft-com:vml" xmlns:wp14="http://schemas.microsoft.com/office/word/2010/wordprocessingDrawing" xmlns:wp="http://schemas.openxmlformats.org/drawingml/2006/wordprocessingDrawing" xmlns:w10="urn:schemas-microsoft-com:office:word" xmlns:w="http://schemas.openxmlformats.org/wordprocessingml/2006/main" xmlns:w14="http://schemas.microsoft.com/office/word/2010/wordml" xmlns:w15="http://schemas.microsoft.com/office/word/2012/wordml" xmlns:w16cid="http://schemas.microsoft.com/office/word/2016/wordml/cid" xmlns:w16se="http://schemas.microsoft.com/office/word/2015/wordml/symex" xmlns:wpg="http://schemas.microsoft.com/office/word/2010/wordprocessingGroup" xmlns:wpi="http://schemas.microsoft.com/office/word/2010/wordprocessingInk" xmlns:wne="http://schemas.microsoft.com/office/word/2006/wordml" xmlns:wps="http://schemas.microsoft.com/office/word/2010/wordprocessingShape" mc:Ignorable="w14 w15 w16se w16cid wp14">
+  <w:footnote w:type="separator" w:id="-1">
+    <w:p>
+      <w:pPr>
+        <w:spacing w:after="0" w:line="240" w:lineRule="auto"/>
+      </w:pPr>
+      <w:r>
+        <w:separator/>
+      </w:r>
+    </w:p>
+  </w:footnote>
+  <w:footnote w:type="continuationSeparator" w:id="0">
+    <w:p>
+      <w:pPr>
+        <w:spacing w:after="0" w:line="240" w:lineRule="auto"/>
+      </w:pPr>
+      <w:r>
+        <w:continuationSeparator/>
+      </w:r>
+    </w:p>
+  </w:footnote>
+</w:footnotes>
 </file>
 
 <file path=word/numbering.xml><?xml version="1.0" encoding="utf-8"?>
@@ -8763,9 +7555,9 @@
     </w:lvl>
   </w:abstractNum>
   <w:abstractNum w:abstractNumId="5" w15:restartNumberingAfterBreak="0">
-    <w:nsid w:val="70AA057E"/>
+    <w:nsid w:val="59B66E01"/>
     <w:multiLevelType w:val="hybridMultilevel"/>
-    <w:tmpl w:val="82101264"/>
+    <w:tmpl w:val="52A8554C"/>
     <w:lvl w:ilvl="0" w:tplc="0410000F">
       <w:start w:val="1"/>
       <w:numFmt w:val="decimal"/>
@@ -8852,6 +7644,95 @@
     </w:lvl>
   </w:abstractNum>
   <w:abstractNum w:abstractNumId="6" w15:restartNumberingAfterBreak="0">
+    <w:nsid w:val="70AA057E"/>
+    <w:multiLevelType w:val="hybridMultilevel"/>
+    <w:tmpl w:val="82101264"/>
+    <w:lvl w:ilvl="0" w:tplc="0410000F">
+      <w:start w:val="1"/>
+      <w:numFmt w:val="decimal"/>
+      <w:lvlText w:val="%1."/>
+      <w:lvlJc w:val="left"/>
+      <w:pPr>
+        <w:ind w:left="720" w:hanging="360"/>
+      </w:pPr>
+      <w:rPr>
+        <w:rFonts w:hint="default"/>
+      </w:rPr>
+    </w:lvl>
+    <w:lvl w:ilvl="1" w:tplc="04100019" w:tentative="1">
+      <w:start w:val="1"/>
+      <w:numFmt w:val="lowerLetter"/>
+      <w:lvlText w:val="%2."/>
+      <w:lvlJc w:val="left"/>
+      <w:pPr>
+        <w:ind w:left="1440" w:hanging="360"/>
+      </w:pPr>
+    </w:lvl>
+    <w:lvl w:ilvl="2" w:tplc="0410001B" w:tentative="1">
+      <w:start w:val="1"/>
+      <w:numFmt w:val="lowerRoman"/>
+      <w:lvlText w:val="%3."/>
+      <w:lvlJc w:val="right"/>
+      <w:pPr>
+        <w:ind w:left="2160" w:hanging="180"/>
+      </w:pPr>
+    </w:lvl>
+    <w:lvl w:ilvl="3" w:tplc="0410000F" w:tentative="1">
+      <w:start w:val="1"/>
+      <w:numFmt w:val="decimal"/>
+      <w:lvlText w:val="%4."/>
+      <w:lvlJc w:val="left"/>
+      <w:pPr>
+        <w:ind w:left="2880" w:hanging="360"/>
+      </w:pPr>
+    </w:lvl>
+    <w:lvl w:ilvl="4" w:tplc="04100019" w:tentative="1">
+      <w:start w:val="1"/>
+      <w:numFmt w:val="lowerLetter"/>
+      <w:lvlText w:val="%5."/>
+      <w:lvlJc w:val="left"/>
+      <w:pPr>
+        <w:ind w:left="3600" w:hanging="360"/>
+      </w:pPr>
+    </w:lvl>
+    <w:lvl w:ilvl="5" w:tplc="0410001B" w:tentative="1">
+      <w:start w:val="1"/>
+      <w:numFmt w:val="lowerRoman"/>
+      <w:lvlText w:val="%6."/>
+      <w:lvlJc w:val="right"/>
+      <w:pPr>
+        <w:ind w:left="4320" w:hanging="180"/>
+      </w:pPr>
+    </w:lvl>
+    <w:lvl w:ilvl="6" w:tplc="0410000F" w:tentative="1">
+      <w:start w:val="1"/>
+      <w:numFmt w:val="decimal"/>
+      <w:lvlText w:val="%7."/>
+      <w:lvlJc w:val="left"/>
+      <w:pPr>
+        <w:ind w:left="5040" w:hanging="360"/>
+      </w:pPr>
+    </w:lvl>
+    <w:lvl w:ilvl="7" w:tplc="04100019" w:tentative="1">
+      <w:start w:val="1"/>
+      <w:numFmt w:val="lowerLetter"/>
+      <w:lvlText w:val="%8."/>
+      <w:lvlJc w:val="left"/>
+      <w:pPr>
+        <w:ind w:left="5760" w:hanging="360"/>
+      </w:pPr>
+    </w:lvl>
+    <w:lvl w:ilvl="8" w:tplc="0410001B" w:tentative="1">
+      <w:start w:val="1"/>
+      <w:numFmt w:val="lowerRoman"/>
+      <w:lvlText w:val="%9."/>
+      <w:lvlJc w:val="right"/>
+      <w:pPr>
+        <w:ind w:left="6480" w:hanging="180"/>
+      </w:pPr>
+    </w:lvl>
+  </w:abstractNum>
+  <w:abstractNum w:abstractNumId="7" w15:restartNumberingAfterBreak="0">
     <w:nsid w:val="7C2B40C2"/>
     <w:multiLevelType w:val="multilevel"/>
     <w:tmpl w:val="0E1228F4"/>
@@ -8963,7 +7844,7 @@
     <w:abstractNumId w:val="0"/>
   </w:num>
   <w:num w:numId="3">
-    <w:abstractNumId w:val="5"/>
+    <w:abstractNumId w:val="6"/>
   </w:num>
   <w:num w:numId="4">
     <w:abstractNumId w:val="2"/>
@@ -9011,13 +7892,13 @@
     <w:abstractNumId w:val="3"/>
   </w:num>
   <w:num w:numId="10">
-    <w:abstractNumId w:val="6"/>
+    <w:abstractNumId w:val="7"/>
   </w:num>
   <w:num w:numId="11">
-    <w:abstractNumId w:val="6"/>
+    <w:abstractNumId w:val="7"/>
   </w:num>
   <w:num w:numId="12">
-    <w:abstractNumId w:val="6"/>
+    <w:abstractNumId w:val="7"/>
   </w:num>
   <w:num w:numId="13">
     <w:abstractNumId w:val="4"/>
@@ -9054,33 +7935,18 @@
   </w:num>
   <w:num w:numId="15">
     <w:abstractNumId w:val="4"/>
-    <w:lvlOverride w:ilvl="0">
-      <w:startOverride w:val="1"/>
-    </w:lvlOverride>
-    <w:lvlOverride w:ilvl="1">
-      <w:startOverride w:val="1"/>
-    </w:lvlOverride>
-    <w:lvlOverride w:ilvl="2">
-      <w:startOverride w:val="1"/>
-    </w:lvlOverride>
-    <w:lvlOverride w:ilvl="3">
-      <w:startOverride w:val="1"/>
-    </w:lvlOverride>
-    <w:lvlOverride w:ilvl="4">
-      <w:startOverride w:val="1"/>
-    </w:lvlOverride>
-    <w:lvlOverride w:ilvl="5">
-      <w:startOverride w:val="1"/>
-    </w:lvlOverride>
-    <w:lvlOverride w:ilvl="6">
-      <w:startOverride w:val="1"/>
-    </w:lvlOverride>
-    <w:lvlOverride w:ilvl="7">
-      <w:startOverride w:val="1"/>
-    </w:lvlOverride>
-    <w:lvlOverride w:ilvl="8">
-      <w:startOverride w:val="1"/>
-    </w:lvlOverride>
+    <w:lvlOverride w:ilvl="0"/>
+    <w:lvlOverride w:ilvl="1"/>
+    <w:lvlOverride w:ilvl="2"/>
+    <w:lvlOverride w:ilvl="3"/>
+    <w:lvlOverride w:ilvl="4"/>
+    <w:lvlOverride w:ilvl="5"/>
+    <w:lvlOverride w:ilvl="6"/>
+    <w:lvlOverride w:ilvl="7"/>
+    <w:lvlOverride w:ilvl="8"/>
+  </w:num>
+  <w:num w:numId="16">
+    <w:abstractNumId w:val="5"/>
   </w:num>
 </w:numbering>
 </file>
@@ -9257,7 +8123,7 @@
     <w:lsdException w:name="Table Web 2" w:semiHidden="1" w:unhideWhenUsed="1"/>
     <w:lsdException w:name="Table Web 3" w:semiHidden="1" w:unhideWhenUsed="1"/>
     <w:lsdException w:name="Balloon Text" w:semiHidden="1" w:unhideWhenUsed="1"/>
-    <w:lsdException w:name="Table Grid" w:semiHidden="1" w:uiPriority="39" w:unhideWhenUsed="1"/>
+    <w:lsdException w:name="Table Grid" w:uiPriority="39"/>
     <w:lsdException w:name="Table Theme" w:semiHidden="1" w:unhideWhenUsed="1"/>
     <w:lsdException w:name="Placeholder Text" w:semiHidden="1"/>
     <w:lsdException w:name="No Spacing" w:uiPriority="1" w:qFormat="1"/>
@@ -9985,6 +8851,50 @@
       <w:sz w:val="28"/>
     </w:rPr>
   </w:style>
+  <w:style w:type="paragraph" w:styleId="Intestazione">
+    <w:name w:val="header"/>
+    <w:basedOn w:val="Normale"/>
+    <w:link w:val="IntestazioneCarattere"/>
+    <w:uiPriority w:val="99"/>
+    <w:unhideWhenUsed/>
+    <w:rsid w:val="004878E3"/>
+    <w:pPr>
+      <w:tabs>
+        <w:tab w:val="center" w:pos="4819"/>
+        <w:tab w:val="right" w:pos="9638"/>
+      </w:tabs>
+      <w:spacing w:after="0" w:line="240" w:lineRule="auto"/>
+    </w:pPr>
+  </w:style>
+  <w:style w:type="character" w:customStyle="1" w:styleId="IntestazioneCarattere">
+    <w:name w:val="Intestazione Carattere"/>
+    <w:basedOn w:val="Carpredefinitoparagrafo"/>
+    <w:link w:val="Intestazione"/>
+    <w:uiPriority w:val="99"/>
+    <w:rsid w:val="004878E3"/>
+  </w:style>
+  <w:style w:type="paragraph" w:styleId="Pidipagina">
+    <w:name w:val="footer"/>
+    <w:basedOn w:val="Normale"/>
+    <w:link w:val="PidipaginaCarattere"/>
+    <w:uiPriority w:val="99"/>
+    <w:unhideWhenUsed/>
+    <w:rsid w:val="004878E3"/>
+    <w:pPr>
+      <w:tabs>
+        <w:tab w:val="center" w:pos="4819"/>
+        <w:tab w:val="right" w:pos="9638"/>
+      </w:tabs>
+      <w:spacing w:after="0" w:line="240" w:lineRule="auto"/>
+    </w:pPr>
+  </w:style>
+  <w:style w:type="character" w:customStyle="1" w:styleId="PidipaginaCarattere">
+    <w:name w:val="Piè di pagina Carattere"/>
+    <w:basedOn w:val="Carpredefinitoparagrafo"/>
+    <w:link w:val="Pidipagina"/>
+    <w:uiPriority w:val="99"/>
+    <w:rsid w:val="004878E3"/>
+  </w:style>
 </w:styles>
 </file>
 
@@ -10702,7 +9612,7 @@
 </file>
 
 <file path=customXml/itemProps1.xml><?xml version="1.0" encoding="utf-8"?>
-<ds:datastoreItem xmlns:ds="http://schemas.openxmlformats.org/officeDocument/2006/customXml" ds:itemID="{51E268D6-AD7A-4428-A0F2-6595170D0E40}">
+<ds:datastoreItem xmlns:ds="http://schemas.openxmlformats.org/officeDocument/2006/customXml" ds:itemID="{F5E42FDE-A6E0-4091-A4F6-8DE19F00F5FC}">
   <ds:schemaRefs>
     <ds:schemaRef ds:uri="http://schemas.openxmlformats.org/officeDocument/2006/bibliography"/>
   </ds:schemaRefs>

</xml_diff>

<commit_message>
Tasks collaboration assignment n3
Modificato diagramma task
</commit_message>
<xml_diff>
--- a/Assignment3/IUM Assignment3.docx
+++ b/Assignment3/IUM Assignment3.docx
@@ -2305,35 +2305,6 @@
     <w:p>
       <w:pPr>
         <w:pStyle w:val="Standard"/>
-        <w:jc w:val="both"/>
-        <w:rPr>
-          <w:rFonts w:ascii="Georgia" w:hAnsi="Georgia" w:cs="Calibri"/>
-          <w:b/>
-          <w:i/>
-          <w:u w:val="single"/>
-        </w:rPr>
-      </w:pPr>
-      <w:r>
-        <w:rPr>
-          <w:rFonts w:ascii="Georgia" w:hAnsi="Georgia" w:cs="Calibri"/>
-          <w:b/>
-          <w:i/>
-          <w:u w:val="single"/>
-        </w:rPr>
-        <w:t>//Mostrare nella presentazione dove li abbiamo usati.</w:t>
-      </w:r>
-    </w:p>
-    <w:p>
-      <w:pPr>
-        <w:pStyle w:val="Standard"/>
-        <w:rPr>
-          <w:rFonts w:ascii="Georgia" w:hAnsi="Georgia"/>
-        </w:rPr>
-      </w:pPr>
-    </w:p>
-    <w:p>
-      <w:pPr>
-        <w:pStyle w:val="Standard"/>
         <w:rPr>
           <w:rFonts w:ascii="Georgia" w:hAnsi="Georgia"/>
         </w:rPr>
@@ -2833,7 +2804,6 @@
           <w:bCs/>
           <w:color w:val="000000"/>
         </w:rPr>
-        <w:lastRenderedPageBreak/>
         <w:t>Article</w:t>
       </w:r>
       <w:proofErr w:type="spellEnd"/>
@@ -2910,6 +2880,7 @@
           <w:bCs/>
           <w:color w:val="000000"/>
         </w:rPr>
+        <w:lastRenderedPageBreak/>
         <w:t>Search</w:t>
       </w:r>
       <w:proofErr w:type="spellEnd"/>
@@ -2966,14 +2937,58 @@
     </w:p>
     <w:p>
       <w:pPr>
-        <w:jc w:val="both"/>
-        <w:rPr>
-          <w:rFonts w:ascii="Georgia" w:hAnsi="Georgia" w:cstheme="minorHAnsi"/>
-          <w:b/>
-          <w:sz w:val="26"/>
-          <w:szCs w:val="26"/>
-        </w:rPr>
-      </w:pPr>
+        <w:pStyle w:val="Standard"/>
+        <w:numPr>
+          <w:ilvl w:val="0"/>
+          <w:numId w:val="6"/>
+        </w:numPr>
+        <w:jc w:val="both"/>
+        <w:rPr>
+          <w:rFonts w:ascii="Georgia" w:hAnsi="Georgia"/>
+          <w:b/>
+          <w:bCs/>
+        </w:rPr>
+      </w:pPr>
+      <w:r>
+        <w:rPr>
+          <w:rFonts w:ascii="Georgia" w:hAnsi="Georgia" w:cs="Calibri"/>
+          <w:b/>
+          <w:bCs/>
+          <w:color w:val="000000"/>
+        </w:rPr>
+        <w:t>Slide show:</w:t>
+      </w:r>
+      <w:r>
+        <w:rPr>
+          <w:rFonts w:ascii="Georgia" w:hAnsi="Georgia"/>
+          <w:b/>
+          <w:bCs/>
+        </w:rPr>
+        <w:t xml:space="preserve"> </w:t>
+      </w:r>
+      <w:r>
+        <w:rPr>
+          <w:rFonts w:ascii="Georgia" w:hAnsi="Georgia"/>
+          <w:bCs/>
+        </w:rPr>
+        <w:t xml:space="preserve">pattern utilizzato per mostrare una serie di immagini in modo sequenziale tramite </w:t>
+      </w:r>
+      <w:proofErr w:type="gramStart"/>
+      <w:r>
+        <w:rPr>
+          <w:rFonts w:ascii="Georgia" w:hAnsi="Georgia"/>
+          <w:bCs/>
+        </w:rPr>
+        <w:t>un azione</w:t>
+      </w:r>
+      <w:proofErr w:type="gramEnd"/>
+      <w:r>
+        <w:rPr>
+          <w:rFonts w:ascii="Georgia" w:hAnsi="Georgia"/>
+          <w:bCs/>
+        </w:rPr>
+        <w:t xml:space="preserve"> di “sliding” dettata da un timer.</w:t>
+      </w:r>
     </w:p>
     <w:p>
       <w:pPr>
@@ -3603,7 +3618,6 @@
           <w:rFonts w:ascii="Georgia" w:hAnsi="Georgia" w:cs="Calibri"/>
           <w:iCs/>
         </w:rPr>
-        <w:lastRenderedPageBreak/>
         <w:t>Si, L’interfaccia è chiara all'utente, l'azione da eseguire risponde alle aspettative</w:t>
       </w:r>
       <w:r>
@@ -3629,6 +3643,7 @@
           <w:b/>
           <w:iCs/>
         </w:rPr>
+        <w:lastRenderedPageBreak/>
         <w:t xml:space="preserve">Domanda 2: </w:t>
       </w:r>
       <w:r>
@@ -3879,16 +3894,8 @@
         <w:rPr>
           <w:rFonts w:ascii="Georgia" w:hAnsi="Georgia" w:cs="Calibri"/>
         </w:rPr>
-        <w:t xml:space="preserve">” dal </w:t>
-      </w:r>
-      <w:proofErr w:type="spellStart"/>
-      <w:r>
-        <w:rPr>
-          <w:rFonts w:ascii="Georgia" w:hAnsi="Georgia" w:cs="Calibri"/>
-        </w:rPr>
-        <w:t>menù</w:t>
-      </w:r>
-      <w:proofErr w:type="spellEnd"/>
+        <w:t>” dal menù</w:t>
+      </w:r>
     </w:p>
     <w:p>
       <w:pPr>
@@ -4411,7 +4418,6 @@
         <w:rPr>
           <w:rFonts w:ascii="Georgia" w:hAnsi="Georgia" w:cs="Calibri"/>
         </w:rPr>
-        <w:lastRenderedPageBreak/>
         <w:t>Si, il feedback ottenuto è chiaro, infatti una volta selezionata la voce “</w:t>
       </w:r>
       <w:r>
@@ -5237,35 +5243,35 @@
         <w:rPr>
           <w:rFonts w:ascii="Georgia" w:hAnsi="Georgia" w:cs="Calibri"/>
         </w:rPr>
+        <w:t xml:space="preserve">- </w:t>
+      </w:r>
+      <w:r>
+        <w:rPr>
+          <w:rFonts w:ascii="Georgia" w:hAnsi="Georgia" w:cs="Calibri"/>
+          <w:b/>
+        </w:rPr>
+        <w:t>Predicibilità</w:t>
+      </w:r>
+      <w:r>
+        <w:rPr>
+          <w:rFonts w:ascii="Georgia" w:hAnsi="Georgia" w:cs="Calibri"/>
+        </w:rPr>
+        <w:t>: determinare l'effetto di azioni future sulla base dell'interazione precedente. Le azioni che l'utente effettua sul sistema vengono fatte in modo sequenziale, ogni azione si compone di più passaggi svolti in modo incrementale, il tester a questo punto è capace di intuire lo stato successivo del sistema, che esso sia positivo o meno.</w:t>
+      </w:r>
+    </w:p>
+    <w:p>
+      <w:pPr>
+        <w:pStyle w:val="Standard"/>
+        <w:jc w:val="both"/>
+        <w:rPr>
+          <w:rFonts w:ascii="Georgia" w:hAnsi="Georgia"/>
+        </w:rPr>
+      </w:pPr>
+      <w:r>
+        <w:rPr>
+          <w:rFonts w:ascii="Georgia" w:hAnsi="Georgia" w:cs="Calibri"/>
+        </w:rPr>
         <w:lastRenderedPageBreak/>
-        <w:t xml:space="preserve">- </w:t>
-      </w:r>
-      <w:r>
-        <w:rPr>
-          <w:rFonts w:ascii="Georgia" w:hAnsi="Georgia" w:cs="Calibri"/>
-          <w:b/>
-        </w:rPr>
-        <w:t>Predicibilità</w:t>
-      </w:r>
-      <w:r>
-        <w:rPr>
-          <w:rFonts w:ascii="Georgia" w:hAnsi="Georgia" w:cs="Calibri"/>
-        </w:rPr>
-        <w:t>: determinare l'effetto di azioni future sulla base dell'interazione precedente. Le azioni che l'utente effettua sul sistema vengono fatte in modo sequenziale, ogni azione si compone di più passaggi svolti in modo incrementale, il tester a questo punto è capace di intuire lo stato successivo del sistema, che esso sia positivo o meno.</w:t>
-      </w:r>
-    </w:p>
-    <w:p>
-      <w:pPr>
-        <w:pStyle w:val="Standard"/>
-        <w:jc w:val="both"/>
-        <w:rPr>
-          <w:rFonts w:ascii="Georgia" w:hAnsi="Georgia"/>
-        </w:rPr>
-      </w:pPr>
-      <w:r>
-        <w:rPr>
-          <w:rFonts w:ascii="Georgia" w:hAnsi="Georgia" w:cs="Calibri"/>
-        </w:rPr>
         <w:t xml:space="preserve">- </w:t>
       </w:r>
       <w:proofErr w:type="spellStart"/>
@@ -5783,7 +5789,6 @@
           <w:sz w:val="24"/>
           <w:szCs w:val="24"/>
         </w:rPr>
-        <w:lastRenderedPageBreak/>
         <w:t xml:space="preserve">Il sistema usa un linguaggio semplice e familiare all’utente. I link e i pulsanti hanno etichette appropriate (es. il carrello per l’acquisto, la mappa per la ricerca dei locali in zona </w:t>
       </w:r>
       <w:proofErr w:type="spellStart"/>
@@ -5848,6 +5853,7 @@
           <w:sz w:val="24"/>
           <w:szCs w:val="24"/>
         </w:rPr>
+        <w:lastRenderedPageBreak/>
         <w:t>Le modifiche dello stato del sistema dipendono solo dalle azioni eseguite dall’utente. Esso non è soggetto a procedure costrittive ma è libero di muoversi nel sistema, l’apertura di pagine non inerenti al contesto è altamente improbabile, tuttavia il sistema non permette comandi rapidi, poiché le azioni possibili sono semplici e chiare.</w:t>
       </w:r>
     </w:p>
@@ -6148,8 +6154,6 @@
           <w:szCs w:val="24"/>
         </w:rPr>
       </w:pPr>
-      <w:bookmarkStart w:id="11" w:name="_GoBack"/>
-      <w:bookmarkEnd w:id="11"/>
       <w:r>
         <w:rPr>
           <w:rFonts w:ascii="Georgia" w:hAnsi="Georgia" w:cs="Calibri"/>
@@ -6257,15 +6261,61 @@
     </w:p>
     <w:p>
       <w:pPr>
+        <w:pStyle w:val="Standard"/>
+        <w:ind w:left="927"/>
+        <w:rPr>
+          <w:rFonts w:ascii="Georgia" w:hAnsi="Georgia" w:cs="Calibri"/>
+        </w:rPr>
+      </w:pPr>
+    </w:p>
+    <w:p>
+      <w:pPr>
+        <w:pStyle w:val="Standard"/>
+        <w:ind w:left="927"/>
+        <w:rPr>
+          <w:rFonts w:ascii="Georgia" w:hAnsi="Georgia" w:cs="Calibri"/>
+        </w:rPr>
+      </w:pPr>
+    </w:p>
+    <w:p>
+      <w:pPr>
+        <w:pStyle w:val="Standard"/>
+        <w:ind w:left="927"/>
+        <w:rPr>
+          <w:rFonts w:ascii="Georgia" w:hAnsi="Georgia" w:cs="Calibri"/>
+        </w:rPr>
+      </w:pPr>
+    </w:p>
+    <w:p>
+      <w:pPr>
+        <w:pStyle w:val="Standard"/>
+        <w:ind w:left="927"/>
+        <w:rPr>
+          <w:rFonts w:ascii="Georgia" w:hAnsi="Georgia" w:cs="Calibri"/>
+        </w:rPr>
+      </w:pPr>
+    </w:p>
+    <w:p>
+      <w:pPr>
+        <w:pStyle w:val="Standard"/>
+        <w:ind w:left="927"/>
+        <w:rPr>
+          <w:rFonts w:ascii="Georgia" w:hAnsi="Georgia" w:cs="Calibri"/>
+        </w:rPr>
+      </w:pPr>
+    </w:p>
+    <w:p>
+      <w:pPr>
         <w:pStyle w:val="Citazioneintensa"/>
       </w:pPr>
-      <w:bookmarkStart w:id="12" w:name="_Ref531764324"/>
-      <w:bookmarkStart w:id="13" w:name="_Toc115711"/>
-      <w:r>
+      <w:bookmarkStart w:id="11" w:name="_Ref531764324"/>
+      <w:bookmarkStart w:id="12" w:name="_Toc115711"/>
+      <w:r>
+        <w:lastRenderedPageBreak/>
         <w:t>Lista delle modifiche da effettuare prima di procedere all’implementazione, con relativa priorità.</w:t>
       </w:r>
+      <w:bookmarkEnd w:id="11"/>
       <w:bookmarkEnd w:id="12"/>
-      <w:bookmarkEnd w:id="13"/>
     </w:p>
     <w:p>
       <w:pPr>
@@ -6761,7 +6811,15 @@
                 <w:sz w:val="26"/>
                 <w:szCs w:val="26"/>
               </w:rPr>
-              <w:t>a sezione “Chiedi aiuto</w:t>
+              <w:t>a sezione “</w:t>
+            </w:r>
+            <w:r>
+              <w:rPr>
+                <w:rFonts w:cstheme="minorHAnsi"/>
+                <w:sz w:val="26"/>
+                <w:szCs w:val="26"/>
+              </w:rPr>
+              <w:t>Questionario genitori</w:t>
             </w:r>
             <w:r>
               <w:rPr>
@@ -6910,18 +6968,73 @@
     </w:p>
     <w:p>
       <w:pPr>
+        <w:spacing w:after="0"/>
+        <w:rPr>
+          <w:rFonts w:cstheme="minorHAnsi"/>
+          <w:b/>
+          <w:sz w:val="28"/>
+          <w:szCs w:val="28"/>
+        </w:rPr>
+      </w:pPr>
+    </w:p>
+    <w:p>
+      <w:pPr>
+        <w:spacing w:after="0"/>
+        <w:rPr>
+          <w:rFonts w:cstheme="minorHAnsi"/>
+          <w:b/>
+          <w:sz w:val="28"/>
+          <w:szCs w:val="28"/>
+        </w:rPr>
+      </w:pPr>
+    </w:p>
+    <w:p>
+      <w:pPr>
+        <w:spacing w:after="0"/>
+        <w:rPr>
+          <w:rFonts w:cstheme="minorHAnsi"/>
+          <w:b/>
+          <w:sz w:val="28"/>
+          <w:szCs w:val="28"/>
+        </w:rPr>
+      </w:pPr>
+    </w:p>
+    <w:p>
+      <w:pPr>
+        <w:spacing w:after="0"/>
+        <w:rPr>
+          <w:rFonts w:cstheme="minorHAnsi"/>
+          <w:b/>
+          <w:sz w:val="28"/>
+          <w:szCs w:val="28"/>
+        </w:rPr>
+      </w:pPr>
+    </w:p>
+    <w:p>
+      <w:pPr>
+        <w:spacing w:after="0"/>
+        <w:rPr>
+          <w:rFonts w:cstheme="minorHAnsi"/>
+          <w:b/>
+          <w:sz w:val="28"/>
+          <w:szCs w:val="28"/>
+        </w:rPr>
+      </w:pPr>
+    </w:p>
+    <w:p>
+      <w:pPr>
         <w:pStyle w:val="Citazioneintensa"/>
       </w:pPr>
       <w:r>
         <w:t xml:space="preserve"> </w:t>
       </w:r>
-      <w:bookmarkStart w:id="14" w:name="_Ref531764331"/>
-      <w:bookmarkStart w:id="15" w:name="_Toc115712"/>
+      <w:bookmarkStart w:id="13" w:name="_Ref531764331"/>
+      <w:bookmarkStart w:id="14" w:name="_Toc115712"/>
       <w:r>
         <w:t>Descrizione della parte svolta da ciascun componente del progetto.</w:t>
       </w:r>
+      <w:bookmarkEnd w:id="13"/>
       <w:bookmarkEnd w:id="14"/>
-      <w:bookmarkEnd w:id="15"/>
     </w:p>
     <w:p>
       <w:pPr>
@@ -6946,6 +7059,7 @@
           <w:szCs w:val="28"/>
         </w:rPr>
       </w:pPr>
+      <w:bookmarkStart w:id="15" w:name="_GoBack"/>
       <w:r>
         <w:rPr>
           <w:rFonts w:ascii="Georgia" w:hAnsi="Georgia"/>
@@ -6954,7 +7068,6 @@
           <w:szCs w:val="28"/>
           <w:lang w:eastAsia="it-IT"/>
         </w:rPr>
-        <w:lastRenderedPageBreak/>
         <w:drawing>
           <wp:inline distT="0" distB="0" distL="0" distR="0" wp14:anchorId="3DBC9766" wp14:editId="0708EA44">
             <wp:extent cx="5486400" cy="3200400"/>
@@ -6969,6 +7082,7 @@
           </wp:inline>
         </w:drawing>
       </w:r>
+      <w:bookmarkEnd w:id="15"/>
     </w:p>
     <w:p>
       <w:pPr>
@@ -7935,15 +8049,6 @@
   </w:num>
   <w:num w:numId="15">
     <w:abstractNumId w:val="4"/>
-    <w:lvlOverride w:ilvl="0"/>
-    <w:lvlOverride w:ilvl="1"/>
-    <w:lvlOverride w:ilvl="2"/>
-    <w:lvlOverride w:ilvl="3"/>
-    <w:lvlOverride w:ilvl="4"/>
-    <w:lvlOverride w:ilvl="5"/>
-    <w:lvlOverride w:ilvl="6"/>
-    <w:lvlOverride w:ilvl="7"/>
-    <w:lvlOverride w:ilvl="8"/>
   </w:num>
   <w:num w:numId="16">
     <w:abstractNumId w:val="5"/>
@@ -9182,19 +9287,19 @@
                 <c:formatCode>General</c:formatCode>
                 <c:ptCount val="5"/>
                 <c:pt idx="0">
-                  <c:v>2</c:v>
+                  <c:v>15</c:v>
                 </c:pt>
                 <c:pt idx="1">
-                  <c:v>2</c:v>
+                  <c:v>15</c:v>
                 </c:pt>
                 <c:pt idx="2">
-                  <c:v>2</c:v>
+                  <c:v>20</c:v>
                 </c:pt>
                 <c:pt idx="3">
-                  <c:v>2</c:v>
+                  <c:v>25</c:v>
                 </c:pt>
                 <c:pt idx="4">
-                  <c:v>2</c:v>
+                  <c:v>25</c:v>
                 </c:pt>
               </c:numCache>
             </c:numRef>
@@ -9612,7 +9717,7 @@
 </file>
 
 <file path=customXml/itemProps1.xml><?xml version="1.0" encoding="utf-8"?>
-<ds:datastoreItem xmlns:ds="http://schemas.openxmlformats.org/officeDocument/2006/customXml" ds:itemID="{F5E42FDE-A6E0-4091-A4F6-8DE19F00F5FC}">
+<ds:datastoreItem xmlns:ds="http://schemas.openxmlformats.org/officeDocument/2006/customXml" ds:itemID="{96C1313D-574C-405D-A186-326DB78DDB98}">
   <ds:schemaRefs>
     <ds:schemaRef ds:uri="http://schemas.openxmlformats.org/officeDocument/2006/bibliography"/>
   </ds:schemaRefs>

</xml_diff>